<commit_message>
[lab 4] Lab 4 statement ready.
</commit_message>
<xml_diff>
--- a/lab_4_0/lab4.0.docx
+++ b/lab_4_0/lab4.0.docx
@@ -8,10 +8,7 @@
         <w:jc w:val="center"/>
       </w:pPr>
       <w:r>
-        <w:t>Lab 4</w:t>
-      </w:r>
-      <w:r>
-        <w:t>.0</w:t>
+        <w:t>Lab 4.0</w:t>
       </w:r>
     </w:p>
     <w:p>
@@ -20,10 +17,7 @@
         <w:jc w:val="center"/>
       </w:pPr>
       <w:r>
-        <w:t xml:space="preserve">Camera &amp; LCD interface </w:t>
-      </w:r>
-      <w:r>
-        <w:t>implementation</w:t>
+        <w:t>Camera, LCD &amp; VGA implementation</w:t>
       </w:r>
     </w:p>
     <w:p>
@@ -35,52 +29,29 @@
       </w:r>
     </w:p>
     <w:p>
-      <w:pPr>
-        <w:pStyle w:val="Heading1"/>
-      </w:pPr>
-      <w:r>
-        <w:t>Goal</w:t>
-      </w:r>
-    </w:p>
-    <w:p>
-      <w:r>
-        <w:t>The goal of this lab is</w:t>
-      </w:r>
-      <w:r>
-        <w:t xml:space="preserve"> for you to </w:t>
+      <w:r>
+        <w:t xml:space="preserve">In lab 3.0 you </w:t>
       </w:r>
       <w:r>
         <w:rPr>
           <w:rStyle w:val="Emphasis"/>
         </w:rPr>
-        <w:t>implement</w:t>
+        <w:t>propose</w:t>
       </w:r>
       <w:r>
         <w:rPr>
           <w:rStyle w:val="Emphasis"/>
         </w:rPr>
-        <w:t xml:space="preserve"> </w:t>
-      </w:r>
-      <w:r>
-        <w:t xml:space="preserve">the detailed design you proposed in lab 3.0 for </w:t>
-      </w:r>
-      <w:r>
-        <w:t>an FPGA-based system which can interface with</w:t>
-      </w:r>
-      <w:r>
-        <w:t xml:space="preserve"> one </w:t>
-      </w:r>
-      <w:r>
-        <w:t>of the following</w:t>
-      </w:r>
-      <w:r>
-        <w:t xml:space="preserve"> peripherals</w:t>
-      </w:r>
-      <w:r>
-        <w:t xml:space="preserve"> on the DE0-Nano-SoC</w:t>
-      </w:r>
-      <w:r>
-        <w:t>:</w:t>
+        <w:t>d</w:t>
+      </w:r>
+      <w:r>
+        <w:rPr>
+          <w:rStyle w:val="Emphasis"/>
+        </w:rPr>
+        <w:t xml:space="preserve"> a detailed design</w:t>
+      </w:r>
+      <w:r>
+        <w:t xml:space="preserve"> for an FPGA-based system which can interface with one of the following peripherals on the DE0-Nano-SoC:</w:t>
       </w:r>
     </w:p>
     <w:p>
@@ -128,6 +99,29 @@
     </w:p>
     <w:p>
       <w:pPr>
+        <w:pStyle w:val="ListParagraph"/>
+        <w:numPr>
+          <w:ilvl w:val="0"/>
+          <w:numId w:val="34"/>
+        </w:numPr>
+        <w:rPr>
+          <w:noProof/>
+        </w:rPr>
+      </w:pPr>
+      <w:hyperlink r:id="rId10" w:history="1">
+        <w:r>
+          <w:rPr>
+            <w:rStyle w:val="Hyperlink"/>
+          </w:rPr>
+          <w:t>CDK3404</w:t>
+        </w:r>
+      </w:hyperlink>
+      <w:r>
+        <w:t xml:space="preserve"> Triple Video DAC</w:t>
+      </w:r>
+    </w:p>
+    <w:p>
+      <w:pPr>
         <w:keepNext/>
         <w:jc w:val="center"/>
       </w:pPr>
@@ -136,9 +130,9 @@
           <w:noProof/>
         </w:rPr>
         <w:drawing>
-          <wp:inline distT="0" distB="0" distL="0" distR="0" wp14:anchorId="67661226" wp14:editId="51D32694">
-            <wp:extent cx="1630907" cy="2114535"/>
-            <wp:effectExtent l="0" t="0" r="7620" b="635"/>
+          <wp:inline distT="0" distB="0" distL="0" distR="0" wp14:anchorId="124F4829" wp14:editId="06900C96">
+            <wp:extent cx="1504113" cy="1950142"/>
+            <wp:effectExtent l="0" t="0" r="1270" b="0"/>
             <wp:docPr id="1" name="Picture 1"/>
             <wp:cNvGraphicFramePr>
               <a:graphicFrameLocks xmlns:a="http://schemas.openxmlformats.org/drawingml/2006/main" noChangeAspect="1"/>
@@ -151,7 +145,7 @@
                     <pic:cNvPicPr/>
                   </pic:nvPicPr>
                   <pic:blipFill rotWithShape="1">
-                    <a:blip r:embed="rId10" cstate="print">
+                    <a:blip r:embed="rId11" cstate="print">
                       <a:extLst>
                         <a:ext uri="{28A0092B-C50C-407E-A947-70E740481C1C}">
                           <a14:useLocalDpi xmlns:a14="http://schemas.microsoft.com/office/drawing/2010/main" val="0"/>
@@ -164,7 +158,7 @@
                   <pic:spPr bwMode="auto">
                     <a:xfrm>
                       <a:off x="0" y="0"/>
-                      <a:ext cx="1718578" cy="2228204"/>
+                      <a:ext cx="1591921" cy="2063989"/>
                     </a:xfrm>
                     <a:prstGeom prst="rect">
                       <a:avLst/>
@@ -189,7 +183,7 @@
           <w:noProof/>
         </w:rPr>
         <w:drawing>
-          <wp:inline distT="0" distB="0" distL="0" distR="0" wp14:anchorId="2C7BCF63" wp14:editId="24CFD7B7">
+          <wp:inline distT="0" distB="0" distL="0" distR="0" wp14:anchorId="5F3F991A" wp14:editId="25E166A5">
             <wp:extent cx="1975665" cy="1949491"/>
             <wp:effectExtent l="0" t="0" r="5715" b="0"/>
             <wp:docPr id="13" name="Picture 13"/>
@@ -204,7 +198,7 @@
                     <pic:cNvPicPr/>
                   </pic:nvPicPr>
                   <pic:blipFill>
-                    <a:blip r:embed="rId11" cstate="print">
+                    <a:blip r:embed="rId12" cstate="print">
                       <a:extLst>
                         <a:ext uri="{28A0092B-C50C-407E-A947-70E740481C1C}">
                           <a14:useLocalDpi xmlns:a14="http://schemas.microsoft.com/office/drawing/2010/main" val="0"/>
@@ -230,50 +224,2023 @@
           </wp:inline>
         </w:drawing>
       </w:r>
-    </w:p>
-    <w:p>
-      <w:pPr>
-        <w:pStyle w:val="Caption"/>
-        <w:jc w:val="center"/>
-      </w:pPr>
-      <w:r>
-        <w:t xml:space="preserve">Figure </w:t>
-      </w:r>
-      <w:r>
-        <w:fldChar w:fldCharType="begin"/>
-      </w:r>
-      <w:r>
-        <w:instrText xml:space="preserve"> SEQ Figure \* ARABIC </w:instrText>
-      </w:r>
-      <w:r>
-        <w:fldChar w:fldCharType="separate"/>
-      </w:r>
       <w:r>
         <w:rPr>
           <w:noProof/>
         </w:rPr>
-        <w:t>1</w:t>
+        <w:drawing>
+          <wp:inline distT="0" distB="0" distL="0" distR="0" wp14:anchorId="532B8681" wp14:editId="47D3F667">
+            <wp:extent cx="1463310" cy="1951080"/>
+            <wp:effectExtent l="0" t="0" r="3810" b="0"/>
+            <wp:docPr id="3" name="Picture 3"/>
+            <wp:cNvGraphicFramePr>
+              <a:graphicFrameLocks xmlns:a="http://schemas.openxmlformats.org/drawingml/2006/main" noChangeAspect="1"/>
+            </wp:cNvGraphicFramePr>
+            <a:graphic xmlns:a="http://schemas.openxmlformats.org/drawingml/2006/main">
+              <a:graphicData uri="http://schemas.openxmlformats.org/drawingml/2006/picture">
+                <pic:pic xmlns:pic="http://schemas.openxmlformats.org/drawingml/2006/picture">
+                  <pic:nvPicPr>
+                    <pic:cNvPr id="3" name="vga_extension.jpg"/>
+                    <pic:cNvPicPr/>
+                  </pic:nvPicPr>
+                  <pic:blipFill>
+                    <a:blip r:embed="rId13" cstate="print">
+                      <a:extLst>
+                        <a:ext uri="{28A0092B-C50C-407E-A947-70E740481C1C}">
+                          <a14:useLocalDpi xmlns:a14="http://schemas.microsoft.com/office/drawing/2010/main" val="0"/>
+                        </a:ext>
+                      </a:extLst>
+                    </a:blip>
+                    <a:stretch>
+                      <a:fillRect/>
+                    </a:stretch>
+                  </pic:blipFill>
+                  <pic:spPr>
+                    <a:xfrm>
+                      <a:off x="0" y="0"/>
+                      <a:ext cx="1466392" cy="1955189"/>
+                    </a:xfrm>
+                    <a:prstGeom prst="rect">
+                      <a:avLst/>
+                    </a:prstGeom>
+                  </pic:spPr>
+                </pic:pic>
+              </a:graphicData>
+            </a:graphic>
+          </wp:inline>
+        </w:drawing>
+      </w:r>
+    </w:p>
+    <w:p>
+      <w:pPr>
+        <w:pStyle w:val="Caption"/>
+        <w:jc w:val="center"/>
+      </w:pPr>
+      <w:r>
+        <w:t xml:space="preserve">Figure </w:t>
+      </w:r>
+      <w:fldSimple w:instr=" SEQ Figure \* ARABIC ">
+        <w:r>
+          <w:rPr>
+            <w:noProof/>
+          </w:rPr>
+          <w:t>1</w:t>
+        </w:r>
+      </w:fldSimple>
+      <w:r>
+        <w:t>. TRDB-D5M, LT24 &amp; VGA Interfaces</w:t>
+      </w:r>
+    </w:p>
+    <w:p>
+      <w:pPr>
+        <w:pStyle w:val="Heading1"/>
+      </w:pPr>
+      <w:r>
+        <w:t>Goal</w:t>
+      </w:r>
+    </w:p>
+    <w:p>
+      <w:r>
+        <w:t xml:space="preserve">The goal of lab 4.0 is for you to </w:t>
+      </w:r>
+      <w:r>
+        <w:rPr>
+          <w:rStyle w:val="Emphasis"/>
+        </w:rPr>
+        <w:t>implement</w:t>
+      </w:r>
+      <w:r>
+        <w:t xml:space="preserve"> the detailed</w:t>
+      </w:r>
+      <w:r>
+        <w:t xml:space="preserve"> design you proposed in lab 3.0:</w:t>
+      </w:r>
+    </w:p>
+    <w:p>
+      <w:pPr>
+        <w:pStyle w:val="ListParagraph"/>
+        <w:numPr>
+          <w:ilvl w:val="0"/>
+          <w:numId w:val="47"/>
+        </w:numPr>
+      </w:pPr>
+      <w:r>
+        <w:t>E</w:t>
+      </w:r>
+      <w:r>
+        <w:t xml:space="preserve">ach group </w:t>
+      </w:r>
+      <w:r>
+        <w:t xml:space="preserve">of 2 students will </w:t>
+      </w:r>
+      <w:r>
+        <w:t xml:space="preserve">independently </w:t>
+      </w:r>
+      <w:r>
+        <w:t>implement</w:t>
+      </w:r>
+      <w:r>
+        <w:t xml:space="preserve"> </w:t>
+      </w:r>
+      <w:r>
+        <w:t>their</w:t>
+      </w:r>
+      <w:r>
+        <w:t xml:space="preserve"> </w:t>
+      </w:r>
+      <w:r>
+        <w:t xml:space="preserve">camera, LCD, or VGA </w:t>
+      </w:r>
+      <w:r>
+        <w:t>design</w:t>
+      </w:r>
+      <w:r>
+        <w:t xml:space="preserve">. </w:t>
+      </w:r>
+      <w:r>
+        <w:t xml:space="preserve">You will need to </w:t>
+      </w:r>
+      <w:r>
+        <w:rPr>
+          <w:rStyle w:val="Emphasis"/>
+        </w:rPr>
+        <w:t>test</w:t>
+      </w:r>
+      <w:r>
+        <w:t xml:space="preserve"> your implementation by </w:t>
+      </w:r>
+      <w:r>
+        <w:t xml:space="preserve">performing suitable simulations </w:t>
+      </w:r>
+      <w:r>
+        <w:t>with</w:t>
+      </w:r>
+      <w:r>
+        <w:t xml:space="preserve"> </w:t>
+      </w:r>
+      <w:proofErr w:type="spellStart"/>
+      <w:r>
+        <w:t>ModelSim</w:t>
+      </w:r>
+      <w:proofErr w:type="spellEnd"/>
+      <w:r>
+        <w:t xml:space="preserve"> to ensure that the design functions as you expected.</w:t>
+      </w:r>
+    </w:p>
+    <w:p>
+      <w:pPr>
+        <w:pStyle w:val="ListParagraph"/>
+        <w:numPr>
+          <w:ilvl w:val="0"/>
+          <w:numId w:val="47"/>
+        </w:numPr>
+      </w:pPr>
+      <w:r>
+        <w:lastRenderedPageBreak/>
+        <w:t>Once</w:t>
+      </w:r>
+      <w:r>
+        <w:t xml:space="preserve"> your simulations are conclusive and correspond to what you expected, we will </w:t>
+      </w:r>
+      <w:r>
+        <w:t xml:space="preserve">then </w:t>
+      </w:r>
+      <w:r>
+        <w:t>provide you with the actual came</w:t>
+      </w:r>
+      <w:r>
+        <w:t xml:space="preserve">ra, LCD or VGA extension boards so you can test your design on </w:t>
+      </w:r>
+      <w:r>
+        <w:t xml:space="preserve">the </w:t>
+      </w:r>
+      <w:r>
+        <w:t>real hardware.</w:t>
+      </w:r>
+    </w:p>
+    <w:p>
+      <w:pPr>
+        <w:pStyle w:val="ListParagraph"/>
+        <w:numPr>
+          <w:ilvl w:val="1"/>
+          <w:numId w:val="47"/>
+        </w:numPr>
+      </w:pPr>
+      <w:r>
+        <w:t xml:space="preserve">For the groups implementing the camera design, </w:t>
+      </w:r>
+      <w:r>
+        <w:t>the ultimate test wi</w:t>
+      </w:r>
+      <w:r>
+        <w:t xml:space="preserve">ll be </w:t>
+      </w:r>
+      <w:r>
+        <w:t xml:space="preserve">to </w:t>
+      </w:r>
+      <w:r>
+        <w:t>save</w:t>
+      </w:r>
+      <w:r>
+        <w:t xml:space="preserve"> a frame </w:t>
+      </w:r>
+      <w:r>
+        <w:t>in</w:t>
+      </w:r>
+      <w:r>
+        <w:t xml:space="preserve"> memory </w:t>
+      </w:r>
+      <w:r>
+        <w:t>then transfer</w:t>
+      </w:r>
+      <w:r>
+        <w:t xml:space="preserve"> it to your host PC so you can </w:t>
+      </w:r>
+      <w:r>
+        <w:rPr>
+          <w:rStyle w:val="Emphasis"/>
+        </w:rPr>
+        <w:t>visually</w:t>
+      </w:r>
+      <w:r>
+        <w:t xml:space="preserve"> inspect it with an image viewer.</w:t>
+      </w:r>
+    </w:p>
+    <w:p>
+      <w:pPr>
+        <w:pStyle w:val="ListParagraph"/>
+        <w:numPr>
+          <w:ilvl w:val="1"/>
+          <w:numId w:val="47"/>
+        </w:numPr>
+      </w:pPr>
+      <w:r>
+        <w:t>For the groups implementing the LCD or VGA design, the ultimate test will be to store a frame in memory from your host PC, then</w:t>
+      </w:r>
+      <w:r>
+        <w:t xml:space="preserve"> to</w:t>
+      </w:r>
+      <w:r>
+        <w:t xml:space="preserve"> output it through </w:t>
+      </w:r>
+      <w:r>
+        <w:t>your</w:t>
+      </w:r>
+      <w:r>
+        <w:t xml:space="preserve"> LCD/</w:t>
+      </w:r>
+      <w:r>
+        <w:t xml:space="preserve">VGA </w:t>
+      </w:r>
+      <w:r>
+        <w:t>controller</w:t>
+      </w:r>
+      <w:r>
+        <w:t xml:space="preserve"> so you can </w:t>
+      </w:r>
+      <w:r>
+        <w:rPr>
+          <w:rStyle w:val="Emphasis"/>
+        </w:rPr>
+        <w:t>visually</w:t>
+      </w:r>
+      <w:r>
+        <w:t xml:space="preserve"> inspect the result on the </w:t>
+      </w:r>
+      <w:r>
+        <w:t xml:space="preserve">target </w:t>
+      </w:r>
+      <w:r>
+        <w:t>displays.</w:t>
+      </w:r>
+    </w:p>
+    <w:p>
+      <w:pPr>
+        <w:pStyle w:val="ListParagraph"/>
+        <w:ind w:left="1440"/>
+      </w:pPr>
+    </w:p>
+    <w:p>
+      <w:pPr>
+        <w:pStyle w:val="ListParagraph"/>
+        <w:numPr>
+          <w:ilvl w:val="0"/>
+          <w:numId w:val="47"/>
+        </w:numPr>
+      </w:pPr>
+      <w:r>
+        <w:t xml:space="preserve">Once </w:t>
+      </w:r>
+      <w:r>
+        <w:t xml:space="preserve">each team’s </w:t>
+      </w:r>
+      <w:r>
+        <w:t>hardware design</w:t>
+      </w:r>
+      <w:r>
+        <w:t xml:space="preserve"> </w:t>
+      </w:r>
+      <w:r>
+        <w:t>function</w:t>
+      </w:r>
+      <w:r>
+        <w:t>s</w:t>
+      </w:r>
+      <w:r>
+        <w:t xml:space="preserve"> correctly</w:t>
+      </w:r>
+      <w:r>
+        <w:t xml:space="preserve"> in </w:t>
+      </w:r>
+      <w:r>
+        <w:rPr>
+          <w:rStyle w:val="Emphasis"/>
+        </w:rPr>
+        <w:t>isolation</w:t>
+      </w:r>
+      <w:r>
+        <w:t>, you will</w:t>
+      </w:r>
+      <w:r>
+        <w:t xml:space="preserve"> then </w:t>
+      </w:r>
+      <w:r>
+        <w:t xml:space="preserve">proceed to </w:t>
+      </w:r>
+      <w:r>
+        <w:rPr>
+          <w:rStyle w:val="Emphasis"/>
+        </w:rPr>
+        <w:t>merge</w:t>
+      </w:r>
+      <w:r>
+        <w:t xml:space="preserve"> </w:t>
+      </w:r>
+      <w:r>
+        <w:t xml:space="preserve">the designs together to obtain a complete frame acquisition and visualization system </w:t>
+      </w:r>
+      <w:r>
+        <w:sym w:font="Wingdings" w:char="F04A"/>
+      </w:r>
+    </w:p>
+    <w:p>
+      <w:pPr>
+        <w:pStyle w:val="Heading1"/>
+      </w:pPr>
+      <w:r>
+        <w:t>Theory</w:t>
+      </w:r>
+    </w:p>
+    <w:p>
+      <w:pPr>
+        <w:pStyle w:val="Heading2"/>
+      </w:pPr>
+      <w:r>
+        <w:t>I/O with the host PC</w:t>
+      </w:r>
+    </w:p>
+    <w:p>
+      <w:r>
+        <w:t>When it comes to testing your designs, you will need to have a way to transfer an image from a file on your host PC to the memory on the development board</w:t>
+      </w:r>
+      <w:r>
+        <w:t xml:space="preserve"> (</w:t>
+      </w:r>
+      <w:r>
+        <w:t>LCD</w:t>
+      </w:r>
+      <w:r>
+        <w:t>/</w:t>
+      </w:r>
+      <w:r>
+        <w:t>VGA design)</w:t>
+      </w:r>
+      <w:r>
+        <w:t>, or from the development board’s memory to a file on your host PC (camera design).</w:t>
+      </w:r>
+    </w:p>
+    <w:p>
+      <w:r>
+        <w:t xml:space="preserve">Essentially, we need the </w:t>
+      </w:r>
+      <w:proofErr w:type="spellStart"/>
+      <w:r>
+        <w:t>Nios</w:t>
+      </w:r>
+      <w:proofErr w:type="spellEnd"/>
+      <w:r>
+        <w:t xml:space="preserve"> II processor to be able to orchestrate the read</w:t>
+      </w:r>
+      <w:r>
+        <w:t>s</w:t>
+      </w:r>
+      <w:r>
+        <w:t>/writes from/to a file on your host PC through standard C code.</w:t>
+      </w:r>
+      <w:r>
+        <w:t xml:space="preserve"> To do this, we need to enable a specific software package in the </w:t>
+      </w:r>
+      <w:r>
+        <w:rPr>
+          <w:rStyle w:val="Emphasis"/>
+        </w:rPr>
+        <w:t>BSP Editor</w:t>
+      </w:r>
+      <w:r>
+        <w:t>.</w:t>
+      </w:r>
+      <w:r>
+        <w:t xml:space="preserve"> </w:t>
+      </w:r>
+    </w:p>
+    <w:p>
+      <w:r>
+        <w:t xml:space="preserve">After creating your </w:t>
+      </w:r>
+      <w:proofErr w:type="spellStart"/>
+      <w:r>
+        <w:t>Nios</w:t>
+      </w:r>
+      <w:proofErr w:type="spellEnd"/>
+      <w:r>
+        <w:t xml:space="preserve"> II SBT project, follow the steps below</w:t>
+      </w:r>
+      <w:r>
+        <w:t xml:space="preserve"> to enable this software package</w:t>
+      </w:r>
+      <w:r>
+        <w:t>:</w:t>
+      </w:r>
+    </w:p>
+    <w:p>
+      <w:pPr>
+        <w:pStyle w:val="ListParagraph"/>
+        <w:numPr>
+          <w:ilvl w:val="0"/>
+          <w:numId w:val="11"/>
+        </w:numPr>
+      </w:pPr>
+      <w:r>
+        <w:t xml:space="preserve">Right-click on the BSP project &gt; </w:t>
+      </w:r>
+      <w:proofErr w:type="spellStart"/>
+      <w:r>
+        <w:t>Nios</w:t>
+      </w:r>
+      <w:proofErr w:type="spellEnd"/>
+      <w:r>
+        <w:t xml:space="preserve"> II &gt; </w:t>
+      </w:r>
+      <w:r>
+        <w:t>BSP Editor</w:t>
+      </w:r>
+      <w:r>
+        <w:t xml:space="preserve"> …</w:t>
+      </w:r>
+    </w:p>
+    <w:p>
+      <w:pPr>
+        <w:pStyle w:val="ListParagraph"/>
+        <w:numPr>
+          <w:ilvl w:val="0"/>
+          <w:numId w:val="11"/>
+        </w:numPr>
+      </w:pPr>
+      <w:r>
+        <w:t xml:space="preserve">In the </w:t>
+      </w:r>
+      <w:r>
+        <w:rPr>
+          <w:rStyle w:val="Emphasis"/>
+        </w:rPr>
+        <w:t>Software Packages</w:t>
+      </w:r>
+      <w:r>
+        <w:t xml:space="preserve"> tab, enable the </w:t>
+      </w:r>
+      <w:proofErr w:type="spellStart"/>
+      <w:r>
+        <w:rPr>
+          <w:rStyle w:val="Emphasis"/>
+        </w:rPr>
+        <w:t>altera_host</w:t>
+      </w:r>
+      <w:r>
+        <w:rPr>
+          <w:rStyle w:val="Emphasis"/>
+        </w:rPr>
+        <w:t>f</w:t>
+      </w:r>
+      <w:r>
+        <w:rPr>
+          <w:rStyle w:val="Emphasis"/>
+        </w:rPr>
+        <w:t>s</w:t>
+      </w:r>
+      <w:proofErr w:type="spellEnd"/>
+      <w:r>
+        <w:t xml:space="preserve"> package.</w:t>
+      </w:r>
+    </w:p>
+    <w:p>
+      <w:pPr>
+        <w:pStyle w:val="ListParagraph"/>
+        <w:numPr>
+          <w:ilvl w:val="0"/>
+          <w:numId w:val="11"/>
+        </w:numPr>
+      </w:pPr>
+      <w:r>
+        <w:t>Save the configuration</w:t>
+      </w:r>
+      <w:r>
+        <w:t>.</w:t>
+      </w:r>
+    </w:p>
+    <w:p>
+      <w:pPr>
+        <w:pStyle w:val="ListParagraph"/>
+        <w:numPr>
+          <w:ilvl w:val="0"/>
+          <w:numId w:val="11"/>
+        </w:numPr>
+      </w:pPr>
+      <w:r>
+        <w:t xml:space="preserve">Press the </w:t>
+      </w:r>
+      <w:r>
+        <w:rPr>
+          <w:rStyle w:val="Emphasis"/>
+        </w:rPr>
+        <w:t>Generate</w:t>
+      </w:r>
+      <w:r>
+        <w:t xml:space="preserve"> button.</w:t>
+      </w:r>
+    </w:p>
+    <w:p>
+      <w:pPr>
+        <w:pStyle w:val="ListParagraph"/>
+        <w:numPr>
+          <w:ilvl w:val="0"/>
+          <w:numId w:val="11"/>
+        </w:numPr>
+      </w:pPr>
+      <w:r>
+        <w:t>Close the dialog.</w:t>
+      </w:r>
+      <w:r>
+        <w:t xml:space="preserve"> From this point onwards, you can continue to use the </w:t>
+      </w:r>
+      <w:proofErr w:type="spellStart"/>
+      <w:r>
+        <w:t>Nios</w:t>
+      </w:r>
+      <w:proofErr w:type="spellEnd"/>
+      <w:r>
+        <w:t xml:space="preserve"> II development tools just as you were doing in the previous labs.</w:t>
+      </w:r>
+    </w:p>
+    <w:p>
+      <w:r>
+        <w:fldChar w:fldCharType="begin"/>
+      </w:r>
+      <w:r>
+        <w:instrText xml:space="preserve"> REF _Ref468545994 \h </w:instrText>
+      </w:r>
+      <w:r>
+        <w:fldChar w:fldCharType="separate"/>
+      </w:r>
+      <w:r>
+        <w:t xml:space="preserve">Figure </w:t>
       </w:r>
       <w:r>
         <w:rPr>
           <w:noProof/>
         </w:rPr>
+        <w:t>2</w:t>
+      </w:r>
+      <w:r>
         <w:fldChar w:fldCharType="end"/>
       </w:r>
       <w:r>
-        <w:t>. TRDB-D5M Camera Interface</w:t>
-      </w:r>
-      <w:r>
-        <w:t xml:space="preserve"> &amp; LT24 LCD Interface</w:t>
+        <w:t xml:space="preserve"> shows the </w:t>
+      </w:r>
+      <w:proofErr w:type="spellStart"/>
+      <w:r>
+        <w:rPr>
+          <w:rStyle w:val="Emphasis"/>
+        </w:rPr>
+        <w:t>altera_hostfs</w:t>
+      </w:r>
+      <w:proofErr w:type="spellEnd"/>
+      <w:r>
+        <w:t xml:space="preserve"> configuration dialog</w:t>
+      </w:r>
+      <w:r>
+        <w:t xml:space="preserve"> where you specify the name of the virtual directory name used on the development board to access the host </w:t>
+      </w:r>
+      <w:proofErr w:type="spellStart"/>
+      <w:r>
+        <w:t>filesystem</w:t>
+      </w:r>
+      <w:proofErr w:type="spellEnd"/>
+      <w:r>
+        <w:t xml:space="preserve"> (</w:t>
+      </w:r>
+      <w:r>
+        <w:rPr>
+          <w:rStyle w:val="MonospaceChar"/>
+        </w:rPr>
+        <w:t>“/</w:t>
+      </w:r>
+      <w:proofErr w:type="spellStart"/>
+      <w:r>
+        <w:rPr>
+          <w:rStyle w:val="MonospaceChar"/>
+        </w:rPr>
+        <w:t>mnt</w:t>
+      </w:r>
+      <w:proofErr w:type="spellEnd"/>
+      <w:r>
+        <w:rPr>
+          <w:rStyle w:val="MonospaceChar"/>
+        </w:rPr>
+        <w:t>/host”</w:t>
+      </w:r>
+      <w:r>
+        <w:t>)</w:t>
+      </w:r>
+      <w:r>
+        <w:t>, and</w:t>
+      </w:r>
+      <w:r>
+        <w:t xml:space="preserve"> </w:t>
+      </w:r>
+      <w:r>
+        <w:t>t</w:t>
+      </w:r>
+      <w:r>
+        <w:t xml:space="preserve">he example below shows how you can use the </w:t>
+      </w:r>
+      <w:r>
+        <w:rPr>
+          <w:rStyle w:val="MonospaceChar"/>
+        </w:rPr>
+        <w:t>fprintf</w:t>
+      </w:r>
+      <w:r>
+        <w:rPr>
+          <w:rStyle w:val="MonospaceChar"/>
+        </w:rPr>
+        <w:t>()</w:t>
+      </w:r>
+      <w:r>
+        <w:t xml:space="preserve"> function to write to </w:t>
+      </w:r>
+      <w:r>
+        <w:t>a</w:t>
+      </w:r>
+      <w:r>
+        <w:t xml:space="preserve"> file</w:t>
+      </w:r>
+      <w:r>
+        <w:t xml:space="preserve"> on the host </w:t>
+      </w:r>
+      <w:proofErr w:type="spellStart"/>
+      <w:r>
+        <w:t>filesystem</w:t>
+      </w:r>
+      <w:proofErr w:type="spellEnd"/>
+      <w:r>
+        <w:t xml:space="preserve">. A very similar code snippet would use the </w:t>
+      </w:r>
+      <w:r>
+        <w:rPr>
+          <w:rStyle w:val="MonospaceChar"/>
+        </w:rPr>
+        <w:t>fscanf()</w:t>
+      </w:r>
+      <w:r>
+        <w:t xml:space="preserve"> function to read from the host </w:t>
+      </w:r>
+      <w:proofErr w:type="spellStart"/>
+      <w:r>
+        <w:t>filesystem</w:t>
+      </w:r>
+      <w:proofErr w:type="spellEnd"/>
+      <w:r>
+        <w:t>.</w:t>
       </w:r>
     </w:p>
     <w:p>
-      <w:bookmarkStart w:id="0" w:name="_GoBack"/>
+      <w:pPr>
+        <w:pStyle w:val="Code"/>
+      </w:pPr>
+      <w:r>
+        <w:t>#include &lt;stdio.h&gt;</w:t>
+      </w:r>
+      <w:r>
+        <w:br/>
+      </w:r>
+      <w:r>
+        <w:br/>
+        <w:t>char* filename = "/mnt/host/image.ppm"</w:t>
+      </w:r>
+      <w:r>
+        <w:br/>
+      </w:r>
+      <w:r>
+        <w:br/>
+        <w:t>FILE *foutput = fopen(filename, "w");</w:t>
+      </w:r>
+      <w:r>
+        <w:br/>
+        <w:t>if (!foutput) {</w:t>
+      </w:r>
+      <w:r>
+        <w:br/>
+        <w:t xml:space="preserve">    printf("Error: could not open \"%s\" for writing\n", filename);</w:t>
+      </w:r>
+      <w:r>
+        <w:br/>
+        <w:t xml:space="preserve">    return false;</w:t>
+      </w:r>
+      <w:r>
+        <w:br/>
+        <w:t>}</w:t>
+      </w:r>
+      <w:r>
+        <w:br/>
+      </w:r>
+      <w:r>
+        <w:br/>
+        <w:t>/* Use fprintf function to write to file through file pointer */</w:t>
+      </w:r>
+      <w:r>
+        <w:br/>
+        <w:t>fprintf(foutput, "Writing text to file\n");</w:t>
+      </w:r>
+    </w:p>
+    <w:p>
+      <w:pPr>
+        <w:keepNext/>
+        <w:ind w:left="360"/>
+      </w:pPr>
+      <w:r>
+        <w:rPr>
+          <w:noProof/>
+        </w:rPr>
+        <w:lastRenderedPageBreak/>
+        <w:drawing>
+          <wp:inline distT="0" distB="0" distL="0" distR="0" wp14:anchorId="29A0AAB5" wp14:editId="13C19AB4">
+            <wp:extent cx="5449401" cy="3563068"/>
+            <wp:effectExtent l="0" t="0" r="0" b="0"/>
+            <wp:docPr id="8" name="Picture 8"/>
+            <wp:cNvGraphicFramePr>
+              <a:graphicFrameLocks xmlns:a="http://schemas.openxmlformats.org/drawingml/2006/main" noChangeAspect="1"/>
+            </wp:cNvGraphicFramePr>
+            <a:graphic xmlns:a="http://schemas.openxmlformats.org/drawingml/2006/main">
+              <a:graphicData uri="http://schemas.openxmlformats.org/drawingml/2006/picture">
+                <pic:pic xmlns:pic="http://schemas.openxmlformats.org/drawingml/2006/picture">
+                  <pic:nvPicPr>
+                    <pic:cNvPr id="8" name="hostfs_setup.jpg"/>
+                    <pic:cNvPicPr/>
+                  </pic:nvPicPr>
+                  <pic:blipFill>
+                    <a:blip r:embed="rId14" cstate="print">
+                      <a:extLst>
+                        <a:ext uri="{28A0092B-C50C-407E-A947-70E740481C1C}">
+                          <a14:useLocalDpi xmlns:a14="http://schemas.microsoft.com/office/drawing/2010/main" val="0"/>
+                        </a:ext>
+                      </a:extLst>
+                    </a:blip>
+                    <a:stretch>
+                      <a:fillRect/>
+                    </a:stretch>
+                  </pic:blipFill>
+                  <pic:spPr>
+                    <a:xfrm>
+                      <a:off x="0" y="0"/>
+                      <a:ext cx="5449401" cy="3563068"/>
+                    </a:xfrm>
+                    <a:prstGeom prst="rect">
+                      <a:avLst/>
+                    </a:prstGeom>
+                  </pic:spPr>
+                </pic:pic>
+              </a:graphicData>
+            </a:graphic>
+          </wp:inline>
+        </w:drawing>
+      </w:r>
+    </w:p>
+    <w:p>
+      <w:pPr>
+        <w:pStyle w:val="Caption"/>
+        <w:jc w:val="center"/>
+      </w:pPr>
+      <w:bookmarkStart w:id="0" w:name="_Ref468545994"/>
+      <w:r>
+        <w:t xml:space="preserve">Figure </w:t>
+      </w:r>
+      <w:fldSimple w:instr=" SEQ Figure \* ARABIC ">
+        <w:r>
+          <w:rPr>
+            <w:noProof/>
+          </w:rPr>
+          <w:t>2</w:t>
+        </w:r>
+      </w:fldSimple>
       <w:bookmarkEnd w:id="0"/>
+      <w:r>
+        <w:t xml:space="preserve">. </w:t>
+      </w:r>
+      <w:proofErr w:type="spellStart"/>
+      <w:r>
+        <w:t>hostfs</w:t>
+      </w:r>
+      <w:proofErr w:type="spellEnd"/>
+      <w:r>
+        <w:t xml:space="preserve"> Software Package</w:t>
+      </w:r>
+    </w:p>
+    <w:p>
+      <w:pPr>
+        <w:pStyle w:val="Heading2"/>
+      </w:pPr>
+      <w:r>
+        <w:t>Simulating</w:t>
+      </w:r>
+      <w:r>
+        <w:t xml:space="preserve"> </w:t>
+      </w:r>
+      <w:r>
+        <w:t>camera</w:t>
+      </w:r>
+      <w:r>
+        <w:t xml:space="preserve"> output signals</w:t>
+      </w:r>
+    </w:p>
+    <w:p>
+      <w:r>
+        <w:t>For teams designing the camera</w:t>
+      </w:r>
+      <w:r>
+        <w:t xml:space="preserve"> acquisition interface, there exists an additional difficulty</w:t>
+      </w:r>
+      <w:r>
+        <w:t xml:space="preserve"> when simulating your design</w:t>
+      </w:r>
+      <w:r>
+        <w:t xml:space="preserve">: </w:t>
+      </w:r>
+      <w:r>
+        <w:t xml:space="preserve">feeding your </w:t>
+      </w:r>
+      <w:r>
+        <w:t>camera controller</w:t>
+      </w:r>
+      <w:r>
+        <w:t xml:space="preserve"> a representative set of signals</w:t>
+      </w:r>
+      <w:r>
+        <w:t xml:space="preserve"> as </w:t>
+      </w:r>
+      <w:r>
+        <w:t xml:space="preserve">what would be </w:t>
+      </w:r>
+      <w:r>
+        <w:t>outputted by the camera.</w:t>
+      </w:r>
+    </w:p>
+    <w:p>
+      <w:r>
+        <w:t>To ease the testing</w:t>
+      </w:r>
+      <w:r>
+        <w:t xml:space="preserve"> process for the camera designs</w:t>
+      </w:r>
+      <w:r>
+        <w:t xml:space="preserve">, </w:t>
+      </w:r>
+      <w:r>
+        <w:t xml:space="preserve">we provide you </w:t>
+      </w:r>
+      <w:r>
+        <w:t xml:space="preserve">an IP core </w:t>
+      </w:r>
+      <w:r>
+        <w:t xml:space="preserve">which is directly instantiable in </w:t>
+      </w:r>
+      <w:proofErr w:type="spellStart"/>
+      <w:r>
+        <w:t>Qsys</w:t>
+      </w:r>
+      <w:proofErr w:type="spellEnd"/>
+      <w:r>
+        <w:t xml:space="preserve"> and </w:t>
+      </w:r>
+      <w:r>
+        <w:t>generates such signals</w:t>
+      </w:r>
+      <w:r>
+        <w:t xml:space="preserve">: </w:t>
+      </w:r>
+      <w:r>
+        <w:t xml:space="preserve">the </w:t>
+      </w:r>
+      <w:proofErr w:type="spellStart"/>
+      <w:r>
+        <w:rPr>
+          <w:rStyle w:val="Emphasis"/>
+        </w:rPr>
+        <w:t>cmos_sensor_output_generator</w:t>
+      </w:r>
+      <w:proofErr w:type="spellEnd"/>
+      <w:r>
+        <w:t>.</w:t>
+      </w:r>
+      <w:r>
+        <w:t xml:space="preserve"> </w:t>
+      </w:r>
+      <w:r>
+        <w:t>It provides</w:t>
+      </w:r>
+      <w:r>
+        <w:t xml:space="preserve"> a 32-bit</w:t>
+      </w:r>
+      <w:r>
+        <w:t xml:space="preserve"> Avalon-MM slave control interface, and exports a conduit interface containing the </w:t>
+      </w:r>
+      <w:proofErr w:type="spellStart"/>
+      <w:r>
+        <w:rPr>
+          <w:rStyle w:val="Emphasis"/>
+        </w:rPr>
+        <w:t>frame_valid</w:t>
+      </w:r>
+      <w:proofErr w:type="spellEnd"/>
+      <w:r>
+        <w:t xml:space="preserve">, </w:t>
+      </w:r>
+      <w:proofErr w:type="spellStart"/>
+      <w:r>
+        <w:rPr>
+          <w:rStyle w:val="Emphasis"/>
+        </w:rPr>
+        <w:t>line_valid</w:t>
+      </w:r>
+      <w:proofErr w:type="spellEnd"/>
+      <w:r>
+        <w:t xml:space="preserve">, and </w:t>
+      </w:r>
+      <w:r>
+        <w:rPr>
+          <w:rStyle w:val="Emphasis"/>
+        </w:rPr>
+        <w:t>data</w:t>
+      </w:r>
+      <w:r>
+        <w:t xml:space="preserve"> signals which </w:t>
+      </w:r>
+      <w:r>
+        <w:t>a camera would have outputted.</w:t>
+      </w:r>
+    </w:p>
+    <w:p>
+      <w:pPr>
+        <w:keepNext/>
+        <w:jc w:val="center"/>
+      </w:pPr>
+      <w:r>
+        <w:rPr>
+          <w:noProof/>
+        </w:rPr>
+        <w:drawing>
+          <wp:inline distT="0" distB="0" distL="0" distR="0" wp14:anchorId="0558A0AB" wp14:editId="34187938">
+            <wp:extent cx="3102228" cy="1757928"/>
+            <wp:effectExtent l="0" t="0" r="3175" b="0"/>
+            <wp:docPr id="2" name="Picture 2"/>
+            <wp:cNvGraphicFramePr>
+              <a:graphicFrameLocks xmlns:a="http://schemas.openxmlformats.org/drawingml/2006/main" noChangeAspect="1"/>
+            </wp:cNvGraphicFramePr>
+            <a:graphic xmlns:a="http://schemas.openxmlformats.org/drawingml/2006/main">
+              <a:graphicData uri="http://schemas.openxmlformats.org/drawingml/2006/picture">
+                <pic:pic xmlns:pic="http://schemas.openxmlformats.org/drawingml/2006/picture">
+                  <pic:nvPicPr>
+                    <pic:cNvPr id="2" name="cmos_sensor_output_generator_external.emf"/>
+                    <pic:cNvPicPr/>
+                  </pic:nvPicPr>
+                  <pic:blipFill>
+                    <a:blip r:embed="rId15" cstate="print">
+                      <a:extLst>
+                        <a:ext uri="{28A0092B-C50C-407E-A947-70E740481C1C}">
+                          <a14:useLocalDpi xmlns:a14="http://schemas.microsoft.com/office/drawing/2010/main" val="0"/>
+                        </a:ext>
+                      </a:extLst>
+                    </a:blip>
+                    <a:stretch>
+                      <a:fillRect/>
+                    </a:stretch>
+                  </pic:blipFill>
+                  <pic:spPr>
+                    <a:xfrm>
+                      <a:off x="0" y="0"/>
+                      <a:ext cx="3168091" cy="1795250"/>
+                    </a:xfrm>
+                    <a:prstGeom prst="rect">
+                      <a:avLst/>
+                    </a:prstGeom>
+                  </pic:spPr>
+                </pic:pic>
+              </a:graphicData>
+            </a:graphic>
+          </wp:inline>
+        </w:drawing>
+      </w:r>
+    </w:p>
+    <w:p>
+      <w:pPr>
+        <w:pStyle w:val="Caption"/>
+        <w:jc w:val="center"/>
+      </w:pPr>
+      <w:r>
+        <w:t xml:space="preserve">Figure </w:t>
+      </w:r>
+      <w:fldSimple w:instr=" SEQ Figure \* ARABIC ">
+        <w:r>
+          <w:rPr>
+            <w:noProof/>
+          </w:rPr>
+          <w:t>3</w:t>
+        </w:r>
+      </w:fldSimple>
+      <w:r>
+        <w:t xml:space="preserve">. </w:t>
+      </w:r>
+      <w:proofErr w:type="spellStart"/>
+      <w:r>
+        <w:t>cmos_sensor_output_generator</w:t>
+      </w:r>
+      <w:proofErr w:type="spellEnd"/>
+      <w:r>
+        <w:t xml:space="preserve"> interface</w:t>
+      </w:r>
+    </w:p>
+    <w:p>
+      <w:r>
+        <w:t>Its documentation and a demo of how to use its C library can be found in the lab template.</w:t>
+      </w:r>
+    </w:p>
+    <w:p>
+      <w:pPr>
+        <w:pStyle w:val="Heading2"/>
+      </w:pPr>
+      <w:r>
+        <w:lastRenderedPageBreak/>
+        <w:t>Communicating with the camera</w:t>
+      </w:r>
+    </w:p>
+    <w:p>
+      <w:r>
+        <w:t>The TRDB-D5M camera exposes an I</w:t>
+      </w:r>
+      <w:r>
+        <w:rPr>
+          <w:vertAlign w:val="superscript"/>
+        </w:rPr>
+        <w:t>2</w:t>
+      </w:r>
+      <w:r>
+        <w:t>C control interface, so you need an I</w:t>
+      </w:r>
+      <w:r>
+        <w:rPr>
+          <w:vertAlign w:val="superscript"/>
+        </w:rPr>
+        <w:t>2</w:t>
+      </w:r>
+      <w:r>
+        <w:t>C controller to be able to read/write its internal registers.</w:t>
+      </w:r>
+      <w:r>
+        <w:t xml:space="preserve"> </w:t>
+      </w:r>
+      <w:r>
+        <w:t xml:space="preserve">We provide you </w:t>
+      </w:r>
+      <w:r>
+        <w:t xml:space="preserve">an IP core which is directly instantiable in </w:t>
+      </w:r>
+      <w:proofErr w:type="spellStart"/>
+      <w:r>
+        <w:t>Qsys</w:t>
+      </w:r>
+      <w:proofErr w:type="spellEnd"/>
+      <w:r>
+        <w:t xml:space="preserve"> for this purpose: the </w:t>
+      </w:r>
+      <w:r>
+        <w:rPr>
+          <w:rStyle w:val="Emphasis"/>
+        </w:rPr>
+        <w:t>i2c</w:t>
+      </w:r>
+      <w:r>
+        <w:t xml:space="preserve"> controller.</w:t>
+      </w:r>
+      <w:r>
+        <w:t xml:space="preserve"> It provides an 8-bit Avalon-MM slave control interface</w:t>
+      </w:r>
+      <w:r>
+        <w:t>, and exports a conduit interface</w:t>
+      </w:r>
+      <w:r>
+        <w:t xml:space="preserve"> containing the </w:t>
+      </w:r>
+      <w:proofErr w:type="spellStart"/>
+      <w:r>
+        <w:rPr>
+          <w:rStyle w:val="Emphasis"/>
+        </w:rPr>
+        <w:t>scl</w:t>
+      </w:r>
+      <w:proofErr w:type="spellEnd"/>
+      <w:r>
+        <w:t xml:space="preserve"> and </w:t>
+      </w:r>
+      <w:proofErr w:type="spellStart"/>
+      <w:r>
+        <w:rPr>
+          <w:rStyle w:val="Emphasis"/>
+        </w:rPr>
+        <w:t>sda</w:t>
+      </w:r>
+      <w:proofErr w:type="spellEnd"/>
+      <w:r>
+        <w:t xml:space="preserve"> pins.</w:t>
+      </w:r>
+    </w:p>
+    <w:p>
+      <w:r>
+        <w:t>A demo of how to use its C library can be found in the lab template.</w:t>
+      </w:r>
+    </w:p>
+    <w:p>
+      <w:pPr>
+        <w:pStyle w:val="Heading1"/>
+      </w:pPr>
+      <w:r>
+        <w:t>Practice</w:t>
+      </w:r>
+    </w:p>
+    <w:p>
+      <w:pPr>
+        <w:pStyle w:val="Heading2"/>
+      </w:pPr>
+      <w:r>
+        <w:t>Template</w:t>
+      </w:r>
+    </w:p>
+    <w:p>
+      <w:r>
+        <w:t xml:space="preserve">Unlike the previous labs, there is not enough </w:t>
+      </w:r>
+      <w:r>
+        <w:rPr>
+          <w:rStyle w:val="Emphasis"/>
+        </w:rPr>
+        <w:t>on-chip</w:t>
+      </w:r>
+      <w:r>
+        <w:t xml:space="preserve"> memory available on the development board to store a full frame. Instead, you will be using the external </w:t>
+      </w:r>
+      <w:r>
+        <w:rPr>
+          <w:rStyle w:val="Emphasis"/>
+        </w:rPr>
+        <w:t>DDR3</w:t>
+      </w:r>
+      <w:r>
+        <w:t xml:space="preserve"> memory available on the board. Setting up the DDR3 memory interface is more involved than necessary for this lab, so we provide you a </w:t>
+      </w:r>
+      <w:hyperlink r:id="rId16" w:history="1">
+        <w:r>
+          <w:rPr>
+            <w:rStyle w:val="Hyperlink"/>
+          </w:rPr>
+          <w:t>template</w:t>
+        </w:r>
+      </w:hyperlink>
+      <w:r>
+        <w:t xml:space="preserve"> where the setup is already done.</w:t>
+      </w:r>
+    </w:p>
+    <w:p>
+      <w:r>
+        <w:t xml:space="preserve">The template contains 2 projects depending on which </w:t>
+      </w:r>
+      <w:r>
+        <w:t>extension boards</w:t>
+      </w:r>
+      <w:r>
+        <w:t xml:space="preserve"> you are </w:t>
+      </w:r>
+      <w:r>
+        <w:t>using</w:t>
+      </w:r>
+      <w:r>
+        <w:t>:</w:t>
+      </w:r>
+    </w:p>
+    <w:p>
+      <w:pPr>
+        <w:pStyle w:val="ListParagraph"/>
+        <w:numPr>
+          <w:ilvl w:val="0"/>
+          <w:numId w:val="48"/>
+        </w:numPr>
+      </w:pPr>
+      <w:r>
+        <w:rPr>
+          <w:rStyle w:val="MonospaceChar"/>
+        </w:rPr>
+        <w:t>“</w:t>
+      </w:r>
+      <w:r>
+        <w:rPr>
+          <w:rStyle w:val="MonospaceChar"/>
+        </w:rPr>
+        <w:t>ES_mini_project_TRDB_D5M_LT24.qpf</w:t>
+      </w:r>
+      <w:r>
+        <w:rPr>
+          <w:rStyle w:val="MonospaceChar"/>
+        </w:rPr>
+        <w:t>”</w:t>
+      </w:r>
+      <w:r>
+        <w:tab/>
+      </w:r>
+      <w:r>
+        <w:t>(</w:t>
+      </w:r>
+      <w:r>
+        <w:t>TRDB-D5M &amp; LT24</w:t>
+      </w:r>
+      <w:r>
+        <w:t>)</w:t>
+      </w:r>
+    </w:p>
+    <w:p>
+      <w:pPr>
+        <w:pStyle w:val="ListParagraph"/>
+        <w:numPr>
+          <w:ilvl w:val="0"/>
+          <w:numId w:val="48"/>
+        </w:numPr>
+      </w:pPr>
+      <w:r>
+        <w:rPr>
+          <w:rStyle w:val="MonospaceChar"/>
+        </w:rPr>
+        <w:t>“</w:t>
+      </w:r>
+      <w:r>
+        <w:rPr>
+          <w:rStyle w:val="MonospaceChar"/>
+        </w:rPr>
+        <w:t>ES_mini_project_TRDB_D5M_VGA.qpf</w:t>
+      </w:r>
+      <w:r>
+        <w:rPr>
+          <w:rStyle w:val="MonospaceChar"/>
+        </w:rPr>
+        <w:t>”</w:t>
+      </w:r>
+      <w:r>
+        <w:tab/>
+      </w:r>
+      <w:r>
+        <w:t>(</w:t>
+      </w:r>
+      <w:r>
+        <w:t>TRDB-D5M &amp; VGA</w:t>
+      </w:r>
+      <w:r>
+        <w:t>)</w:t>
+      </w:r>
+    </w:p>
+    <w:p>
+      <w:pPr>
+        <w:pStyle w:val="Heading2"/>
+      </w:pPr>
+      <w:r>
+        <w:t>IP Catalog</w:t>
+      </w:r>
+    </w:p>
+    <w:p>
+      <w:r>
+        <w:t>As stated p</w:t>
+      </w:r>
+      <w:r>
+        <w:t xml:space="preserve">reviously, we provide you with </w:t>
+      </w:r>
+      <w:r>
+        <w:t>two</w:t>
+      </w:r>
+      <w:r>
+        <w:t xml:space="preserve"> </w:t>
+      </w:r>
+      <w:r>
+        <w:t xml:space="preserve">IP cores which will help you </w:t>
+      </w:r>
+      <w:r>
+        <w:t>for</w:t>
+      </w:r>
+      <w:r>
+        <w:t xml:space="preserve"> the TRDB-D5M design. </w:t>
+      </w:r>
+      <w:r>
+        <w:fldChar w:fldCharType="begin"/>
+      </w:r>
+      <w:r>
+        <w:instrText xml:space="preserve"> REF _Ref468556883 \h </w:instrText>
+      </w:r>
+      <w:r>
+        <w:fldChar w:fldCharType="separate"/>
+      </w:r>
+      <w:r>
+        <w:t xml:space="preserve">Figure </w:t>
+      </w:r>
+      <w:r>
+        <w:rPr>
+          <w:noProof/>
+        </w:rPr>
+        <w:t>4</w:t>
+      </w:r>
+      <w:r>
+        <w:fldChar w:fldCharType="end"/>
+      </w:r>
+      <w:r>
+        <w:t xml:space="preserve"> </w:t>
+      </w:r>
+      <w:r>
+        <w:t xml:space="preserve">shows where you can find the IP cores in the </w:t>
+      </w:r>
+      <w:proofErr w:type="spellStart"/>
+      <w:r>
+        <w:t>Qsys</w:t>
+      </w:r>
+      <w:proofErr w:type="spellEnd"/>
+      <w:r>
+        <w:t xml:space="preserve"> IP catalog</w:t>
+      </w:r>
+      <w:r>
+        <w:t>.</w:t>
+      </w:r>
+    </w:p>
+    <w:p>
+      <w:pPr>
+        <w:keepNext/>
+        <w:jc w:val="center"/>
+      </w:pPr>
+      <w:r>
+        <w:rPr>
+          <w:noProof/>
+        </w:rPr>
+        <w:drawing>
+          <wp:inline distT="0" distB="0" distL="0" distR="0" wp14:anchorId="29EF1C8E" wp14:editId="55274ACD">
+            <wp:extent cx="2883446" cy="1931115"/>
+            <wp:effectExtent l="0" t="0" r="0" b="0"/>
+            <wp:docPr id="7" name="Picture 7"/>
+            <wp:cNvGraphicFramePr>
+              <a:graphicFrameLocks xmlns:a="http://schemas.openxmlformats.org/drawingml/2006/main" noChangeAspect="1"/>
+            </wp:cNvGraphicFramePr>
+            <a:graphic xmlns:a="http://schemas.openxmlformats.org/drawingml/2006/main">
+              <a:graphicData uri="http://schemas.openxmlformats.org/drawingml/2006/picture">
+                <pic:pic xmlns:pic="http://schemas.openxmlformats.org/drawingml/2006/picture">
+                  <pic:nvPicPr>
+                    <pic:cNvPr id="7" name="IP_catalog (edited).png"/>
+                    <pic:cNvPicPr/>
+                  </pic:nvPicPr>
+                  <pic:blipFill>
+                    <a:blip r:embed="rId17">
+                      <a:extLst>
+                        <a:ext uri="{28A0092B-C50C-407E-A947-70E740481C1C}">
+                          <a14:useLocalDpi xmlns:a14="http://schemas.microsoft.com/office/drawing/2010/main" val="0"/>
+                        </a:ext>
+                      </a:extLst>
+                    </a:blip>
+                    <a:stretch>
+                      <a:fillRect/>
+                    </a:stretch>
+                  </pic:blipFill>
+                  <pic:spPr>
+                    <a:xfrm>
+                      <a:off x="0" y="0"/>
+                      <a:ext cx="2905324" cy="1945767"/>
+                    </a:xfrm>
+                    <a:prstGeom prst="rect">
+                      <a:avLst/>
+                    </a:prstGeom>
+                  </pic:spPr>
+                </pic:pic>
+              </a:graphicData>
+            </a:graphic>
+          </wp:inline>
+        </w:drawing>
+      </w:r>
+    </w:p>
+    <w:p>
+      <w:pPr>
+        <w:pStyle w:val="Caption"/>
+        <w:jc w:val="center"/>
+      </w:pPr>
+      <w:bookmarkStart w:id="1" w:name="_Ref468556883"/>
+      <w:r>
+        <w:t xml:space="preserve">Figure </w:t>
+      </w:r>
+      <w:fldSimple w:instr=" SEQ Figure \* ARABIC ">
+        <w:r>
+          <w:rPr>
+            <w:noProof/>
+          </w:rPr>
+          <w:t>4</w:t>
+        </w:r>
+      </w:fldSimple>
+      <w:bookmarkEnd w:id="1"/>
+      <w:r>
+        <w:t>. IP Catalog</w:t>
+      </w:r>
+    </w:p>
+    <w:p>
+      <w:pPr>
+        <w:pStyle w:val="Heading2"/>
+      </w:pPr>
+      <w:proofErr w:type="spellStart"/>
+      <w:r>
+        <w:t>Qsys</w:t>
+      </w:r>
+      <w:proofErr w:type="spellEnd"/>
+      <w:r>
+        <w:t xml:space="preserve"> System</w:t>
+      </w:r>
+    </w:p>
+    <w:p>
+      <w:r>
+        <w:fldChar w:fldCharType="begin"/>
+      </w:r>
+      <w:r>
+        <w:instrText xml:space="preserve"> REF _Ref468556230 \h </w:instrText>
+      </w:r>
+      <w:r>
+        <w:fldChar w:fldCharType="separate"/>
+      </w:r>
+      <w:r>
+        <w:t xml:space="preserve">Figure </w:t>
+      </w:r>
+      <w:r>
+        <w:rPr>
+          <w:noProof/>
+        </w:rPr>
+        <w:t>5</w:t>
+      </w:r>
+      <w:r>
+        <w:fldChar w:fldCharType="end"/>
+      </w:r>
+      <w:r>
+        <w:t xml:space="preserve"> shows the base </w:t>
+      </w:r>
+      <w:proofErr w:type="spellStart"/>
+      <w:r>
+        <w:t>Qsys</w:t>
+      </w:r>
+      <w:proofErr w:type="spellEnd"/>
+      <w:r>
+        <w:t xml:space="preserve"> system we provide you. You must add </w:t>
+      </w:r>
+      <w:r>
+        <w:t>the custom IP core</w:t>
+      </w:r>
+      <w:r>
+        <w:t xml:space="preserve"> any other component deemed necessary</w:t>
+      </w:r>
+      <w:r>
+        <w:t xml:space="preserve"> </w:t>
+      </w:r>
+      <w:r>
+        <w:t xml:space="preserve">(PLL, …) </w:t>
+      </w:r>
+      <w:r>
+        <w:t>for interfacing with your camera, LCD/VGA controller appropriately here.</w:t>
+      </w:r>
+    </w:p>
+    <w:p>
+      <w:r>
+        <w:lastRenderedPageBreak/>
+        <w:t>Since there is not enough on-chip</w:t>
+      </w:r>
+      <w:r>
+        <w:t xml:space="preserve"> </w:t>
+      </w:r>
+      <w:r>
+        <w:t>memory available to store a full frame, you will</w:t>
+      </w:r>
+      <w:r>
+        <w:t xml:space="preserve"> </w:t>
+      </w:r>
+      <w:r>
+        <w:t>only</w:t>
+      </w:r>
+      <w:r>
+        <w:t xml:space="preserve"> use the on-chip memory for the </w:t>
+      </w:r>
+      <w:proofErr w:type="spellStart"/>
+      <w:r>
+        <w:t>Nios</w:t>
+      </w:r>
+      <w:proofErr w:type="spellEnd"/>
+      <w:r>
+        <w:t xml:space="preserve"> II processor’s instruction and data memory, but will</w:t>
+      </w:r>
+      <w:r>
+        <w:t xml:space="preserve"> need to connect your </w:t>
+      </w:r>
+      <w:r>
+        <w:t xml:space="preserve">camera or LCD/VGA </w:t>
+      </w:r>
+      <w:r>
+        <w:t xml:space="preserve">designs’ </w:t>
+      </w:r>
+      <w:r>
+        <w:rPr>
+          <w:rStyle w:val="Emphasis"/>
+        </w:rPr>
+        <w:t>master</w:t>
+      </w:r>
+      <w:r>
+        <w:t xml:space="preserve"> ports to the</w:t>
+      </w:r>
+      <w:r>
+        <w:t xml:space="preserve"> DDR3 memory.</w:t>
+      </w:r>
+    </w:p>
+    <w:p>
+      <w:r>
+        <w:t xml:space="preserve">The DDR3 memory’s </w:t>
+      </w:r>
+      <w:r>
+        <w:rPr>
+          <w:rStyle w:val="Emphasis"/>
+        </w:rPr>
+        <w:t>slave</w:t>
+      </w:r>
+      <w:r>
+        <w:t xml:space="preserve"> port </w:t>
+      </w:r>
+      <w:r>
+        <w:t>provides access to</w:t>
+      </w:r>
+      <w:r>
+        <w:t xml:space="preserve"> a </w:t>
+      </w:r>
+      <w:r>
+        <w:t>large 1 GB memory</w:t>
+      </w:r>
+      <w:r>
+        <w:t>. Despite having all this memory</w:t>
+      </w:r>
+      <w:r>
+        <w:t xml:space="preserve"> available</w:t>
+      </w:r>
+      <w:r>
+        <w:t xml:space="preserve">, some of it is </w:t>
+      </w:r>
+      <w:r>
+        <w:t>reserved</w:t>
+      </w:r>
+      <w:r>
+        <w:t xml:space="preserve"> for </w:t>
+      </w:r>
+      <w:r>
+        <w:t xml:space="preserve">use for </w:t>
+      </w:r>
+      <w:r>
+        <w:t xml:space="preserve">other purposes </w:t>
+      </w:r>
+      <w:r>
+        <w:t xml:space="preserve">and cannot be touched </w:t>
+      </w:r>
+      <w:r>
+        <w:t xml:space="preserve">by your masters </w:t>
+      </w:r>
+      <w:r>
+        <w:t>(come to CS-476</w:t>
+      </w:r>
+      <w:r>
+        <w:t xml:space="preserve"> Real-Time Embedded Systems to learn more!)</w:t>
+      </w:r>
+      <w:r>
+        <w:t>.</w:t>
+      </w:r>
+    </w:p>
+    <w:p>
+      <w:r>
+        <w:t>To prevent you from accessing any region of the DDR3</w:t>
+      </w:r>
+      <w:r>
+        <w:t xml:space="preserve"> memory that is off limits, we have used a </w:t>
+      </w:r>
+      <w:r>
+        <w:rPr>
+          <w:rStyle w:val="Emphasis"/>
+        </w:rPr>
+        <w:t>bridge</w:t>
+      </w:r>
+      <w:r>
+        <w:t xml:space="preserve"> </w:t>
+      </w:r>
+      <w:r>
+        <w:t>(</w:t>
+      </w:r>
+      <w:r>
+        <w:rPr>
+          <w:rStyle w:val="MonospaceChar"/>
+        </w:rPr>
+        <w:t>address_span_extender_0.windowed_slave</w:t>
+      </w:r>
+      <w:r>
+        <w:t xml:space="preserve">) </w:t>
+      </w:r>
+      <w:r>
+        <w:t xml:space="preserve">to interface with </w:t>
+      </w:r>
+      <w:r>
+        <w:t>port 0 of the</w:t>
+      </w:r>
+      <w:r>
+        <w:t xml:space="preserve"> DDR3 memory controller</w:t>
+      </w:r>
+      <w:r>
+        <w:t xml:space="preserve"> (</w:t>
+      </w:r>
+      <w:r>
+        <w:rPr>
+          <w:rStyle w:val="MonospaceChar"/>
+        </w:rPr>
+        <w:t>hps_0.f2h_sdram0_data</w:t>
+      </w:r>
+      <w:r>
+        <w:t>)</w:t>
+      </w:r>
+      <w:r>
+        <w:t>.</w:t>
+      </w:r>
+      <w:r>
+        <w:t xml:space="preserve"> Accesses through the bridge are redirected to a specific offset within the DDR3 memory </w:t>
+      </w:r>
+      <w:r>
+        <w:t xml:space="preserve">where we have reserved 256 MB of continuous memory </w:t>
+      </w:r>
+      <w:r>
+        <w:t>which is safe to access freely</w:t>
+      </w:r>
+      <w:r>
+        <w:t xml:space="preserve"> </w:t>
+      </w:r>
+      <w:r>
+        <w:t>by your masters.</w:t>
+      </w:r>
+    </w:p>
+    <w:p>
+      <w:r>
+        <w:t xml:space="preserve">Because of this, please </w:t>
+      </w:r>
+      <w:r>
+        <w:t xml:space="preserve">do </w:t>
+      </w:r>
+      <w:r>
+        <w:rPr>
+          <w:rStyle w:val="Emphasis"/>
+        </w:rPr>
+        <w:t>not</w:t>
+      </w:r>
+      <w:r>
+        <w:t xml:space="preserve"> connect your master</w:t>
+      </w:r>
+      <w:r>
+        <w:t>s</w:t>
+      </w:r>
+      <w:r>
+        <w:t xml:space="preserve"> directly to </w:t>
+      </w:r>
+      <w:r>
+        <w:t xml:space="preserve">port 0 of </w:t>
+      </w:r>
+      <w:r>
+        <w:t xml:space="preserve">the </w:t>
+      </w:r>
+      <w:r>
+        <w:t>DDR3 memory controller</w:t>
+      </w:r>
+      <w:r>
+        <w:t>’</w:t>
+      </w:r>
+      <w:r>
+        <w:t>s</w:t>
+      </w:r>
+      <w:r>
+        <w:t xml:space="preserve">, but </w:t>
+      </w:r>
+      <w:r>
+        <w:t xml:space="preserve">instead </w:t>
+      </w:r>
+      <w:r>
+        <w:t>go through the bridge</w:t>
+      </w:r>
+      <w:r>
+        <w:t xml:space="preserve"> (</w:t>
+      </w:r>
+      <w:r>
+        <w:rPr>
+          <w:rStyle w:val="MonospaceChar"/>
+        </w:rPr>
+        <w:t>address_span_extender_0.windowed_slave</w:t>
+      </w:r>
+      <w:r>
+        <w:t>)</w:t>
+      </w:r>
+      <w:r>
+        <w:t xml:space="preserve"> for </w:t>
+      </w:r>
+      <w:r>
+        <w:rPr>
+          <w:rStyle w:val="Emphasis"/>
+        </w:rPr>
+        <w:t>all</w:t>
+      </w:r>
+      <w:r>
+        <w:t xml:space="preserve"> accesses.</w:t>
+      </w:r>
+    </w:p>
+    <w:p>
+      <w:pPr>
+        <w:keepNext/>
+        <w:jc w:val="center"/>
+      </w:pPr>
+      <w:r>
+        <w:rPr>
+          <w:noProof/>
+        </w:rPr>
+        <w:drawing>
+          <wp:inline distT="0" distB="0" distL="0" distR="0" wp14:anchorId="6FD80037" wp14:editId="4C8D3138">
+            <wp:extent cx="5943600" cy="2873375"/>
+            <wp:effectExtent l="0" t="0" r="0" b="3175"/>
+            <wp:docPr id="6" name="Picture 6"/>
+            <wp:cNvGraphicFramePr>
+              <a:graphicFrameLocks xmlns:a="http://schemas.openxmlformats.org/drawingml/2006/main" noChangeAspect="1"/>
+            </wp:cNvGraphicFramePr>
+            <a:graphic xmlns:a="http://schemas.openxmlformats.org/drawingml/2006/main">
+              <a:graphicData uri="http://schemas.openxmlformats.org/drawingml/2006/picture">
+                <pic:pic xmlns:pic="http://schemas.openxmlformats.org/drawingml/2006/picture">
+                  <pic:nvPicPr>
+                    <pic:cNvPr id="6" name="qsys_system (edited).png"/>
+                    <pic:cNvPicPr/>
+                  </pic:nvPicPr>
+                  <pic:blipFill>
+                    <a:blip r:embed="rId18">
+                      <a:extLst>
+                        <a:ext uri="{28A0092B-C50C-407E-A947-70E740481C1C}">
+                          <a14:useLocalDpi xmlns:a14="http://schemas.microsoft.com/office/drawing/2010/main" val="0"/>
+                        </a:ext>
+                      </a:extLst>
+                    </a:blip>
+                    <a:stretch>
+                      <a:fillRect/>
+                    </a:stretch>
+                  </pic:blipFill>
+                  <pic:spPr>
+                    <a:xfrm>
+                      <a:off x="0" y="0"/>
+                      <a:ext cx="5943600" cy="2873375"/>
+                    </a:xfrm>
+                    <a:prstGeom prst="rect">
+                      <a:avLst/>
+                    </a:prstGeom>
+                  </pic:spPr>
+                </pic:pic>
+              </a:graphicData>
+            </a:graphic>
+          </wp:inline>
+        </w:drawing>
+      </w:r>
+    </w:p>
+    <w:p>
+      <w:pPr>
+        <w:pStyle w:val="Caption"/>
+        <w:jc w:val="center"/>
+        <w:rPr>
+          <w:noProof/>
+        </w:rPr>
+      </w:pPr>
+      <w:bookmarkStart w:id="2" w:name="_Ref468556230"/>
+      <w:r>
+        <w:t xml:space="preserve">Figure </w:t>
+      </w:r>
+      <w:fldSimple w:instr=" SEQ Figure \* ARABIC ">
+        <w:r>
+          <w:rPr>
+            <w:noProof/>
+          </w:rPr>
+          <w:t>5</w:t>
+        </w:r>
+      </w:fldSimple>
+      <w:bookmarkEnd w:id="2"/>
+      <w:r>
+        <w:t xml:space="preserve">. Base </w:t>
+      </w:r>
+      <w:proofErr w:type="spellStart"/>
+      <w:r>
+        <w:t>Qsys</w:t>
+      </w:r>
+      <w:proofErr w:type="spellEnd"/>
+      <w:r>
+        <w:t xml:space="preserve"> system with DDR3 Interface</w:t>
+      </w:r>
+      <w:r>
+        <w:rPr>
+          <w:noProof/>
+        </w:rPr>
+        <w:t xml:space="preserve"> Bridge</w:t>
+      </w:r>
+    </w:p>
+    <w:p>
+      <w:pPr>
+        <w:pStyle w:val="Heading2"/>
+      </w:pPr>
+      <w:proofErr w:type="spellStart"/>
+      <w:r>
+        <w:t>Sdcard</w:t>
+      </w:r>
+      <w:proofErr w:type="spellEnd"/>
+    </w:p>
+    <w:p>
+      <w:r>
+        <w:t>In order to use the DDR3 memory, you need to set up and configure the ARM processor</w:t>
+      </w:r>
+      <w:r>
+        <w:t xml:space="preserve">’s memory controller </w:t>
+      </w:r>
+      <w:r>
+        <w:t xml:space="preserve">on the development board. </w:t>
+      </w:r>
+      <w:r>
+        <w:t xml:space="preserve">This is done by writing a </w:t>
+      </w:r>
+      <w:proofErr w:type="spellStart"/>
+      <w:r>
+        <w:t>preloader</w:t>
+      </w:r>
+      <w:proofErr w:type="spellEnd"/>
+      <w:r>
+        <w:t xml:space="preserve"> and bootloader to the DE0-Nano-SoC’</w:t>
+      </w:r>
+      <w:r>
+        <w:t xml:space="preserve">s </w:t>
+      </w:r>
+      <w:proofErr w:type="spellStart"/>
+      <w:r>
+        <w:t>sdcard</w:t>
+      </w:r>
+      <w:proofErr w:type="spellEnd"/>
+      <w:r>
+        <w:t xml:space="preserve">, but </w:t>
+      </w:r>
+      <w:r>
+        <w:t xml:space="preserve">is quite </w:t>
+      </w:r>
+      <w:r>
+        <w:t xml:space="preserve">an involved process </w:t>
+      </w:r>
+      <w:r>
+        <w:t xml:space="preserve">and </w:t>
+      </w:r>
+      <w:r>
+        <w:t xml:space="preserve">is </w:t>
+      </w:r>
+      <w:r>
+        <w:t>outsid</w:t>
+      </w:r>
+      <w:r>
+        <w:t xml:space="preserve">e the scope of </w:t>
+      </w:r>
+      <w:r>
+        <w:t>this course</w:t>
+      </w:r>
+      <w:r>
+        <w:t xml:space="preserve"> (we see this in </w:t>
+      </w:r>
+      <w:r>
+        <w:t xml:space="preserve">CS-309 &amp; </w:t>
+      </w:r>
+      <w:r>
+        <w:t>CS-476</w:t>
+      </w:r>
+      <w:r>
+        <w:t>).</w:t>
+      </w:r>
+    </w:p>
+    <w:p>
+      <w:r>
+        <w:t xml:space="preserve">The TAs will get you up and running on this front, so we ask that you </w:t>
+      </w:r>
+      <w:r>
+        <w:t xml:space="preserve">please </w:t>
+      </w:r>
+      <w:r>
+        <w:t xml:space="preserve">bring us your development board’s </w:t>
+      </w:r>
+      <w:proofErr w:type="spellStart"/>
+      <w:r>
+        <w:rPr>
+          <w:rStyle w:val="Emphasis"/>
+        </w:rPr>
+        <w:t>sdcard</w:t>
+      </w:r>
+      <w:proofErr w:type="spellEnd"/>
+      <w:r>
+        <w:t xml:space="preserve"> so we can prepare it for you </w:t>
+      </w:r>
+      <w:r>
+        <w:t>before you test your system with actual hardware</w:t>
+      </w:r>
+      <w:r>
+        <w:t>.</w:t>
+      </w:r>
+      <w:r>
+        <w:t xml:space="preserve"> </w:t>
+      </w:r>
+      <w:r>
+        <w:t xml:space="preserve">Please do </w:t>
+      </w:r>
+      <w:r>
+        <w:rPr>
+          <w:rStyle w:val="Emphasis"/>
+        </w:rPr>
+        <w:t>not</w:t>
+      </w:r>
+      <w:r>
+        <w:t xml:space="preserve"> try to test the project without giving us your </w:t>
+      </w:r>
+      <w:proofErr w:type="spellStart"/>
+      <w:r>
+        <w:t>sdcard</w:t>
+      </w:r>
+      <w:proofErr w:type="spellEnd"/>
+      <w:r>
+        <w:t xml:space="preserve"> first. </w:t>
+      </w:r>
+      <w:r>
+        <w:t xml:space="preserve">It will save you many hours </w:t>
+      </w:r>
+      <w:r>
+        <w:t xml:space="preserve">of trouble </w:t>
+      </w:r>
+      <w:r>
+        <w:t xml:space="preserve">and much frustration debugging </w:t>
+      </w:r>
+      <w:r>
+        <w:t>unresponsive me</w:t>
+      </w:r>
+      <w:r>
+        <w:t>mory accesses</w:t>
+      </w:r>
+      <w:r>
+        <w:t xml:space="preserve"> </w:t>
+      </w:r>
+      <w:r>
+        <w:t>(</w:t>
+      </w:r>
+      <w:r>
+        <w:t>Trust us</w:t>
+      </w:r>
+      <w:r>
+        <w:t xml:space="preserve">, we’ve been there </w:t>
+      </w:r>
+      <w:r>
+        <w:sym w:font="Wingdings" w:char="F04A"/>
+      </w:r>
+      <w:r>
+        <w:t>).</w:t>
+      </w:r>
+      <w:bookmarkStart w:id="3" w:name="_GoBack"/>
+      <w:bookmarkEnd w:id="3"/>
     </w:p>
     <w:sectPr>
-      <w:headerReference w:type="default" r:id="rId12"/>
-      <w:footerReference w:type="default" r:id="rId13"/>
+      <w:headerReference w:type="default" r:id="rId19"/>
+      <w:footerReference w:type="default" r:id="rId20"/>
       <w:pgSz w:w="12240" w:h="15840"/>
       <w:pgMar w:top="1440" w:right="1440" w:bottom="1440" w:left="1440" w:header="720" w:footer="720" w:gutter="0"/>
       <w:cols w:space="720"/>
@@ -342,7 +2309,7 @@
           <w:rPr>
             <w:noProof/>
           </w:rPr>
-          <w:t>1</w:t>
+          <w:t>5</w:t>
         </w:r>
         <w:r>
           <w:rPr>
@@ -359,11 +2326,21 @@
       <w:jc w:val="center"/>
     </w:pPr>
     <w:r>
-      <w:t>René Beuchat</w:t>
+      <w:t xml:space="preserve">René </w:t>
     </w:r>
+    <w:proofErr w:type="spellStart"/>
     <w:r>
-      <w:t>, Sahand Kashani</w:t>
+      <w:t>Beuchat</w:t>
     </w:r>
+    <w:proofErr w:type="spellEnd"/>
+    <w:r>
+      <w:t xml:space="preserve">, Sahand </w:t>
+    </w:r>
+    <w:proofErr w:type="spellStart"/>
+    <w:r>
+      <w:t>Kashani</w:t>
+    </w:r>
+    <w:proofErr w:type="spellEnd"/>
   </w:p>
 </w:ftr>
 </file>
@@ -537,6 +2514,119 @@
     </w:lvl>
   </w:abstractNum>
   <w:abstractNum w:abstractNumId="1" w15:restartNumberingAfterBreak="0">
+    <w:nsid w:val="08F5607F"/>
+    <w:multiLevelType w:val="hybridMultilevel"/>
+    <w:tmpl w:val="820EBDC8"/>
+    <w:lvl w:ilvl="0" w:tplc="04090001">
+      <w:start w:val="1"/>
+      <w:numFmt w:val="bullet"/>
+      <w:lvlText w:val=""/>
+      <w:lvlJc w:val="left"/>
+      <w:pPr>
+        <w:ind w:left="720" w:hanging="360"/>
+      </w:pPr>
+      <w:rPr>
+        <w:rFonts w:ascii="Symbol" w:hAnsi="Symbol" w:hint="default"/>
+      </w:rPr>
+    </w:lvl>
+    <w:lvl w:ilvl="1" w:tplc="04090003" w:tentative="1">
+      <w:start w:val="1"/>
+      <w:numFmt w:val="bullet"/>
+      <w:lvlText w:val="o"/>
+      <w:lvlJc w:val="left"/>
+      <w:pPr>
+        <w:ind w:left="1440" w:hanging="360"/>
+      </w:pPr>
+      <w:rPr>
+        <w:rFonts w:ascii="Courier New" w:hAnsi="Courier New" w:cs="Courier New" w:hint="default"/>
+      </w:rPr>
+    </w:lvl>
+    <w:lvl w:ilvl="2" w:tplc="04090005" w:tentative="1">
+      <w:start w:val="1"/>
+      <w:numFmt w:val="bullet"/>
+      <w:lvlText w:val=""/>
+      <w:lvlJc w:val="left"/>
+      <w:pPr>
+        <w:ind w:left="2160" w:hanging="360"/>
+      </w:pPr>
+      <w:rPr>
+        <w:rFonts w:ascii="Wingdings" w:hAnsi="Wingdings" w:hint="default"/>
+      </w:rPr>
+    </w:lvl>
+    <w:lvl w:ilvl="3" w:tplc="04090001" w:tentative="1">
+      <w:start w:val="1"/>
+      <w:numFmt w:val="bullet"/>
+      <w:lvlText w:val=""/>
+      <w:lvlJc w:val="left"/>
+      <w:pPr>
+        <w:ind w:left="2880" w:hanging="360"/>
+      </w:pPr>
+      <w:rPr>
+        <w:rFonts w:ascii="Symbol" w:hAnsi="Symbol" w:hint="default"/>
+      </w:rPr>
+    </w:lvl>
+    <w:lvl w:ilvl="4" w:tplc="04090003" w:tentative="1">
+      <w:start w:val="1"/>
+      <w:numFmt w:val="bullet"/>
+      <w:lvlText w:val="o"/>
+      <w:lvlJc w:val="left"/>
+      <w:pPr>
+        <w:ind w:left="3600" w:hanging="360"/>
+      </w:pPr>
+      <w:rPr>
+        <w:rFonts w:ascii="Courier New" w:hAnsi="Courier New" w:cs="Courier New" w:hint="default"/>
+      </w:rPr>
+    </w:lvl>
+    <w:lvl w:ilvl="5" w:tplc="04090005" w:tentative="1">
+      <w:start w:val="1"/>
+      <w:numFmt w:val="bullet"/>
+      <w:lvlText w:val=""/>
+      <w:lvlJc w:val="left"/>
+      <w:pPr>
+        <w:ind w:left="4320" w:hanging="360"/>
+      </w:pPr>
+      <w:rPr>
+        <w:rFonts w:ascii="Wingdings" w:hAnsi="Wingdings" w:hint="default"/>
+      </w:rPr>
+    </w:lvl>
+    <w:lvl w:ilvl="6" w:tplc="04090001" w:tentative="1">
+      <w:start w:val="1"/>
+      <w:numFmt w:val="bullet"/>
+      <w:lvlText w:val=""/>
+      <w:lvlJc w:val="left"/>
+      <w:pPr>
+        <w:ind w:left="5040" w:hanging="360"/>
+      </w:pPr>
+      <w:rPr>
+        <w:rFonts w:ascii="Symbol" w:hAnsi="Symbol" w:hint="default"/>
+      </w:rPr>
+    </w:lvl>
+    <w:lvl w:ilvl="7" w:tplc="04090003" w:tentative="1">
+      <w:start w:val="1"/>
+      <w:numFmt w:val="bullet"/>
+      <w:lvlText w:val="o"/>
+      <w:lvlJc w:val="left"/>
+      <w:pPr>
+        <w:ind w:left="5760" w:hanging="360"/>
+      </w:pPr>
+      <w:rPr>
+        <w:rFonts w:ascii="Courier New" w:hAnsi="Courier New" w:cs="Courier New" w:hint="default"/>
+      </w:rPr>
+    </w:lvl>
+    <w:lvl w:ilvl="8" w:tplc="04090005" w:tentative="1">
+      <w:start w:val="1"/>
+      <w:numFmt w:val="bullet"/>
+      <w:lvlText w:val=""/>
+      <w:lvlJc w:val="left"/>
+      <w:pPr>
+        <w:ind w:left="6480" w:hanging="360"/>
+      </w:pPr>
+      <w:rPr>
+        <w:rFonts w:ascii="Wingdings" w:hAnsi="Wingdings" w:hint="default"/>
+      </w:rPr>
+    </w:lvl>
+  </w:abstractNum>
+  <w:abstractNum w:abstractNumId="2" w15:restartNumberingAfterBreak="0">
     <w:nsid w:val="0CAB2998"/>
     <w:multiLevelType w:val="hybridMultilevel"/>
     <w:tmpl w:val="90DAA82C"/>
@@ -622,7 +2712,7 @@
       </w:pPr>
     </w:lvl>
   </w:abstractNum>
-  <w:abstractNum w:abstractNumId="2" w15:restartNumberingAfterBreak="0">
+  <w:abstractNum w:abstractNumId="3" w15:restartNumberingAfterBreak="0">
     <w:nsid w:val="0F305559"/>
     <w:multiLevelType w:val="hybridMultilevel"/>
     <w:tmpl w:val="DCA896EA"/>
@@ -735,7 +2825,7 @@
       </w:rPr>
     </w:lvl>
   </w:abstractNum>
-  <w:abstractNum w:abstractNumId="3" w15:restartNumberingAfterBreak="0">
+  <w:abstractNum w:abstractNumId="4" w15:restartNumberingAfterBreak="0">
     <w:nsid w:val="110C359F"/>
     <w:multiLevelType w:val="hybridMultilevel"/>
     <w:tmpl w:val="9632A344"/>
@@ -848,7 +2938,120 @@
       </w:rPr>
     </w:lvl>
   </w:abstractNum>
-  <w:abstractNum w:abstractNumId="4" w15:restartNumberingAfterBreak="0">
+  <w:abstractNum w:abstractNumId="5" w15:restartNumberingAfterBreak="0">
+    <w:nsid w:val="16642EF0"/>
+    <w:multiLevelType w:val="hybridMultilevel"/>
+    <w:tmpl w:val="DDD26584"/>
+    <w:lvl w:ilvl="0" w:tplc="04090001">
+      <w:start w:val="1"/>
+      <w:numFmt w:val="bullet"/>
+      <w:lvlText w:val=""/>
+      <w:lvlJc w:val="left"/>
+      <w:pPr>
+        <w:ind w:left="720" w:hanging="360"/>
+      </w:pPr>
+      <w:rPr>
+        <w:rFonts w:ascii="Symbol" w:hAnsi="Symbol" w:hint="default"/>
+      </w:rPr>
+    </w:lvl>
+    <w:lvl w:ilvl="1" w:tplc="04090003" w:tentative="1">
+      <w:start w:val="1"/>
+      <w:numFmt w:val="bullet"/>
+      <w:lvlText w:val="o"/>
+      <w:lvlJc w:val="left"/>
+      <w:pPr>
+        <w:ind w:left="1440" w:hanging="360"/>
+      </w:pPr>
+      <w:rPr>
+        <w:rFonts w:ascii="Courier New" w:hAnsi="Courier New" w:cs="Courier New" w:hint="default"/>
+      </w:rPr>
+    </w:lvl>
+    <w:lvl w:ilvl="2" w:tplc="04090005" w:tentative="1">
+      <w:start w:val="1"/>
+      <w:numFmt w:val="bullet"/>
+      <w:lvlText w:val=""/>
+      <w:lvlJc w:val="left"/>
+      <w:pPr>
+        <w:ind w:left="2160" w:hanging="360"/>
+      </w:pPr>
+      <w:rPr>
+        <w:rFonts w:ascii="Wingdings" w:hAnsi="Wingdings" w:hint="default"/>
+      </w:rPr>
+    </w:lvl>
+    <w:lvl w:ilvl="3" w:tplc="04090001" w:tentative="1">
+      <w:start w:val="1"/>
+      <w:numFmt w:val="bullet"/>
+      <w:lvlText w:val=""/>
+      <w:lvlJc w:val="left"/>
+      <w:pPr>
+        <w:ind w:left="2880" w:hanging="360"/>
+      </w:pPr>
+      <w:rPr>
+        <w:rFonts w:ascii="Symbol" w:hAnsi="Symbol" w:hint="default"/>
+      </w:rPr>
+    </w:lvl>
+    <w:lvl w:ilvl="4" w:tplc="04090003" w:tentative="1">
+      <w:start w:val="1"/>
+      <w:numFmt w:val="bullet"/>
+      <w:lvlText w:val="o"/>
+      <w:lvlJc w:val="left"/>
+      <w:pPr>
+        <w:ind w:left="3600" w:hanging="360"/>
+      </w:pPr>
+      <w:rPr>
+        <w:rFonts w:ascii="Courier New" w:hAnsi="Courier New" w:cs="Courier New" w:hint="default"/>
+      </w:rPr>
+    </w:lvl>
+    <w:lvl w:ilvl="5" w:tplc="04090005" w:tentative="1">
+      <w:start w:val="1"/>
+      <w:numFmt w:val="bullet"/>
+      <w:lvlText w:val=""/>
+      <w:lvlJc w:val="left"/>
+      <w:pPr>
+        <w:ind w:left="4320" w:hanging="360"/>
+      </w:pPr>
+      <w:rPr>
+        <w:rFonts w:ascii="Wingdings" w:hAnsi="Wingdings" w:hint="default"/>
+      </w:rPr>
+    </w:lvl>
+    <w:lvl w:ilvl="6" w:tplc="04090001" w:tentative="1">
+      <w:start w:val="1"/>
+      <w:numFmt w:val="bullet"/>
+      <w:lvlText w:val=""/>
+      <w:lvlJc w:val="left"/>
+      <w:pPr>
+        <w:ind w:left="5040" w:hanging="360"/>
+      </w:pPr>
+      <w:rPr>
+        <w:rFonts w:ascii="Symbol" w:hAnsi="Symbol" w:hint="default"/>
+      </w:rPr>
+    </w:lvl>
+    <w:lvl w:ilvl="7" w:tplc="04090003" w:tentative="1">
+      <w:start w:val="1"/>
+      <w:numFmt w:val="bullet"/>
+      <w:lvlText w:val="o"/>
+      <w:lvlJc w:val="left"/>
+      <w:pPr>
+        <w:ind w:left="5760" w:hanging="360"/>
+      </w:pPr>
+      <w:rPr>
+        <w:rFonts w:ascii="Courier New" w:hAnsi="Courier New" w:cs="Courier New" w:hint="default"/>
+      </w:rPr>
+    </w:lvl>
+    <w:lvl w:ilvl="8" w:tplc="04090005" w:tentative="1">
+      <w:start w:val="1"/>
+      <w:numFmt w:val="bullet"/>
+      <w:lvlText w:val=""/>
+      <w:lvlJc w:val="left"/>
+      <w:pPr>
+        <w:ind w:left="6480" w:hanging="360"/>
+      </w:pPr>
+      <w:rPr>
+        <w:rFonts w:ascii="Wingdings" w:hAnsi="Wingdings" w:hint="default"/>
+      </w:rPr>
+    </w:lvl>
+  </w:abstractNum>
+  <w:abstractNum w:abstractNumId="6" w15:restartNumberingAfterBreak="0">
     <w:nsid w:val="1C6B59F2"/>
     <w:multiLevelType w:val="hybridMultilevel"/>
     <w:tmpl w:val="A23AF2D6"/>
@@ -934,7 +3137,7 @@
       </w:pPr>
     </w:lvl>
   </w:abstractNum>
-  <w:abstractNum w:abstractNumId="5" w15:restartNumberingAfterBreak="0">
+  <w:abstractNum w:abstractNumId="7" w15:restartNumberingAfterBreak="0">
     <w:nsid w:val="22A72728"/>
     <w:multiLevelType w:val="hybridMultilevel"/>
     <w:tmpl w:val="E56C1A40"/>
@@ -1020,7 +3223,7 @@
       </w:pPr>
     </w:lvl>
   </w:abstractNum>
-  <w:abstractNum w:abstractNumId="6" w15:restartNumberingAfterBreak="0">
+  <w:abstractNum w:abstractNumId="8" w15:restartNumberingAfterBreak="0">
     <w:nsid w:val="23DC6B71"/>
     <w:multiLevelType w:val="hybridMultilevel"/>
     <w:tmpl w:val="44E8DAD8"/>
@@ -1133,7 +3336,7 @@
       </w:rPr>
     </w:lvl>
   </w:abstractNum>
-  <w:abstractNum w:abstractNumId="7" w15:restartNumberingAfterBreak="0">
+  <w:abstractNum w:abstractNumId="9" w15:restartNumberingAfterBreak="0">
     <w:nsid w:val="24BB4907"/>
     <w:multiLevelType w:val="hybridMultilevel"/>
     <w:tmpl w:val="C7CED642"/>
@@ -1246,7 +3449,7 @@
       </w:rPr>
     </w:lvl>
   </w:abstractNum>
-  <w:abstractNum w:abstractNumId="8" w15:restartNumberingAfterBreak="0">
+  <w:abstractNum w:abstractNumId="10" w15:restartNumberingAfterBreak="0">
     <w:nsid w:val="28B42D18"/>
     <w:multiLevelType w:val="hybridMultilevel"/>
     <w:tmpl w:val="47BC79C4"/>
@@ -1359,7 +3562,7 @@
       </w:rPr>
     </w:lvl>
   </w:abstractNum>
-  <w:abstractNum w:abstractNumId="9" w15:restartNumberingAfterBreak="0">
+  <w:abstractNum w:abstractNumId="11" w15:restartNumberingAfterBreak="0">
     <w:nsid w:val="28F20450"/>
     <w:multiLevelType w:val="hybridMultilevel"/>
     <w:tmpl w:val="E56C1A40"/>
@@ -1445,7 +3648,7 @@
       </w:pPr>
     </w:lvl>
   </w:abstractNum>
-  <w:abstractNum w:abstractNumId="10" w15:restartNumberingAfterBreak="0">
+  <w:abstractNum w:abstractNumId="12" w15:restartNumberingAfterBreak="0">
     <w:nsid w:val="2BE6568C"/>
     <w:multiLevelType w:val="hybridMultilevel"/>
     <w:tmpl w:val="6936BFB6"/>
@@ -1531,7 +3734,7 @@
       </w:pPr>
     </w:lvl>
   </w:abstractNum>
-  <w:abstractNum w:abstractNumId="11" w15:restartNumberingAfterBreak="0">
+  <w:abstractNum w:abstractNumId="13" w15:restartNumberingAfterBreak="0">
     <w:nsid w:val="2D0010DA"/>
     <w:multiLevelType w:val="hybridMultilevel"/>
     <w:tmpl w:val="0F3E2918"/>
@@ -1617,7 +3820,7 @@
       </w:pPr>
     </w:lvl>
   </w:abstractNum>
-  <w:abstractNum w:abstractNumId="12" w15:restartNumberingAfterBreak="0">
+  <w:abstractNum w:abstractNumId="14" w15:restartNumberingAfterBreak="0">
     <w:nsid w:val="2E826AC7"/>
     <w:multiLevelType w:val="hybridMultilevel"/>
     <w:tmpl w:val="61461EDA"/>
@@ -1730,7 +3933,7 @@
       </w:rPr>
     </w:lvl>
   </w:abstractNum>
-  <w:abstractNum w:abstractNumId="13" w15:restartNumberingAfterBreak="0">
+  <w:abstractNum w:abstractNumId="15" w15:restartNumberingAfterBreak="0">
     <w:nsid w:val="30020590"/>
     <w:multiLevelType w:val="hybridMultilevel"/>
     <w:tmpl w:val="1BBC7D48"/>
@@ -1843,7 +4046,93 @@
       </w:rPr>
     </w:lvl>
   </w:abstractNum>
-  <w:abstractNum w:abstractNumId="14" w15:restartNumberingAfterBreak="0">
+  <w:abstractNum w:abstractNumId="16" w15:restartNumberingAfterBreak="0">
+    <w:nsid w:val="31EF5221"/>
+    <w:multiLevelType w:val="hybridMultilevel"/>
+    <w:tmpl w:val="F834A9A4"/>
+    <w:lvl w:ilvl="0" w:tplc="0409000F">
+      <w:start w:val="1"/>
+      <w:numFmt w:val="decimal"/>
+      <w:lvlText w:val="%1."/>
+      <w:lvlJc w:val="left"/>
+      <w:pPr>
+        <w:ind w:left="720" w:hanging="360"/>
+      </w:pPr>
+    </w:lvl>
+    <w:lvl w:ilvl="1" w:tplc="04090019">
+      <w:start w:val="1"/>
+      <w:numFmt w:val="lowerLetter"/>
+      <w:lvlText w:val="%2."/>
+      <w:lvlJc w:val="left"/>
+      <w:pPr>
+        <w:ind w:left="1440" w:hanging="360"/>
+      </w:pPr>
+    </w:lvl>
+    <w:lvl w:ilvl="2" w:tplc="0409001B" w:tentative="1">
+      <w:start w:val="1"/>
+      <w:numFmt w:val="lowerRoman"/>
+      <w:lvlText w:val="%3."/>
+      <w:lvlJc w:val="right"/>
+      <w:pPr>
+        <w:ind w:left="2160" w:hanging="180"/>
+      </w:pPr>
+    </w:lvl>
+    <w:lvl w:ilvl="3" w:tplc="0409000F" w:tentative="1">
+      <w:start w:val="1"/>
+      <w:numFmt w:val="decimal"/>
+      <w:lvlText w:val="%4."/>
+      <w:lvlJc w:val="left"/>
+      <w:pPr>
+        <w:ind w:left="2880" w:hanging="360"/>
+      </w:pPr>
+    </w:lvl>
+    <w:lvl w:ilvl="4" w:tplc="04090019" w:tentative="1">
+      <w:start w:val="1"/>
+      <w:numFmt w:val="lowerLetter"/>
+      <w:lvlText w:val="%5."/>
+      <w:lvlJc w:val="left"/>
+      <w:pPr>
+        <w:ind w:left="3600" w:hanging="360"/>
+      </w:pPr>
+    </w:lvl>
+    <w:lvl w:ilvl="5" w:tplc="0409001B" w:tentative="1">
+      <w:start w:val="1"/>
+      <w:numFmt w:val="lowerRoman"/>
+      <w:lvlText w:val="%6."/>
+      <w:lvlJc w:val="right"/>
+      <w:pPr>
+        <w:ind w:left="4320" w:hanging="180"/>
+      </w:pPr>
+    </w:lvl>
+    <w:lvl w:ilvl="6" w:tplc="0409000F" w:tentative="1">
+      <w:start w:val="1"/>
+      <w:numFmt w:val="decimal"/>
+      <w:lvlText w:val="%7."/>
+      <w:lvlJc w:val="left"/>
+      <w:pPr>
+        <w:ind w:left="5040" w:hanging="360"/>
+      </w:pPr>
+    </w:lvl>
+    <w:lvl w:ilvl="7" w:tplc="04090019" w:tentative="1">
+      <w:start w:val="1"/>
+      <w:numFmt w:val="lowerLetter"/>
+      <w:lvlText w:val="%8."/>
+      <w:lvlJc w:val="left"/>
+      <w:pPr>
+        <w:ind w:left="5760" w:hanging="360"/>
+      </w:pPr>
+    </w:lvl>
+    <w:lvl w:ilvl="8" w:tplc="0409001B" w:tentative="1">
+      <w:start w:val="1"/>
+      <w:numFmt w:val="lowerRoman"/>
+      <w:lvlText w:val="%9."/>
+      <w:lvlJc w:val="right"/>
+      <w:pPr>
+        <w:ind w:left="6480" w:hanging="180"/>
+      </w:pPr>
+    </w:lvl>
+  </w:abstractNum>
+  <w:abstractNum w:abstractNumId="17" w15:restartNumberingAfterBreak="0">
     <w:nsid w:val="32E66081"/>
     <w:multiLevelType w:val="hybridMultilevel"/>
     <w:tmpl w:val="19F41C76"/>
@@ -1929,7 +4218,7 @@
       </w:pPr>
     </w:lvl>
   </w:abstractNum>
-  <w:abstractNum w:abstractNumId="15" w15:restartNumberingAfterBreak="0">
+  <w:abstractNum w:abstractNumId="18" w15:restartNumberingAfterBreak="0">
     <w:nsid w:val="36E950EF"/>
     <w:multiLevelType w:val="hybridMultilevel"/>
     <w:tmpl w:val="508459F2"/>
@@ -2042,7 +4331,7 @@
       </w:rPr>
     </w:lvl>
   </w:abstractNum>
-  <w:abstractNum w:abstractNumId="16" w15:restartNumberingAfterBreak="0">
+  <w:abstractNum w:abstractNumId="19" w15:restartNumberingAfterBreak="0">
     <w:nsid w:val="3827762C"/>
     <w:multiLevelType w:val="hybridMultilevel"/>
     <w:tmpl w:val="2DD0F62C"/>
@@ -2155,7 +4444,7 @@
       </w:rPr>
     </w:lvl>
   </w:abstractNum>
-  <w:abstractNum w:abstractNumId="17" w15:restartNumberingAfterBreak="0">
+  <w:abstractNum w:abstractNumId="20" w15:restartNumberingAfterBreak="0">
     <w:nsid w:val="39A5403C"/>
     <w:multiLevelType w:val="hybridMultilevel"/>
     <w:tmpl w:val="F5B6F31C"/>
@@ -2268,7 +4557,7 @@
       </w:rPr>
     </w:lvl>
   </w:abstractNum>
-  <w:abstractNum w:abstractNumId="18" w15:restartNumberingAfterBreak="0">
+  <w:abstractNum w:abstractNumId="21" w15:restartNumberingAfterBreak="0">
     <w:nsid w:val="3EBC03E0"/>
     <w:multiLevelType w:val="hybridMultilevel"/>
     <w:tmpl w:val="D0CEEA68"/>
@@ -2381,7 +4670,7 @@
       </w:rPr>
     </w:lvl>
   </w:abstractNum>
-  <w:abstractNum w:abstractNumId="19" w15:restartNumberingAfterBreak="0">
+  <w:abstractNum w:abstractNumId="22" w15:restartNumberingAfterBreak="0">
     <w:nsid w:val="3FE97C7D"/>
     <w:multiLevelType w:val="hybridMultilevel"/>
     <w:tmpl w:val="8CF04B24"/>
@@ -2467,7 +4756,7 @@
       </w:pPr>
     </w:lvl>
   </w:abstractNum>
-  <w:abstractNum w:abstractNumId="20" w15:restartNumberingAfterBreak="0">
+  <w:abstractNum w:abstractNumId="23" w15:restartNumberingAfterBreak="0">
     <w:nsid w:val="456C7992"/>
     <w:multiLevelType w:val="hybridMultilevel"/>
     <w:tmpl w:val="3EF24D72"/>
@@ -2553,7 +4842,7 @@
       </w:pPr>
     </w:lvl>
   </w:abstractNum>
-  <w:abstractNum w:abstractNumId="21" w15:restartNumberingAfterBreak="0">
+  <w:abstractNum w:abstractNumId="24" w15:restartNumberingAfterBreak="0">
     <w:nsid w:val="4735728D"/>
     <w:multiLevelType w:val="hybridMultilevel"/>
     <w:tmpl w:val="D720771A"/>
@@ -2666,7 +4955,7 @@
       </w:rPr>
     </w:lvl>
   </w:abstractNum>
-  <w:abstractNum w:abstractNumId="22" w15:restartNumberingAfterBreak="0">
+  <w:abstractNum w:abstractNumId="25" w15:restartNumberingAfterBreak="0">
     <w:nsid w:val="47FD7961"/>
     <w:multiLevelType w:val="hybridMultilevel"/>
     <w:tmpl w:val="9196D072"/>
@@ -2779,7 +5068,7 @@
       </w:rPr>
     </w:lvl>
   </w:abstractNum>
-  <w:abstractNum w:abstractNumId="23" w15:restartNumberingAfterBreak="0">
+  <w:abstractNum w:abstractNumId="26" w15:restartNumberingAfterBreak="0">
     <w:nsid w:val="49307376"/>
     <w:multiLevelType w:val="hybridMultilevel"/>
     <w:tmpl w:val="7C52B99E"/>
@@ -2892,7 +5181,7 @@
       </w:rPr>
     </w:lvl>
   </w:abstractNum>
-  <w:abstractNum w:abstractNumId="24" w15:restartNumberingAfterBreak="0">
+  <w:abstractNum w:abstractNumId="27" w15:restartNumberingAfterBreak="0">
     <w:nsid w:val="4A4E459D"/>
     <w:multiLevelType w:val="hybridMultilevel"/>
     <w:tmpl w:val="B824AE52"/>
@@ -3005,7 +5294,7 @@
       </w:rPr>
     </w:lvl>
   </w:abstractNum>
-  <w:abstractNum w:abstractNumId="25" w15:restartNumberingAfterBreak="0">
+  <w:abstractNum w:abstractNumId="28" w15:restartNumberingAfterBreak="0">
     <w:nsid w:val="4AD17D24"/>
     <w:multiLevelType w:val="hybridMultilevel"/>
     <w:tmpl w:val="2A86D4DC"/>
@@ -3118,7 +5407,7 @@
       </w:rPr>
     </w:lvl>
   </w:abstractNum>
-  <w:abstractNum w:abstractNumId="26" w15:restartNumberingAfterBreak="0">
+  <w:abstractNum w:abstractNumId="29" w15:restartNumberingAfterBreak="0">
     <w:nsid w:val="4CC30C33"/>
     <w:multiLevelType w:val="hybridMultilevel"/>
     <w:tmpl w:val="82F6A358"/>
@@ -3231,7 +5520,7 @@
       </w:rPr>
     </w:lvl>
   </w:abstractNum>
-  <w:abstractNum w:abstractNumId="27" w15:restartNumberingAfterBreak="0">
+  <w:abstractNum w:abstractNumId="30" w15:restartNumberingAfterBreak="0">
     <w:nsid w:val="4F9548F0"/>
     <w:multiLevelType w:val="hybridMultilevel"/>
     <w:tmpl w:val="D39EEC14"/>
@@ -3317,7 +5606,120 @@
       </w:pPr>
     </w:lvl>
   </w:abstractNum>
-  <w:abstractNum w:abstractNumId="28" w15:restartNumberingAfterBreak="0">
+  <w:abstractNum w:abstractNumId="31" w15:restartNumberingAfterBreak="0">
+    <w:nsid w:val="50644153"/>
+    <w:multiLevelType w:val="hybridMultilevel"/>
+    <w:tmpl w:val="8864C40C"/>
+    <w:lvl w:ilvl="0" w:tplc="04090001">
+      <w:start w:val="1"/>
+      <w:numFmt w:val="bullet"/>
+      <w:lvlText w:val=""/>
+      <w:lvlJc w:val="left"/>
+      <w:pPr>
+        <w:ind w:left="720" w:hanging="360"/>
+      </w:pPr>
+      <w:rPr>
+        <w:rFonts w:ascii="Symbol" w:hAnsi="Symbol" w:hint="default"/>
+      </w:rPr>
+    </w:lvl>
+    <w:lvl w:ilvl="1" w:tplc="04090003" w:tentative="1">
+      <w:start w:val="1"/>
+      <w:numFmt w:val="bullet"/>
+      <w:lvlText w:val="o"/>
+      <w:lvlJc w:val="left"/>
+      <w:pPr>
+        <w:ind w:left="1440" w:hanging="360"/>
+      </w:pPr>
+      <w:rPr>
+        <w:rFonts w:ascii="Courier New" w:hAnsi="Courier New" w:cs="Courier New" w:hint="default"/>
+      </w:rPr>
+    </w:lvl>
+    <w:lvl w:ilvl="2" w:tplc="04090005" w:tentative="1">
+      <w:start w:val="1"/>
+      <w:numFmt w:val="bullet"/>
+      <w:lvlText w:val=""/>
+      <w:lvlJc w:val="left"/>
+      <w:pPr>
+        <w:ind w:left="2160" w:hanging="360"/>
+      </w:pPr>
+      <w:rPr>
+        <w:rFonts w:ascii="Wingdings" w:hAnsi="Wingdings" w:hint="default"/>
+      </w:rPr>
+    </w:lvl>
+    <w:lvl w:ilvl="3" w:tplc="04090001" w:tentative="1">
+      <w:start w:val="1"/>
+      <w:numFmt w:val="bullet"/>
+      <w:lvlText w:val=""/>
+      <w:lvlJc w:val="left"/>
+      <w:pPr>
+        <w:ind w:left="2880" w:hanging="360"/>
+      </w:pPr>
+      <w:rPr>
+        <w:rFonts w:ascii="Symbol" w:hAnsi="Symbol" w:hint="default"/>
+      </w:rPr>
+    </w:lvl>
+    <w:lvl w:ilvl="4" w:tplc="04090003" w:tentative="1">
+      <w:start w:val="1"/>
+      <w:numFmt w:val="bullet"/>
+      <w:lvlText w:val="o"/>
+      <w:lvlJc w:val="left"/>
+      <w:pPr>
+        <w:ind w:left="3600" w:hanging="360"/>
+      </w:pPr>
+      <w:rPr>
+        <w:rFonts w:ascii="Courier New" w:hAnsi="Courier New" w:cs="Courier New" w:hint="default"/>
+      </w:rPr>
+    </w:lvl>
+    <w:lvl w:ilvl="5" w:tplc="04090005" w:tentative="1">
+      <w:start w:val="1"/>
+      <w:numFmt w:val="bullet"/>
+      <w:lvlText w:val=""/>
+      <w:lvlJc w:val="left"/>
+      <w:pPr>
+        <w:ind w:left="4320" w:hanging="360"/>
+      </w:pPr>
+      <w:rPr>
+        <w:rFonts w:ascii="Wingdings" w:hAnsi="Wingdings" w:hint="default"/>
+      </w:rPr>
+    </w:lvl>
+    <w:lvl w:ilvl="6" w:tplc="04090001" w:tentative="1">
+      <w:start w:val="1"/>
+      <w:numFmt w:val="bullet"/>
+      <w:lvlText w:val=""/>
+      <w:lvlJc w:val="left"/>
+      <w:pPr>
+        <w:ind w:left="5040" w:hanging="360"/>
+      </w:pPr>
+      <w:rPr>
+        <w:rFonts w:ascii="Symbol" w:hAnsi="Symbol" w:hint="default"/>
+      </w:rPr>
+    </w:lvl>
+    <w:lvl w:ilvl="7" w:tplc="04090003" w:tentative="1">
+      <w:start w:val="1"/>
+      <w:numFmt w:val="bullet"/>
+      <w:lvlText w:val="o"/>
+      <w:lvlJc w:val="left"/>
+      <w:pPr>
+        <w:ind w:left="5760" w:hanging="360"/>
+      </w:pPr>
+      <w:rPr>
+        <w:rFonts w:ascii="Courier New" w:hAnsi="Courier New" w:cs="Courier New" w:hint="default"/>
+      </w:rPr>
+    </w:lvl>
+    <w:lvl w:ilvl="8" w:tplc="04090005" w:tentative="1">
+      <w:start w:val="1"/>
+      <w:numFmt w:val="bullet"/>
+      <w:lvlText w:val=""/>
+      <w:lvlJc w:val="left"/>
+      <w:pPr>
+        <w:ind w:left="6480" w:hanging="360"/>
+      </w:pPr>
+      <w:rPr>
+        <w:rFonts w:ascii="Wingdings" w:hAnsi="Wingdings" w:hint="default"/>
+      </w:rPr>
+    </w:lvl>
+  </w:abstractNum>
+  <w:abstractNum w:abstractNumId="32" w15:restartNumberingAfterBreak="0">
     <w:nsid w:val="51AD1C01"/>
     <w:multiLevelType w:val="hybridMultilevel"/>
     <w:tmpl w:val="F69C61FE"/>
@@ -3430,7 +5832,7 @@
       </w:rPr>
     </w:lvl>
   </w:abstractNum>
-  <w:abstractNum w:abstractNumId="29" w15:restartNumberingAfterBreak="0">
+  <w:abstractNum w:abstractNumId="33" w15:restartNumberingAfterBreak="0">
     <w:nsid w:val="52682B5D"/>
     <w:multiLevelType w:val="hybridMultilevel"/>
     <w:tmpl w:val="9ACE6696"/>
@@ -3516,7 +5918,7 @@
       </w:pPr>
     </w:lvl>
   </w:abstractNum>
-  <w:abstractNum w:abstractNumId="30" w15:restartNumberingAfterBreak="0">
+  <w:abstractNum w:abstractNumId="34" w15:restartNumberingAfterBreak="0">
     <w:nsid w:val="55862C99"/>
     <w:multiLevelType w:val="hybridMultilevel"/>
     <w:tmpl w:val="3BB852F8"/>
@@ -3629,7 +6031,7 @@
       </w:rPr>
     </w:lvl>
   </w:abstractNum>
-  <w:abstractNum w:abstractNumId="31" w15:restartNumberingAfterBreak="0">
+  <w:abstractNum w:abstractNumId="35" w15:restartNumberingAfterBreak="0">
     <w:nsid w:val="5A1944FC"/>
     <w:multiLevelType w:val="hybridMultilevel"/>
     <w:tmpl w:val="61F69C08"/>
@@ -3742,7 +6144,7 @@
       </w:rPr>
     </w:lvl>
   </w:abstractNum>
-  <w:abstractNum w:abstractNumId="32" w15:restartNumberingAfterBreak="0">
+  <w:abstractNum w:abstractNumId="36" w15:restartNumberingAfterBreak="0">
     <w:nsid w:val="5EA656EB"/>
     <w:multiLevelType w:val="hybridMultilevel"/>
     <w:tmpl w:val="8634DDC6"/>
@@ -3855,7 +6257,7 @@
       </w:rPr>
     </w:lvl>
   </w:abstractNum>
-  <w:abstractNum w:abstractNumId="33" w15:restartNumberingAfterBreak="0">
+  <w:abstractNum w:abstractNumId="37" w15:restartNumberingAfterBreak="0">
     <w:nsid w:val="5FE518F1"/>
     <w:multiLevelType w:val="hybridMultilevel"/>
     <w:tmpl w:val="137AA728"/>
@@ -3968,7 +6370,7 @@
       </w:rPr>
     </w:lvl>
   </w:abstractNum>
-  <w:abstractNum w:abstractNumId="34" w15:restartNumberingAfterBreak="0">
+  <w:abstractNum w:abstractNumId="38" w15:restartNumberingAfterBreak="0">
     <w:nsid w:val="61AE0E33"/>
     <w:multiLevelType w:val="hybridMultilevel"/>
     <w:tmpl w:val="F7340794"/>
@@ -4081,7 +6483,7 @@
       </w:rPr>
     </w:lvl>
   </w:abstractNum>
-  <w:abstractNum w:abstractNumId="35" w15:restartNumberingAfterBreak="0">
+  <w:abstractNum w:abstractNumId="39" w15:restartNumberingAfterBreak="0">
     <w:nsid w:val="630175F1"/>
     <w:multiLevelType w:val="hybridMultilevel"/>
     <w:tmpl w:val="37844E78"/>
@@ -4194,7 +6596,7 @@
       </w:rPr>
     </w:lvl>
   </w:abstractNum>
-  <w:abstractNum w:abstractNumId="36" w15:restartNumberingAfterBreak="0">
+  <w:abstractNum w:abstractNumId="40" w15:restartNumberingAfterBreak="0">
     <w:nsid w:val="64585BC3"/>
     <w:multiLevelType w:val="hybridMultilevel"/>
     <w:tmpl w:val="08365D52"/>
@@ -4307,7 +6709,7 @@
       </w:rPr>
     </w:lvl>
   </w:abstractNum>
-  <w:abstractNum w:abstractNumId="37" w15:restartNumberingAfterBreak="0">
+  <w:abstractNum w:abstractNumId="41" w15:restartNumberingAfterBreak="0">
     <w:nsid w:val="6AD65FD6"/>
     <w:multiLevelType w:val="hybridMultilevel"/>
     <w:tmpl w:val="E3502900"/>
@@ -4420,7 +6822,7 @@
       </w:rPr>
     </w:lvl>
   </w:abstractNum>
-  <w:abstractNum w:abstractNumId="38" w15:restartNumberingAfterBreak="0">
+  <w:abstractNum w:abstractNumId="42" w15:restartNumberingAfterBreak="0">
     <w:nsid w:val="6DD961FA"/>
     <w:multiLevelType w:val="hybridMultilevel"/>
     <w:tmpl w:val="F5B82CCC"/>
@@ -4533,7 +6935,7 @@
       </w:rPr>
     </w:lvl>
   </w:abstractNum>
-  <w:abstractNum w:abstractNumId="39" w15:restartNumberingAfterBreak="0">
+  <w:abstractNum w:abstractNumId="43" w15:restartNumberingAfterBreak="0">
     <w:nsid w:val="6E022302"/>
     <w:multiLevelType w:val="hybridMultilevel"/>
     <w:tmpl w:val="90DAA82C"/>
@@ -4619,7 +7021,7 @@
       </w:pPr>
     </w:lvl>
   </w:abstractNum>
-  <w:abstractNum w:abstractNumId="40" w15:restartNumberingAfterBreak="0">
+  <w:abstractNum w:abstractNumId="44" w15:restartNumberingAfterBreak="0">
     <w:nsid w:val="6E894E06"/>
     <w:multiLevelType w:val="hybridMultilevel"/>
     <w:tmpl w:val="E214B0D4"/>
@@ -4732,7 +7134,7 @@
       </w:rPr>
     </w:lvl>
   </w:abstractNum>
-  <w:abstractNum w:abstractNumId="41" w15:restartNumberingAfterBreak="0">
+  <w:abstractNum w:abstractNumId="45" w15:restartNumberingAfterBreak="0">
     <w:nsid w:val="6EA87BBC"/>
     <w:multiLevelType w:val="hybridMultilevel"/>
     <w:tmpl w:val="392A7092"/>
@@ -4845,7 +7247,7 @@
       </w:rPr>
     </w:lvl>
   </w:abstractNum>
-  <w:abstractNum w:abstractNumId="42" w15:restartNumberingAfterBreak="0">
+  <w:abstractNum w:abstractNumId="46" w15:restartNumberingAfterBreak="0">
     <w:nsid w:val="6ED24096"/>
     <w:multiLevelType w:val="hybridMultilevel"/>
     <w:tmpl w:val="FC642A60"/>
@@ -4958,7 +7360,7 @@
       </w:rPr>
     </w:lvl>
   </w:abstractNum>
-  <w:abstractNum w:abstractNumId="43" w15:restartNumberingAfterBreak="0">
+  <w:abstractNum w:abstractNumId="47" w15:restartNumberingAfterBreak="0">
     <w:nsid w:val="70082850"/>
     <w:multiLevelType w:val="hybridMultilevel"/>
     <w:tmpl w:val="86946370"/>
@@ -5071,7 +7473,7 @@
       </w:rPr>
     </w:lvl>
   </w:abstractNum>
-  <w:abstractNum w:abstractNumId="44" w15:restartNumberingAfterBreak="0">
+  <w:abstractNum w:abstractNumId="48" w15:restartNumberingAfterBreak="0">
     <w:nsid w:val="74744515"/>
     <w:multiLevelType w:val="hybridMultilevel"/>
     <w:tmpl w:val="193A10A2"/>
@@ -5157,7 +7559,7 @@
       </w:pPr>
     </w:lvl>
   </w:abstractNum>
-  <w:abstractNum w:abstractNumId="45" w15:restartNumberingAfterBreak="0">
+  <w:abstractNum w:abstractNumId="49" w15:restartNumberingAfterBreak="0">
     <w:nsid w:val="7D0D2A30"/>
     <w:multiLevelType w:val="hybridMultilevel"/>
     <w:tmpl w:val="584CE652"/>
@@ -5244,142 +7646,154 @@
     </w:lvl>
   </w:abstractNum>
   <w:num w:numId="1">
-    <w:abstractNumId w:val="41"/>
+    <w:abstractNumId w:val="45"/>
   </w:num>
   <w:num w:numId="2">
-    <w:abstractNumId w:val="16"/>
+    <w:abstractNumId w:val="19"/>
   </w:num>
   <w:num w:numId="3">
-    <w:abstractNumId w:val="17"/>
+    <w:abstractNumId w:val="20"/>
   </w:num>
   <w:num w:numId="4">
-    <w:abstractNumId w:val="18"/>
+    <w:abstractNumId w:val="21"/>
   </w:num>
   <w:num w:numId="5">
-    <w:abstractNumId w:val="43"/>
+    <w:abstractNumId w:val="47"/>
   </w:num>
   <w:num w:numId="6">
-    <w:abstractNumId w:val="26"/>
+    <w:abstractNumId w:val="29"/>
   </w:num>
   <w:num w:numId="7">
-    <w:abstractNumId w:val="24"/>
+    <w:abstractNumId w:val="27"/>
   </w:num>
   <w:num w:numId="8">
-    <w:abstractNumId w:val="27"/>
+    <w:abstractNumId w:val="30"/>
   </w:num>
   <w:num w:numId="9">
-    <w:abstractNumId w:val="33"/>
+    <w:abstractNumId w:val="37"/>
   </w:num>
   <w:num w:numId="10">
-    <w:abstractNumId w:val="22"/>
+    <w:abstractNumId w:val="25"/>
   </w:num>
   <w:num w:numId="11">
-    <w:abstractNumId w:val="45"/>
+    <w:abstractNumId w:val="49"/>
   </w:num>
   <w:num w:numId="12">
-    <w:abstractNumId w:val="2"/>
+    <w:abstractNumId w:val="3"/>
   </w:num>
   <w:num w:numId="13">
-    <w:abstractNumId w:val="23"/>
+    <w:abstractNumId w:val="26"/>
   </w:num>
   <w:num w:numId="14">
     <w:abstractNumId w:val="0"/>
   </w:num>
   <w:num w:numId="15">
+    <w:abstractNumId w:val="6"/>
+  </w:num>
+  <w:num w:numId="16">
+    <w:abstractNumId w:val="15"/>
+  </w:num>
+  <w:num w:numId="17">
+    <w:abstractNumId w:val="24"/>
+  </w:num>
+  <w:num w:numId="18">
+    <w:abstractNumId w:val="41"/>
+  </w:num>
+  <w:num w:numId="19">
+    <w:abstractNumId w:val="9"/>
+  </w:num>
+  <w:num w:numId="20">
+    <w:abstractNumId w:val="38"/>
+  </w:num>
+  <w:num w:numId="21">
+    <w:abstractNumId w:val="13"/>
+  </w:num>
+  <w:num w:numId="22">
+    <w:abstractNumId w:val="48"/>
+  </w:num>
+  <w:num w:numId="23">
+    <w:abstractNumId w:val="43"/>
+  </w:num>
+  <w:num w:numId="24">
+    <w:abstractNumId w:val="2"/>
+  </w:num>
+  <w:num w:numId="25">
+    <w:abstractNumId w:val="12"/>
+  </w:num>
+  <w:num w:numId="26">
+    <w:abstractNumId w:val="33"/>
+  </w:num>
+  <w:num w:numId="27">
+    <w:abstractNumId w:val="23"/>
+  </w:num>
+  <w:num w:numId="28">
+    <w:abstractNumId w:val="39"/>
+  </w:num>
+  <w:num w:numId="29">
+    <w:abstractNumId w:val="7"/>
+  </w:num>
+  <w:num w:numId="30">
+    <w:abstractNumId w:val="11"/>
+  </w:num>
+  <w:num w:numId="31">
     <w:abstractNumId w:val="4"/>
   </w:num>
-  <w:num w:numId="16">
-    <w:abstractNumId w:val="13"/>
+  <w:num w:numId="32">
+    <w:abstractNumId w:val="8"/>
   </w:num>
-  <w:num w:numId="17">
-    <w:abstractNumId w:val="21"/>
+  <w:num w:numId="33">
+    <w:abstractNumId w:val="35"/>
   </w:num>
-  <w:num w:numId="18">
-    <w:abstractNumId w:val="37"/>
+  <w:num w:numId="34">
+    <w:abstractNumId w:val="42"/>
   </w:num>
-  <w:num w:numId="19">
-    <w:abstractNumId w:val="7"/>
+  <w:num w:numId="35">
+    <w:abstractNumId w:val="28"/>
   </w:num>
-  <w:num w:numId="20">
+  <w:num w:numId="36">
+    <w:abstractNumId w:val="40"/>
+  </w:num>
+  <w:num w:numId="37">
+    <w:abstractNumId w:val="46"/>
+  </w:num>
+  <w:num w:numId="38">
+    <w:abstractNumId w:val="10"/>
+  </w:num>
+  <w:num w:numId="39">
     <w:abstractNumId w:val="34"/>
   </w:num>
-  <w:num w:numId="21">
-    <w:abstractNumId w:val="11"/>
-  </w:num>
-  <w:num w:numId="22">
+  <w:num w:numId="40">
     <w:abstractNumId w:val="44"/>
   </w:num>
-  <w:num w:numId="23">
-    <w:abstractNumId w:val="39"/>
+  <w:num w:numId="41">
+    <w:abstractNumId w:val="32"/>
   </w:num>
-  <w:num w:numId="24">
+  <w:num w:numId="42">
+    <w:abstractNumId w:val="18"/>
+  </w:num>
+  <w:num w:numId="43">
+    <w:abstractNumId w:val="36"/>
+  </w:num>
+  <w:num w:numId="44">
+    <w:abstractNumId w:val="14"/>
+  </w:num>
+  <w:num w:numId="45">
+    <w:abstractNumId w:val="17"/>
+  </w:num>
+  <w:num w:numId="46">
+    <w:abstractNumId w:val="22"/>
+  </w:num>
+  <w:num w:numId="47">
+    <w:abstractNumId w:val="16"/>
+  </w:num>
+  <w:num w:numId="48">
+    <w:abstractNumId w:val="5"/>
+  </w:num>
+  <w:num w:numId="49">
     <w:abstractNumId w:val="1"/>
   </w:num>
-  <w:num w:numId="25">
-    <w:abstractNumId w:val="10"/>
-  </w:num>
-  <w:num w:numId="26">
-    <w:abstractNumId w:val="29"/>
-  </w:num>
-  <w:num w:numId="27">
-    <w:abstractNumId w:val="20"/>
-  </w:num>
-  <w:num w:numId="28">
-    <w:abstractNumId w:val="35"/>
-  </w:num>
-  <w:num w:numId="29">
-    <w:abstractNumId w:val="5"/>
-  </w:num>
-  <w:num w:numId="30">
-    <w:abstractNumId w:val="9"/>
-  </w:num>
-  <w:num w:numId="31">
-    <w:abstractNumId w:val="3"/>
-  </w:num>
-  <w:num w:numId="32">
-    <w:abstractNumId w:val="6"/>
-  </w:num>
-  <w:num w:numId="33">
+  <w:num w:numId="50">
     <w:abstractNumId w:val="31"/>
-  </w:num>
-  <w:num w:numId="34">
-    <w:abstractNumId w:val="38"/>
-  </w:num>
-  <w:num w:numId="35">
-    <w:abstractNumId w:val="25"/>
-  </w:num>
-  <w:num w:numId="36">
-    <w:abstractNumId w:val="36"/>
-  </w:num>
-  <w:num w:numId="37">
-    <w:abstractNumId w:val="42"/>
-  </w:num>
-  <w:num w:numId="38">
-    <w:abstractNumId w:val="8"/>
-  </w:num>
-  <w:num w:numId="39">
-    <w:abstractNumId w:val="30"/>
-  </w:num>
-  <w:num w:numId="40">
-    <w:abstractNumId w:val="40"/>
-  </w:num>
-  <w:num w:numId="41">
-    <w:abstractNumId w:val="28"/>
-  </w:num>
-  <w:num w:numId="42">
-    <w:abstractNumId w:val="15"/>
-  </w:num>
-  <w:num w:numId="43">
-    <w:abstractNumId w:val="32"/>
-  </w:num>
-  <w:num w:numId="44">
-    <w:abstractNumId w:val="12"/>
-  </w:num>
-  <w:num w:numId="45">
-    <w:abstractNumId w:val="14"/>
-  </w:num>
-  <w:num w:numId="46">
-    <w:abstractNumId w:val="19"/>
   </w:num>
 </w:numbering>
 </file>
@@ -7137,7 +9551,7 @@
 </file>
 
 <file path=customXml/itemProps1.xml><?xml version="1.0" encoding="utf-8"?>
-<ds:datastoreItem xmlns:ds="http://schemas.openxmlformats.org/officeDocument/2006/customXml" ds:itemID="{810B3678-A7B7-443E-BFCC-72C2521AC6E9}">
+<ds:datastoreItem xmlns:ds="http://schemas.openxmlformats.org/officeDocument/2006/customXml" ds:itemID="{54EF3219-F33A-4988-89D2-C13E9B53B553}">
   <ds:schemaRefs>
     <ds:schemaRef ds:uri="http://schemas.openxmlformats.org/officeDocument/2006/bibliography"/>
   </ds:schemaRefs>

</xml_diff>

<commit_message>
[lab 4] Fixed typos
</commit_message>
<xml_diff>
--- a/lab_4_0/lab4.0.docx
+++ b/lab_4_0/lab4.0.docx
@@ -279,14 +279,27 @@
       <w:r>
         <w:t xml:space="preserve">Figure </w:t>
       </w:r>
-      <w:fldSimple w:instr=" SEQ Figure \* ARABIC ">
-        <w:r>
-          <w:rPr>
-            <w:noProof/>
-          </w:rPr>
-          <w:t>1</w:t>
-        </w:r>
-      </w:fldSimple>
+      <w:r>
+        <w:fldChar w:fldCharType="begin"/>
+      </w:r>
+      <w:r>
+        <w:instrText xml:space="preserve"> SEQ Figure \* ARABIC </w:instrText>
+      </w:r>
+      <w:r>
+        <w:fldChar w:fldCharType="separate"/>
+      </w:r>
+      <w:r>
+        <w:rPr>
+          <w:noProof/>
+        </w:rPr>
+        <w:t>1</w:t>
+      </w:r>
+      <w:r>
+        <w:rPr>
+          <w:noProof/>
+        </w:rPr>
+        <w:fldChar w:fldCharType="end"/>
+      </w:r>
       <w:r>
         <w:t>. TRDB-D5M, LT24 &amp; VGA Interfaces</w:t>
       </w:r>
@@ -838,7 +851,12 @@
         <w:t xml:space="preserve"> configuration dialog</w:t>
       </w:r>
       <w:r>
-        <w:t xml:space="preserve"> where you specify the name of the virtual directory name used on the development board to access the host </w:t>
+        <w:t xml:space="preserve"> where you specify the name of the virtual directory </w:t>
+      </w:r>
+      <w:bookmarkStart w:id="0" w:name="_GoBack"/>
+      <w:bookmarkEnd w:id="0"/>
+      <w:r>
+        <w:t xml:space="preserve">used on the development board to access the host </w:t>
       </w:r>
       <w:proofErr w:type="spellStart"/>
       <w:r>
@@ -1040,19 +1058,32 @@
         <w:pStyle w:val="Caption"/>
         <w:jc w:val="center"/>
       </w:pPr>
-      <w:bookmarkStart w:id="0" w:name="_Ref468545994"/>
+      <w:bookmarkStart w:id="1" w:name="_Ref468545994"/>
       <w:r>
         <w:t xml:space="preserve">Figure </w:t>
       </w:r>
-      <w:fldSimple w:instr=" SEQ Figure \* ARABIC ">
-        <w:r>
-          <w:rPr>
-            <w:noProof/>
-          </w:rPr>
-          <w:t>2</w:t>
-        </w:r>
-      </w:fldSimple>
-      <w:bookmarkEnd w:id="0"/>
+      <w:r>
+        <w:fldChar w:fldCharType="begin"/>
+      </w:r>
+      <w:r>
+        <w:instrText xml:space="preserve"> SEQ Figure \* ARABIC </w:instrText>
+      </w:r>
+      <w:r>
+        <w:fldChar w:fldCharType="separate"/>
+      </w:r>
+      <w:r>
+        <w:rPr>
+          <w:noProof/>
+        </w:rPr>
+        <w:t>2</w:t>
+      </w:r>
+      <w:r>
+        <w:rPr>
+          <w:noProof/>
+        </w:rPr>
+        <w:fldChar w:fldCharType="end"/>
+      </w:r>
+      <w:bookmarkEnd w:id="1"/>
       <w:r>
         <w:t xml:space="preserve">. </w:t>
       </w:r>
@@ -1268,14 +1299,27 @@
       <w:r>
         <w:t xml:space="preserve">Figure </w:t>
       </w:r>
-      <w:fldSimple w:instr=" SEQ Figure \* ARABIC ">
-        <w:r>
-          <w:rPr>
-            <w:noProof/>
-          </w:rPr>
-          <w:t>3</w:t>
-        </w:r>
-      </w:fldSimple>
+      <w:r>
+        <w:fldChar w:fldCharType="begin"/>
+      </w:r>
+      <w:r>
+        <w:instrText xml:space="preserve"> SEQ Figure \* ARABIC </w:instrText>
+      </w:r>
+      <w:r>
+        <w:fldChar w:fldCharType="separate"/>
+      </w:r>
+      <w:r>
+        <w:rPr>
+          <w:noProof/>
+        </w:rPr>
+        <w:t>3</w:t>
+      </w:r>
+      <w:r>
+        <w:rPr>
+          <w:noProof/>
+        </w:rPr>
+        <w:fldChar w:fldCharType="end"/>
+      </w:r>
       <w:r>
         <w:t xml:space="preserve">. </w:t>
       </w:r>
@@ -1658,19 +1702,32 @@
         <w:pStyle w:val="Caption"/>
         <w:jc w:val="center"/>
       </w:pPr>
-      <w:bookmarkStart w:id="1" w:name="_Ref468556883"/>
+      <w:bookmarkStart w:id="2" w:name="_Ref468556883"/>
       <w:r>
         <w:t xml:space="preserve">Figure </w:t>
       </w:r>
-      <w:fldSimple w:instr=" SEQ Figure \* ARABIC ">
-        <w:r>
-          <w:rPr>
-            <w:noProof/>
-          </w:rPr>
-          <w:t>4</w:t>
-        </w:r>
-      </w:fldSimple>
-      <w:bookmarkEnd w:id="1"/>
+      <w:r>
+        <w:fldChar w:fldCharType="begin"/>
+      </w:r>
+      <w:r>
+        <w:instrText xml:space="preserve"> SEQ Figure \* ARABIC </w:instrText>
+      </w:r>
+      <w:r>
+        <w:fldChar w:fldCharType="separate"/>
+      </w:r>
+      <w:r>
+        <w:rPr>
+          <w:noProof/>
+        </w:rPr>
+        <w:t>4</w:t>
+      </w:r>
+      <w:r>
+        <w:rPr>
+          <w:noProof/>
+        </w:rPr>
+        <w:fldChar w:fldCharType="end"/>
+      </w:r>
+      <w:bookmarkEnd w:id="2"/>
       <w:r>
         <w:t>. IP Catalog</w:t>
       </w:r>
@@ -1943,16 +2000,7 @@
         <w:t xml:space="preserve">the </w:t>
       </w:r>
       <w:r>
-        <w:t>DDR3 memory controller</w:t>
-      </w:r>
-      <w:r>
-        <w:t>’</w:t>
-      </w:r>
-      <w:r>
-        <w:t>s</w:t>
-      </w:r>
-      <w:r>
-        <w:t xml:space="preserve">, but </w:t>
+        <w:t xml:space="preserve">DDR3 memory controller, but </w:t>
       </w:r>
       <w:r>
         <w:t xml:space="preserve">instead </w:t>
@@ -2045,19 +2093,32 @@
           <w:noProof/>
         </w:rPr>
       </w:pPr>
-      <w:bookmarkStart w:id="2" w:name="_Ref468556230"/>
+      <w:bookmarkStart w:id="3" w:name="_Ref468556230"/>
       <w:r>
         <w:t xml:space="preserve">Figure </w:t>
       </w:r>
-      <w:fldSimple w:instr=" SEQ Figure \* ARABIC ">
-        <w:r>
-          <w:rPr>
-            <w:noProof/>
-          </w:rPr>
-          <w:t>5</w:t>
-        </w:r>
-      </w:fldSimple>
-      <w:bookmarkEnd w:id="2"/>
+      <w:r>
+        <w:fldChar w:fldCharType="begin"/>
+      </w:r>
+      <w:r>
+        <w:instrText xml:space="preserve"> SEQ Figure \* ARABIC </w:instrText>
+      </w:r>
+      <w:r>
+        <w:fldChar w:fldCharType="separate"/>
+      </w:r>
+      <w:r>
+        <w:rPr>
+          <w:noProof/>
+        </w:rPr>
+        <w:t>5</w:t>
+      </w:r>
+      <w:r>
+        <w:rPr>
+          <w:noProof/>
+        </w:rPr>
+        <w:fldChar w:fldCharType="end"/>
+      </w:r>
+      <w:bookmarkEnd w:id="3"/>
       <w:r>
         <w:t xml:space="preserve">. Base </w:t>
       </w:r>
@@ -2235,8 +2296,6 @@
       <w:r>
         <w:t>).</w:t>
       </w:r>
-      <w:bookmarkStart w:id="3" w:name="_GoBack"/>
-      <w:bookmarkEnd w:id="3"/>
     </w:p>
     <w:sectPr>
       <w:headerReference w:type="default" r:id="rId19"/>
@@ -9551,7 +9610,7 @@
 </file>
 
 <file path=customXml/itemProps1.xml><?xml version="1.0" encoding="utf-8"?>
-<ds:datastoreItem xmlns:ds="http://schemas.openxmlformats.org/officeDocument/2006/customXml" ds:itemID="{54EF3219-F33A-4988-89D2-C13E9B53B553}">
+<ds:datastoreItem xmlns:ds="http://schemas.openxmlformats.org/officeDocument/2006/customXml" ds:itemID="{AB15B9CD-E42B-4586-B5A1-C2F81537AC5E}">
   <ds:schemaRefs>
     <ds:schemaRef ds:uri="http://schemas.openxmlformats.org/officeDocument/2006/bibliography"/>
   </ds:schemaRefs>

</xml_diff>

<commit_message>
[lab 4] Added explanation that students in different groups must agree on the format of a frame in memory before implementing their designs.
</commit_message>
<xml_diff>
--- a/lab_4_0/lab4.0.docx
+++ b/lab_4_0/lab4.0.docx
@@ -279,27 +279,14 @@
       <w:r>
         <w:t xml:space="preserve">Figure </w:t>
       </w:r>
-      <w:r>
-        <w:fldChar w:fldCharType="begin"/>
-      </w:r>
-      <w:r>
-        <w:instrText xml:space="preserve"> SEQ Figure \* ARABIC </w:instrText>
-      </w:r>
-      <w:r>
-        <w:fldChar w:fldCharType="separate"/>
-      </w:r>
-      <w:r>
-        <w:rPr>
-          <w:noProof/>
-        </w:rPr>
-        <w:t>1</w:t>
-      </w:r>
-      <w:r>
-        <w:rPr>
-          <w:noProof/>
-        </w:rPr>
-        <w:fldChar w:fldCharType="end"/>
-      </w:r>
+      <w:fldSimple w:instr=" SEQ Figure \* ARABIC ">
+        <w:r>
+          <w:rPr>
+            <w:noProof/>
+          </w:rPr>
+          <w:t>1</w:t>
+        </w:r>
+      </w:fldSimple>
       <w:r>
         <w:t>. TRDB-D5M, LT24 &amp; VGA Interfaces</w:t>
       </w:r>
@@ -389,15 +376,30 @@
         <w:t>with</w:t>
       </w:r>
       <w:r>
+        <w:t xml:space="preserve"> ModelSim to ensure that the design functions as you expected.</w:t>
+      </w:r>
+      <w:r>
         <w:t xml:space="preserve"> </w:t>
       </w:r>
-      <w:proofErr w:type="spellStart"/>
-      <w:r>
-        <w:t>ModelSim</w:t>
-      </w:r>
-      <w:proofErr w:type="spellEnd"/>
-      <w:r>
-        <w:t xml:space="preserve"> to ensure that the design functions as you expected.</w:t>
+      <w:r>
+        <w:t>Before you implement your design, r</w:t>
+      </w:r>
+      <w:r>
+        <w:t xml:space="preserve">emember that </w:t>
+      </w:r>
+      <w:r>
+        <w:t xml:space="preserve">your two </w:t>
+      </w:r>
+      <w:r>
+        <w:t xml:space="preserve">groups must agree on the format a frame will have once in memory for </w:t>
+      </w:r>
+      <w:r>
+        <w:t>your</w:t>
+      </w:r>
+      <w:bookmarkStart w:id="0" w:name="_GoBack"/>
+      <w:bookmarkEnd w:id="0"/>
+      <w:r>
+        <w:t xml:space="preserve"> designs to work correctly once put together.</w:t>
       </w:r>
     </w:p>
     <w:p>
@@ -634,15 +636,7 @@
     </w:p>
     <w:p>
       <w:r>
-        <w:t xml:space="preserve">Essentially, we need the </w:t>
-      </w:r>
-      <w:proofErr w:type="spellStart"/>
-      <w:r>
-        <w:t>Nios</w:t>
-      </w:r>
-      <w:proofErr w:type="spellEnd"/>
-      <w:r>
-        <w:t xml:space="preserve"> II processor to be able to orchestrate the read</w:t>
+        <w:t>Essentially, we need the Nios II processor to be able to orchestrate the read</w:t>
       </w:r>
       <w:r>
         <w:t>s</w:t>
@@ -668,15 +662,7 @@
     </w:p>
     <w:p>
       <w:r>
-        <w:t xml:space="preserve">After creating your </w:t>
-      </w:r>
-      <w:proofErr w:type="spellStart"/>
-      <w:r>
-        <w:t>Nios</w:t>
-      </w:r>
-      <w:proofErr w:type="spellEnd"/>
-      <w:r>
-        <w:t xml:space="preserve"> II SBT project, follow the steps below</w:t>
+        <w:t>After creating your Nios II SBT project, follow the steps below</w:t>
       </w:r>
       <w:r>
         <w:t xml:space="preserve"> to enable this software package</w:t>
@@ -694,15 +680,7 @@
         </w:numPr>
       </w:pPr>
       <w:r>
-        <w:t xml:space="preserve">Right-click on the BSP project &gt; </w:t>
-      </w:r>
-      <w:proofErr w:type="spellStart"/>
-      <w:r>
-        <w:t>Nios</w:t>
-      </w:r>
-      <w:proofErr w:type="spellEnd"/>
-      <w:r>
-        <w:t xml:space="preserve"> II &gt; </w:t>
+        <w:t xml:space="preserve">Right-click on the BSP project &gt; Nios II &gt; </w:t>
       </w:r>
       <w:r>
         <w:t>BSP Editor</w:t>
@@ -731,7 +709,6 @@
       <w:r>
         <w:t xml:space="preserve"> tab, enable the </w:t>
       </w:r>
-      <w:proofErr w:type="spellStart"/>
       <w:r>
         <w:rPr>
           <w:rStyle w:val="Emphasis"/>
@@ -750,7 +727,6 @@
         </w:rPr>
         <w:t>s</w:t>
       </w:r>
-      <w:proofErr w:type="spellEnd"/>
       <w:r>
         <w:t xml:space="preserve"> package.</w:t>
       </w:r>
@@ -803,15 +779,7 @@
         <w:t>Close the dialog.</w:t>
       </w:r>
       <w:r>
-        <w:t xml:space="preserve"> From this point onwards, you can continue to use the </w:t>
-      </w:r>
-      <w:proofErr w:type="spellStart"/>
-      <w:r>
-        <w:t>Nios</w:t>
-      </w:r>
-      <w:proofErr w:type="spellEnd"/>
-      <w:r>
-        <w:t xml:space="preserve"> II development tools just as you were doing in the previous labs.</w:t>
+        <w:t xml:space="preserve"> From this point onwards, you can continue to use the Nios II development tools just as you were doing in the previous labs.</w:t>
       </w:r>
     </w:p>
     <w:p>
@@ -839,52 +807,23 @@
       <w:r>
         <w:t xml:space="preserve"> shows the </w:t>
       </w:r>
-      <w:proofErr w:type="spellStart"/>
       <w:r>
         <w:rPr>
           <w:rStyle w:val="Emphasis"/>
         </w:rPr>
         <w:t>altera_hostfs</w:t>
       </w:r>
-      <w:proofErr w:type="spellEnd"/>
       <w:r>
         <w:t xml:space="preserve"> configuration dialog</w:t>
       </w:r>
       <w:r>
-        <w:t xml:space="preserve"> where you specify the name of the virtual directory </w:t>
-      </w:r>
-      <w:bookmarkStart w:id="0" w:name="_GoBack"/>
-      <w:bookmarkEnd w:id="0"/>
-      <w:r>
-        <w:t xml:space="preserve">used on the development board to access the host </w:t>
-      </w:r>
-      <w:proofErr w:type="spellStart"/>
-      <w:r>
-        <w:t>filesystem</w:t>
-      </w:r>
-      <w:proofErr w:type="spellEnd"/>
-      <w:r>
-        <w:t xml:space="preserve"> (</w:t>
+        <w:t xml:space="preserve"> where you specify the name of the virtual directory used on the development board to access the host filesystem (</w:t>
       </w:r>
       <w:r>
         <w:rPr>
           <w:rStyle w:val="MonospaceChar"/>
         </w:rPr>
-        <w:t>“/</w:t>
-      </w:r>
-      <w:proofErr w:type="spellStart"/>
-      <w:r>
-        <w:rPr>
-          <w:rStyle w:val="MonospaceChar"/>
-        </w:rPr>
-        <w:t>mnt</w:t>
-      </w:r>
-      <w:proofErr w:type="spellEnd"/>
-      <w:r>
-        <w:rPr>
-          <w:rStyle w:val="MonospaceChar"/>
-        </w:rPr>
-        <w:t>/host”</w:t>
+        <w:t>“/mnt/host”</w:t>
       </w:r>
       <w:r>
         <w:t>)</w:t>
@@ -923,15 +862,7 @@
         <w:t xml:space="preserve"> file</w:t>
       </w:r>
       <w:r>
-        <w:t xml:space="preserve"> on the host </w:t>
-      </w:r>
-      <w:proofErr w:type="spellStart"/>
-      <w:r>
-        <w:t>filesystem</w:t>
-      </w:r>
-      <w:proofErr w:type="spellEnd"/>
-      <w:r>
-        <w:t xml:space="preserve">. A very similar code snippet would use the </w:t>
+        <w:t xml:space="preserve"> on the host filesystem. A very similar code snippet would use the </w:t>
       </w:r>
       <w:r>
         <w:rPr>
@@ -940,15 +871,7 @@
         <w:t>fscanf()</w:t>
       </w:r>
       <w:r>
-        <w:t xml:space="preserve"> function to read from the host </w:t>
-      </w:r>
-      <w:proofErr w:type="spellStart"/>
-      <w:r>
-        <w:t>filesystem</w:t>
-      </w:r>
-      <w:proofErr w:type="spellEnd"/>
-      <w:r>
-        <w:t>.</w:t>
+        <w:t xml:space="preserve"> function to read from the host filesystem.</w:t>
       </w:r>
     </w:p>
     <w:p>
@@ -1062,38 +985,17 @@
       <w:r>
         <w:t xml:space="preserve">Figure </w:t>
       </w:r>
-      <w:r>
-        <w:fldChar w:fldCharType="begin"/>
-      </w:r>
-      <w:r>
-        <w:instrText xml:space="preserve"> SEQ Figure \* ARABIC </w:instrText>
-      </w:r>
-      <w:r>
-        <w:fldChar w:fldCharType="separate"/>
-      </w:r>
-      <w:r>
-        <w:rPr>
-          <w:noProof/>
-        </w:rPr>
-        <w:t>2</w:t>
-      </w:r>
-      <w:r>
-        <w:rPr>
-          <w:noProof/>
-        </w:rPr>
-        <w:fldChar w:fldCharType="end"/>
-      </w:r>
+      <w:fldSimple w:instr=" SEQ Figure \* ARABIC ">
+        <w:r>
+          <w:rPr>
+            <w:noProof/>
+          </w:rPr>
+          <w:t>2</w:t>
+        </w:r>
+      </w:fldSimple>
       <w:bookmarkEnd w:id="1"/>
       <w:r>
-        <w:t xml:space="preserve">. </w:t>
-      </w:r>
-      <w:proofErr w:type="spellStart"/>
-      <w:r>
-        <w:t>hostfs</w:t>
-      </w:r>
-      <w:proofErr w:type="spellEnd"/>
-      <w:r>
-        <w:t xml:space="preserve"> Software Package</w:t>
+        <w:t>. hostfs Software Package</w:t>
       </w:r>
     </w:p>
     <w:p>
@@ -1164,13 +1066,8 @@
       <w:r>
         <w:t xml:space="preserve">which is directly instantiable in </w:t>
       </w:r>
-      <w:proofErr w:type="spellStart"/>
-      <w:r>
-        <w:t>Qsys</w:t>
-      </w:r>
-      <w:proofErr w:type="spellEnd"/>
-      <w:r>
-        <w:t xml:space="preserve"> and </w:t>
+      <w:r>
+        <w:t xml:space="preserve">Qsys and </w:t>
       </w:r>
       <w:r>
         <w:t>generates such signals</w:t>
@@ -1181,14 +1078,12 @@
       <w:r>
         <w:t xml:space="preserve">the </w:t>
       </w:r>
-      <w:proofErr w:type="spellStart"/>
       <w:r>
         <w:rPr>
           <w:rStyle w:val="Emphasis"/>
         </w:rPr>
         <w:t>cmos_sensor_output_generator</w:t>
       </w:r>
-      <w:proofErr w:type="spellEnd"/>
       <w:r>
         <w:t>.</w:t>
       </w:r>
@@ -1204,25 +1099,21 @@
       <w:r>
         <w:t xml:space="preserve"> Avalon-MM slave control interface, and exports a conduit interface containing the </w:t>
       </w:r>
-      <w:proofErr w:type="spellStart"/>
       <w:r>
         <w:rPr>
           <w:rStyle w:val="Emphasis"/>
         </w:rPr>
         <w:t>frame_valid</w:t>
       </w:r>
-      <w:proofErr w:type="spellEnd"/>
       <w:r>
         <w:t xml:space="preserve">, </w:t>
       </w:r>
-      <w:proofErr w:type="spellStart"/>
       <w:r>
         <w:rPr>
           <w:rStyle w:val="Emphasis"/>
         </w:rPr>
         <w:t>line_valid</w:t>
       </w:r>
-      <w:proofErr w:type="spellEnd"/>
       <w:r>
         <w:t xml:space="preserve">, and </w:t>
       </w:r>
@@ -1299,37 +1190,16 @@
       <w:r>
         <w:t xml:space="preserve">Figure </w:t>
       </w:r>
-      <w:r>
-        <w:fldChar w:fldCharType="begin"/>
-      </w:r>
-      <w:r>
-        <w:instrText xml:space="preserve"> SEQ Figure \* ARABIC </w:instrText>
-      </w:r>
-      <w:r>
-        <w:fldChar w:fldCharType="separate"/>
-      </w:r>
-      <w:r>
-        <w:rPr>
-          <w:noProof/>
-        </w:rPr>
-        <w:t>3</w:t>
-      </w:r>
-      <w:r>
-        <w:rPr>
-          <w:noProof/>
-        </w:rPr>
-        <w:fldChar w:fldCharType="end"/>
-      </w:r>
-      <w:r>
-        <w:t xml:space="preserve">. </w:t>
-      </w:r>
-      <w:proofErr w:type="spellStart"/>
-      <w:r>
-        <w:t>cmos_sensor_output_generator</w:t>
-      </w:r>
-      <w:proofErr w:type="spellEnd"/>
-      <w:r>
-        <w:t xml:space="preserve"> interface</w:t>
+      <w:fldSimple w:instr=" SEQ Figure \* ARABIC ">
+        <w:r>
+          <w:rPr>
+            <w:noProof/>
+          </w:rPr>
+          <w:t>3</w:t>
+        </w:r>
+      </w:fldSimple>
+      <w:r>
+        <w:t>. cmos_sensor_output_generator interface</w:t>
       </w:r>
     </w:p>
     <w:p>
@@ -1375,15 +1245,7 @@
         <w:t xml:space="preserve">We provide you </w:t>
       </w:r>
       <w:r>
-        <w:t xml:space="preserve">an IP core which is directly instantiable in </w:t>
-      </w:r>
-      <w:proofErr w:type="spellStart"/>
-      <w:r>
-        <w:t>Qsys</w:t>
-      </w:r>
-      <w:proofErr w:type="spellEnd"/>
-      <w:r>
-        <w:t xml:space="preserve"> for this purpose: the </w:t>
+        <w:t xml:space="preserve">an IP core which is directly instantiable in Qsys for this purpose: the </w:t>
       </w:r>
       <w:r>
         <w:rPr>
@@ -1403,25 +1265,21 @@
       <w:r>
         <w:t xml:space="preserve"> containing the </w:t>
       </w:r>
-      <w:proofErr w:type="spellStart"/>
       <w:r>
         <w:rPr>
           <w:rStyle w:val="Emphasis"/>
         </w:rPr>
         <w:t>scl</w:t>
       </w:r>
-      <w:proofErr w:type="spellEnd"/>
       <w:r>
         <w:t xml:space="preserve"> and </w:t>
       </w:r>
-      <w:proofErr w:type="spellStart"/>
       <w:r>
         <w:rPr>
           <w:rStyle w:val="Emphasis"/>
         </w:rPr>
         <w:t>sda</w:t>
       </w:r>
-      <w:proofErr w:type="spellEnd"/>
       <w:r>
         <w:t xml:space="preserve"> pins.</w:t>
       </w:r>
@@ -1631,15 +1489,7 @@
         <w:t xml:space="preserve"> </w:t>
       </w:r>
       <w:r>
-        <w:t xml:space="preserve">shows where you can find the IP cores in the </w:t>
-      </w:r>
-      <w:proofErr w:type="spellStart"/>
-      <w:r>
-        <w:t>Qsys</w:t>
-      </w:r>
-      <w:proofErr w:type="spellEnd"/>
-      <w:r>
-        <w:t xml:space="preserve"> IP catalog</w:t>
+        <w:t>shows where you can find the IP cores in the Qsys IP catalog</w:t>
       </w:r>
       <w:r>
         <w:t>.</w:t>
@@ -1706,27 +1556,14 @@
       <w:r>
         <w:t xml:space="preserve">Figure </w:t>
       </w:r>
-      <w:r>
-        <w:fldChar w:fldCharType="begin"/>
-      </w:r>
-      <w:r>
-        <w:instrText xml:space="preserve"> SEQ Figure \* ARABIC </w:instrText>
-      </w:r>
-      <w:r>
-        <w:fldChar w:fldCharType="separate"/>
-      </w:r>
-      <w:r>
-        <w:rPr>
-          <w:noProof/>
-        </w:rPr>
-        <w:t>4</w:t>
-      </w:r>
-      <w:r>
-        <w:rPr>
-          <w:noProof/>
-        </w:rPr>
-        <w:fldChar w:fldCharType="end"/>
-      </w:r>
+      <w:fldSimple w:instr=" SEQ Figure \* ARABIC ">
+        <w:r>
+          <w:rPr>
+            <w:noProof/>
+          </w:rPr>
+          <w:t>4</w:t>
+        </w:r>
+      </w:fldSimple>
       <w:bookmarkEnd w:id="2"/>
       <w:r>
         <w:t>. IP Catalog</w:t>
@@ -1736,13 +1573,8 @@
       <w:pPr>
         <w:pStyle w:val="Heading2"/>
       </w:pPr>
-      <w:proofErr w:type="spellStart"/>
-      <w:r>
-        <w:t>Qsys</w:t>
-      </w:r>
-      <w:proofErr w:type="spellEnd"/>
-      <w:r>
-        <w:t xml:space="preserve"> System</w:t>
+      <w:r>
+        <w:t>Qsys System</w:t>
       </w:r>
     </w:p>
     <w:p>
@@ -1768,15 +1600,7 @@
         <w:fldChar w:fldCharType="end"/>
       </w:r>
       <w:r>
-        <w:t xml:space="preserve"> shows the base </w:t>
-      </w:r>
-      <w:proofErr w:type="spellStart"/>
-      <w:r>
-        <w:t>Qsys</w:t>
-      </w:r>
-      <w:proofErr w:type="spellEnd"/>
-      <w:r>
-        <w:t xml:space="preserve"> system we provide you. You must add </w:t>
+        <w:t xml:space="preserve"> shows the base Qsys system we provide you. You must add </w:t>
       </w:r>
       <w:r>
         <w:t>the custom IP core</w:t>
@@ -1812,15 +1636,7 @@
         <w:t>only</w:t>
       </w:r>
       <w:r>
-        <w:t xml:space="preserve"> use the on-chip memory for the </w:t>
-      </w:r>
-      <w:proofErr w:type="spellStart"/>
-      <w:r>
-        <w:t>Nios</w:t>
-      </w:r>
-      <w:proofErr w:type="spellEnd"/>
-      <w:r>
-        <w:t xml:space="preserve"> II processor’s instruction and data memory, but will</w:t>
+        <w:t xml:space="preserve"> use the on-chip memory for the Nios II processor’s instruction and data memory, but will</w:t>
       </w:r>
       <w:r>
         <w:t xml:space="preserve"> need to connect your </w:t>
@@ -2097,38 +1913,17 @@
       <w:r>
         <w:t xml:space="preserve">Figure </w:t>
       </w:r>
-      <w:r>
-        <w:fldChar w:fldCharType="begin"/>
-      </w:r>
-      <w:r>
-        <w:instrText xml:space="preserve"> SEQ Figure \* ARABIC </w:instrText>
-      </w:r>
-      <w:r>
-        <w:fldChar w:fldCharType="separate"/>
-      </w:r>
-      <w:r>
-        <w:rPr>
-          <w:noProof/>
-        </w:rPr>
-        <w:t>5</w:t>
-      </w:r>
-      <w:r>
-        <w:rPr>
-          <w:noProof/>
-        </w:rPr>
-        <w:fldChar w:fldCharType="end"/>
-      </w:r>
+      <w:fldSimple w:instr=" SEQ Figure \* ARABIC ">
+        <w:r>
+          <w:rPr>
+            <w:noProof/>
+          </w:rPr>
+          <w:t>5</w:t>
+        </w:r>
+      </w:fldSimple>
       <w:bookmarkEnd w:id="3"/>
       <w:r>
-        <w:t xml:space="preserve">. Base </w:t>
-      </w:r>
-      <w:proofErr w:type="spellStart"/>
-      <w:r>
-        <w:t>Qsys</w:t>
-      </w:r>
-      <w:proofErr w:type="spellEnd"/>
-      <w:r>
-        <w:t xml:space="preserve"> system with DDR3 Interface</w:t>
+        <w:t>. Base Qsys system with DDR3 Interface</w:t>
       </w:r>
       <w:r>
         <w:rPr>
@@ -2141,11 +1936,9 @@
       <w:pPr>
         <w:pStyle w:val="Heading2"/>
       </w:pPr>
-      <w:proofErr w:type="spellStart"/>
       <w:r>
         <w:t>Sdcard</w:t>
       </w:r>
-      <w:proofErr w:type="spellEnd"/>
     </w:p>
     <w:p>
       <w:r>
@@ -2158,26 +1951,10 @@
         <w:t xml:space="preserve">on the development board. </w:t>
       </w:r>
       <w:r>
-        <w:t xml:space="preserve">This is done by writing a </w:t>
-      </w:r>
-      <w:proofErr w:type="spellStart"/>
-      <w:r>
-        <w:t>preloader</w:t>
-      </w:r>
-      <w:proofErr w:type="spellEnd"/>
-      <w:r>
-        <w:t xml:space="preserve"> and bootloader to the DE0-Nano-SoC’</w:t>
-      </w:r>
-      <w:r>
-        <w:t xml:space="preserve">s </w:t>
-      </w:r>
-      <w:proofErr w:type="spellStart"/>
-      <w:r>
-        <w:t>sdcard</w:t>
-      </w:r>
-      <w:proofErr w:type="spellEnd"/>
-      <w:r>
-        <w:t xml:space="preserve">, but </w:t>
+        <w:t>This is done by writing a preloader and bootloader to the DE0-Nano-SoC’</w:t>
+      </w:r>
+      <w:r>
+        <w:t xml:space="preserve">s sdcard, but </w:t>
       </w:r>
       <w:r>
         <w:t xml:space="preserve">is quite </w:t>
@@ -2223,14 +2000,12 @@
       <w:r>
         <w:t xml:space="preserve">bring us your development board’s </w:t>
       </w:r>
-      <w:proofErr w:type="spellStart"/>
       <w:r>
         <w:rPr>
           <w:rStyle w:val="Emphasis"/>
         </w:rPr>
         <w:t>sdcard</w:t>
       </w:r>
-      <w:proofErr w:type="spellEnd"/>
       <w:r>
         <w:t xml:space="preserve"> so we can prepare it for you </w:t>
       </w:r>
@@ -2253,15 +2028,7 @@
         <w:t>not</w:t>
       </w:r>
       <w:r>
-        <w:t xml:space="preserve"> try to test the project without giving us your </w:t>
-      </w:r>
-      <w:proofErr w:type="spellStart"/>
-      <w:r>
-        <w:t>sdcard</w:t>
-      </w:r>
-      <w:proofErr w:type="spellEnd"/>
-      <w:r>
-        <w:t xml:space="preserve"> first. </w:t>
+        <w:t xml:space="preserve"> try to test the project without giving us your sdcard first. </w:t>
       </w:r>
       <w:r>
         <w:t xml:space="preserve">It will save you many hours </w:t>
@@ -2368,7 +2135,7 @@
           <w:rPr>
             <w:noProof/>
           </w:rPr>
-          <w:t>5</w:t>
+          <w:t>1</w:t>
         </w:r>
         <w:r>
           <w:rPr>
@@ -2385,21 +2152,11 @@
       <w:jc w:val="center"/>
     </w:pPr>
     <w:r>
-      <w:t xml:space="preserve">René </w:t>
+      <w:t>René Beuchat</w:t>
     </w:r>
-    <w:proofErr w:type="spellStart"/>
     <w:r>
-      <w:t>Beuchat</w:t>
+      <w:t>, Sahand Kashani</w:t>
     </w:r>
-    <w:proofErr w:type="spellEnd"/>
-    <w:r>
-      <w:t xml:space="preserve">, Sahand </w:t>
-    </w:r>
-    <w:proofErr w:type="spellStart"/>
-    <w:r>
-      <w:t>Kashani</w:t>
-    </w:r>
-    <w:proofErr w:type="spellEnd"/>
   </w:p>
 </w:ftr>
 </file>
@@ -9610,7 +9367,7 @@
 </file>
 
 <file path=customXml/itemProps1.xml><?xml version="1.0" encoding="utf-8"?>
-<ds:datastoreItem xmlns:ds="http://schemas.openxmlformats.org/officeDocument/2006/customXml" ds:itemID="{AB15B9CD-E42B-4586-B5A1-C2F81537AC5E}">
+<ds:datastoreItem xmlns:ds="http://schemas.openxmlformats.org/officeDocument/2006/customXml" ds:itemID="{C3779C1C-7826-4B4B-B8B3-53417A201180}">
   <ds:schemaRefs>
     <ds:schemaRef ds:uri="http://schemas.openxmlformats.org/officeDocument/2006/bibliography"/>
   </ds:schemaRefs>

</xml_diff>

<commit_message>
[lab 4] Added details on which FIFO to use in design.
</commit_message>
<xml_diff>
--- a/lab_4_0/lab4.0.docx
+++ b/lab_4_0/lab4.0.docx
@@ -130,7 +130,7 @@
           <w:noProof/>
         </w:rPr>
         <w:drawing>
-          <wp:inline distT="0" distB="0" distL="0" distR="0" wp14:anchorId="124F4829" wp14:editId="06900C96">
+          <wp:inline distT="0" distB="0" distL="0" distR="0" wp14:anchorId="3FFDCB6B" wp14:editId="06719C9E">
             <wp:extent cx="1504113" cy="1950142"/>
             <wp:effectExtent l="0" t="0" r="1270" b="0"/>
             <wp:docPr id="1" name="Picture 1"/>
@@ -183,7 +183,7 @@
           <w:noProof/>
         </w:rPr>
         <w:drawing>
-          <wp:inline distT="0" distB="0" distL="0" distR="0" wp14:anchorId="5F3F991A" wp14:editId="25E166A5">
+          <wp:inline distT="0" distB="0" distL="0" distR="0" wp14:anchorId="4F921D95" wp14:editId="3385C235">
             <wp:extent cx="1975665" cy="1949491"/>
             <wp:effectExtent l="0" t="0" r="5715" b="0"/>
             <wp:docPr id="13" name="Picture 13"/>
@@ -229,7 +229,7 @@
           <w:noProof/>
         </w:rPr>
         <w:drawing>
-          <wp:inline distT="0" distB="0" distL="0" distR="0" wp14:anchorId="532B8681" wp14:editId="47D3F667">
+          <wp:inline distT="0" distB="0" distL="0" distR="0" wp14:anchorId="2D78465E" wp14:editId="7A305930">
             <wp:extent cx="1463310" cy="1951080"/>
             <wp:effectExtent l="0" t="0" r="3810" b="0"/>
             <wp:docPr id="3" name="Picture 3"/>
@@ -279,14 +279,27 @@
       <w:r>
         <w:t xml:space="preserve">Figure </w:t>
       </w:r>
-      <w:fldSimple w:instr=" SEQ Figure \* ARABIC ">
-        <w:r>
-          <w:rPr>
-            <w:noProof/>
-          </w:rPr>
-          <w:t>1</w:t>
-        </w:r>
-      </w:fldSimple>
+      <w:r>
+        <w:fldChar w:fldCharType="begin"/>
+      </w:r>
+      <w:r>
+        <w:instrText xml:space="preserve"> SEQ Figure \* ARABIC </w:instrText>
+      </w:r>
+      <w:r>
+        <w:fldChar w:fldCharType="separate"/>
+      </w:r>
+      <w:r>
+        <w:rPr>
+          <w:noProof/>
+        </w:rPr>
+        <w:t>1</w:t>
+      </w:r>
+      <w:r>
+        <w:rPr>
+          <w:noProof/>
+        </w:rPr>
+        <w:fldChar w:fldCharType="end"/>
+      </w:r>
       <w:r>
         <w:t>. TRDB-D5M, LT24 &amp; VGA Interfaces</w:t>
       </w:r>
@@ -376,28 +389,48 @@
         <w:t>with</w:t>
       </w:r>
       <w:r>
-        <w:t xml:space="preserve"> ModelSim to ensure that the design functions as you expected.</w:t>
-      </w:r>
-      <w:r>
         <w:t xml:space="preserve"> </w:t>
       </w:r>
-      <w:r>
-        <w:t>Before you implement your design, r</w:t>
-      </w:r>
-      <w:r>
-        <w:t xml:space="preserve">emember that </w:t>
-      </w:r>
-      <w:r>
-        <w:t xml:space="preserve">your two </w:t>
-      </w:r>
-      <w:r>
-        <w:t xml:space="preserve">groups must agree on the format a frame will have once in memory for </w:t>
-      </w:r>
-      <w:r>
-        <w:t>your</w:t>
+      <w:proofErr w:type="spellStart"/>
+      <w:r>
+        <w:t>ModelSim</w:t>
+      </w:r>
+      <w:proofErr w:type="spellEnd"/>
+      <w:r>
+        <w:t xml:space="preserve"> to ensure that the design functions as you expected.</w:t>
+      </w:r>
+      <w:r>
+        <w:t xml:space="preserve"> </w:t>
+      </w:r>
+      <w:r>
+        <w:t xml:space="preserve">Before </w:t>
       </w:r>
       <w:bookmarkStart w:id="0" w:name="_GoBack"/>
       <w:bookmarkEnd w:id="0"/>
+      <w:r>
+        <w:t>you implement your design, r</w:t>
+      </w:r>
+      <w:r>
+        <w:t xml:space="preserve">emember that </w:t>
+      </w:r>
+      <w:r>
+        <w:t xml:space="preserve">your two </w:t>
+      </w:r>
+      <w:r>
+        <w:t xml:space="preserve">groups must agree on the </w:t>
+      </w:r>
+      <w:r>
+        <w:rPr>
+          <w:rStyle w:val="Emphasis"/>
+        </w:rPr>
+        <w:t>format</w:t>
+      </w:r>
+      <w:r>
+        <w:t xml:space="preserve"> a frame will have once in memory for </w:t>
+      </w:r>
+      <w:r>
+        <w:t>your</w:t>
+      </w:r>
       <w:r>
         <w:t xml:space="preserve"> designs to work correctly once put together.</w:t>
       </w:r>
@@ -636,7 +669,15 @@
     </w:p>
     <w:p>
       <w:r>
-        <w:t>Essentially, we need the Nios II processor to be able to orchestrate the read</w:t>
+        <w:t xml:space="preserve">Essentially, we need the </w:t>
+      </w:r>
+      <w:proofErr w:type="spellStart"/>
+      <w:r>
+        <w:t>Nios</w:t>
+      </w:r>
+      <w:proofErr w:type="spellEnd"/>
+      <w:r>
+        <w:t xml:space="preserve"> II processor to be able to orchestrate the read</w:t>
       </w:r>
       <w:r>
         <w:t>s</w:t>
@@ -662,7 +703,15 @@
     </w:p>
     <w:p>
       <w:r>
-        <w:t>After creating your Nios II SBT project, follow the steps below</w:t>
+        <w:t xml:space="preserve">After creating your </w:t>
+      </w:r>
+      <w:proofErr w:type="spellStart"/>
+      <w:r>
+        <w:t>Nios</w:t>
+      </w:r>
+      <w:proofErr w:type="spellEnd"/>
+      <w:r>
+        <w:t xml:space="preserve"> II SBT project, follow the steps below</w:t>
       </w:r>
       <w:r>
         <w:t xml:space="preserve"> to enable this software package</w:t>
@@ -680,7 +729,15 @@
         </w:numPr>
       </w:pPr>
       <w:r>
-        <w:t xml:space="preserve">Right-click on the BSP project &gt; Nios II &gt; </w:t>
+        <w:t xml:space="preserve">Right-click on the BSP project &gt; </w:t>
+      </w:r>
+      <w:proofErr w:type="spellStart"/>
+      <w:r>
+        <w:t>Nios</w:t>
+      </w:r>
+      <w:proofErr w:type="spellEnd"/>
+      <w:r>
+        <w:t xml:space="preserve"> II &gt; </w:t>
       </w:r>
       <w:r>
         <w:t>BSP Editor</w:t>
@@ -709,6 +766,7 @@
       <w:r>
         <w:t xml:space="preserve"> tab, enable the </w:t>
       </w:r>
+      <w:proofErr w:type="spellStart"/>
       <w:r>
         <w:rPr>
           <w:rStyle w:val="Emphasis"/>
@@ -727,6 +785,7 @@
         </w:rPr>
         <w:t>s</w:t>
       </w:r>
+      <w:proofErr w:type="spellEnd"/>
       <w:r>
         <w:t xml:space="preserve"> package.</w:t>
       </w:r>
@@ -779,7 +838,15 @@
         <w:t>Close the dialog.</w:t>
       </w:r>
       <w:r>
-        <w:t xml:space="preserve"> From this point onwards, you can continue to use the Nios II development tools just as you were doing in the previous labs.</w:t>
+        <w:t xml:space="preserve"> From this point onwards, you can continue to use the </w:t>
+      </w:r>
+      <w:proofErr w:type="spellStart"/>
+      <w:r>
+        <w:t>Nios</w:t>
+      </w:r>
+      <w:proofErr w:type="spellEnd"/>
+      <w:r>
+        <w:t xml:space="preserve"> II development tools just as you were doing in the previous labs.</w:t>
       </w:r>
     </w:p>
     <w:p>
@@ -807,23 +874,47 @@
       <w:r>
         <w:t xml:space="preserve"> shows the </w:t>
       </w:r>
+      <w:proofErr w:type="spellStart"/>
       <w:r>
         <w:rPr>
           <w:rStyle w:val="Emphasis"/>
         </w:rPr>
         <w:t>altera_hostfs</w:t>
       </w:r>
+      <w:proofErr w:type="spellEnd"/>
       <w:r>
         <w:t xml:space="preserve"> configuration dialog</w:t>
       </w:r>
       <w:r>
-        <w:t xml:space="preserve"> where you specify the name of the virtual directory used on the development board to access the host filesystem (</w:t>
+        <w:t xml:space="preserve"> where you specify the name of the virtual directory used on the development board to access the host </w:t>
+      </w:r>
+      <w:proofErr w:type="spellStart"/>
+      <w:r>
+        <w:t>filesystem</w:t>
+      </w:r>
+      <w:proofErr w:type="spellEnd"/>
+      <w:r>
+        <w:t xml:space="preserve"> (</w:t>
       </w:r>
       <w:r>
         <w:rPr>
           <w:rStyle w:val="MonospaceChar"/>
         </w:rPr>
-        <w:t>“/mnt/host”</w:t>
+        <w:t>“/</w:t>
+      </w:r>
+      <w:proofErr w:type="spellStart"/>
+      <w:r>
+        <w:rPr>
+          <w:rStyle w:val="MonospaceChar"/>
+        </w:rPr>
+        <w:t>mnt</w:t>
+      </w:r>
+      <w:proofErr w:type="spellEnd"/>
+      <w:r>
+        <w:rPr>
+          <w:rStyle w:val="MonospaceChar"/>
+        </w:rPr>
+        <w:t>/host”</w:t>
       </w:r>
       <w:r>
         <w:t>)</w:t>
@@ -862,7 +953,15 @@
         <w:t xml:space="preserve"> file</w:t>
       </w:r>
       <w:r>
-        <w:t xml:space="preserve"> on the host filesystem. A very similar code snippet would use the </w:t>
+        <w:t xml:space="preserve"> on the host </w:t>
+      </w:r>
+      <w:proofErr w:type="spellStart"/>
+      <w:r>
+        <w:t>filesystem</w:t>
+      </w:r>
+      <w:proofErr w:type="spellEnd"/>
+      <w:r>
+        <w:t xml:space="preserve">. A very similar code snippet would use the </w:t>
       </w:r>
       <w:r>
         <w:rPr>
@@ -871,7 +970,15 @@
         <w:t>fscanf()</w:t>
       </w:r>
       <w:r>
-        <w:t xml:space="preserve"> function to read from the host filesystem.</w:t>
+        <w:t xml:space="preserve"> function to read from the host </w:t>
+      </w:r>
+      <w:proofErr w:type="spellStart"/>
+      <w:r>
+        <w:t>filesystem</w:t>
+      </w:r>
+      <w:proofErr w:type="spellEnd"/>
+      <w:r>
+        <w:t>.</w:t>
       </w:r>
     </w:p>
     <w:p>
@@ -934,7 +1041,7 @@
         </w:rPr>
         <w:lastRenderedPageBreak/>
         <w:drawing>
-          <wp:inline distT="0" distB="0" distL="0" distR="0" wp14:anchorId="29A0AAB5" wp14:editId="13C19AB4">
+          <wp:inline distT="0" distB="0" distL="0" distR="0" wp14:anchorId="2BDA8CDC" wp14:editId="7A5AA8AA">
             <wp:extent cx="5449401" cy="3563068"/>
             <wp:effectExtent l="0" t="0" r="0" b="0"/>
             <wp:docPr id="8" name="Picture 8"/>
@@ -985,17 +1092,38 @@
       <w:r>
         <w:t xml:space="preserve">Figure </w:t>
       </w:r>
-      <w:fldSimple w:instr=" SEQ Figure \* ARABIC ">
-        <w:r>
-          <w:rPr>
-            <w:noProof/>
-          </w:rPr>
-          <w:t>2</w:t>
-        </w:r>
-      </w:fldSimple>
+      <w:r>
+        <w:fldChar w:fldCharType="begin"/>
+      </w:r>
+      <w:r>
+        <w:instrText xml:space="preserve"> SEQ Figure \* ARABIC </w:instrText>
+      </w:r>
+      <w:r>
+        <w:fldChar w:fldCharType="separate"/>
+      </w:r>
+      <w:r>
+        <w:rPr>
+          <w:noProof/>
+        </w:rPr>
+        <w:t>2</w:t>
+      </w:r>
+      <w:r>
+        <w:rPr>
+          <w:noProof/>
+        </w:rPr>
+        <w:fldChar w:fldCharType="end"/>
+      </w:r>
       <w:bookmarkEnd w:id="1"/>
       <w:r>
-        <w:t>. hostfs Software Package</w:t>
+        <w:t xml:space="preserve">. </w:t>
+      </w:r>
+      <w:proofErr w:type="spellStart"/>
+      <w:r>
+        <w:t>hostfs</w:t>
+      </w:r>
+      <w:proofErr w:type="spellEnd"/>
+      <w:r>
+        <w:t xml:space="preserve"> Software Package</w:t>
       </w:r>
     </w:p>
     <w:p>
@@ -1066,8 +1194,13 @@
       <w:r>
         <w:t xml:space="preserve">which is directly instantiable in </w:t>
       </w:r>
-      <w:r>
-        <w:t xml:space="preserve">Qsys and </w:t>
+      <w:proofErr w:type="spellStart"/>
+      <w:r>
+        <w:t>Qsys</w:t>
+      </w:r>
+      <w:proofErr w:type="spellEnd"/>
+      <w:r>
+        <w:t xml:space="preserve"> and </w:t>
       </w:r>
       <w:r>
         <w:t>generates such signals</w:t>
@@ -1078,12 +1211,14 @@
       <w:r>
         <w:t xml:space="preserve">the </w:t>
       </w:r>
+      <w:proofErr w:type="spellStart"/>
       <w:r>
         <w:rPr>
           <w:rStyle w:val="Emphasis"/>
         </w:rPr>
         <w:t>cmos_sensor_output_generator</w:t>
       </w:r>
+      <w:proofErr w:type="spellEnd"/>
       <w:r>
         <w:t>.</w:t>
       </w:r>
@@ -1099,21 +1234,25 @@
       <w:r>
         <w:t xml:space="preserve"> Avalon-MM slave control interface, and exports a conduit interface containing the </w:t>
       </w:r>
+      <w:proofErr w:type="spellStart"/>
       <w:r>
         <w:rPr>
           <w:rStyle w:val="Emphasis"/>
         </w:rPr>
         <w:t>frame_valid</w:t>
       </w:r>
+      <w:proofErr w:type="spellEnd"/>
       <w:r>
         <w:t xml:space="preserve">, </w:t>
       </w:r>
+      <w:proofErr w:type="spellStart"/>
       <w:r>
         <w:rPr>
           <w:rStyle w:val="Emphasis"/>
         </w:rPr>
         <w:t>line_valid</w:t>
       </w:r>
+      <w:proofErr w:type="spellEnd"/>
       <w:r>
         <w:t xml:space="preserve">, and </w:t>
       </w:r>
@@ -1140,7 +1279,7 @@
           <w:noProof/>
         </w:rPr>
         <w:drawing>
-          <wp:inline distT="0" distB="0" distL="0" distR="0" wp14:anchorId="0558A0AB" wp14:editId="34187938">
+          <wp:inline distT="0" distB="0" distL="0" distR="0" wp14:anchorId="03056C4F" wp14:editId="0218D191">
             <wp:extent cx="3102228" cy="1757928"/>
             <wp:effectExtent l="0" t="0" r="3175" b="0"/>
             <wp:docPr id="2" name="Picture 2"/>
@@ -1190,16 +1329,37 @@
       <w:r>
         <w:t xml:space="preserve">Figure </w:t>
       </w:r>
-      <w:fldSimple w:instr=" SEQ Figure \* ARABIC ">
-        <w:r>
-          <w:rPr>
-            <w:noProof/>
-          </w:rPr>
-          <w:t>3</w:t>
-        </w:r>
-      </w:fldSimple>
-      <w:r>
-        <w:t>. cmos_sensor_output_generator interface</w:t>
+      <w:r>
+        <w:fldChar w:fldCharType="begin"/>
+      </w:r>
+      <w:r>
+        <w:instrText xml:space="preserve"> SEQ Figure \* ARABIC </w:instrText>
+      </w:r>
+      <w:r>
+        <w:fldChar w:fldCharType="separate"/>
+      </w:r>
+      <w:r>
+        <w:rPr>
+          <w:noProof/>
+        </w:rPr>
+        <w:t>3</w:t>
+      </w:r>
+      <w:r>
+        <w:rPr>
+          <w:noProof/>
+        </w:rPr>
+        <w:fldChar w:fldCharType="end"/>
+      </w:r>
+      <w:r>
+        <w:t xml:space="preserve">. </w:t>
+      </w:r>
+      <w:proofErr w:type="spellStart"/>
+      <w:r>
+        <w:t>cmos_sensor_output_generator</w:t>
+      </w:r>
+      <w:proofErr w:type="spellEnd"/>
+      <w:r>
+        <w:t xml:space="preserve"> interface</w:t>
       </w:r>
     </w:p>
     <w:p>
@@ -1245,7 +1405,15 @@
         <w:t xml:space="preserve">We provide you </w:t>
       </w:r>
       <w:r>
-        <w:t xml:space="preserve">an IP core which is directly instantiable in Qsys for this purpose: the </w:t>
+        <w:t xml:space="preserve">an IP core which is directly instantiable in </w:t>
+      </w:r>
+      <w:proofErr w:type="spellStart"/>
+      <w:r>
+        <w:t>Qsys</w:t>
+      </w:r>
+      <w:proofErr w:type="spellEnd"/>
+      <w:r>
+        <w:t xml:space="preserve"> for this purpose: the </w:t>
       </w:r>
       <w:r>
         <w:rPr>
@@ -1265,21 +1433,25 @@
       <w:r>
         <w:t xml:space="preserve"> containing the </w:t>
       </w:r>
+      <w:proofErr w:type="spellStart"/>
       <w:r>
         <w:rPr>
           <w:rStyle w:val="Emphasis"/>
         </w:rPr>
         <w:t>scl</w:t>
       </w:r>
+      <w:proofErr w:type="spellEnd"/>
       <w:r>
         <w:t xml:space="preserve"> and </w:t>
       </w:r>
+      <w:proofErr w:type="spellStart"/>
       <w:r>
         <w:rPr>
           <w:rStyle w:val="Emphasis"/>
         </w:rPr>
         <w:t>sda</w:t>
       </w:r>
+      <w:proofErr w:type="spellEnd"/>
       <w:r>
         <w:t xml:space="preserve"> pins.</w:t>
       </w:r>
@@ -1438,43 +1610,199 @@
       <w:pPr>
         <w:pStyle w:val="Heading2"/>
       </w:pPr>
-      <w:r>
-        <w:t>IP Catalog</w:t>
+      <w:proofErr w:type="spellStart"/>
+      <w:r>
+        <w:t>Quartus</w:t>
+      </w:r>
+      <w:proofErr w:type="spellEnd"/>
+      <w:r>
+        <w:t xml:space="preserve"> IP Catalog (</w:t>
+      </w:r>
+      <w:r>
+        <w:t>FIFOs</w:t>
+      </w:r>
+      <w:r>
+        <w:t>)</w:t>
       </w:r>
     </w:p>
     <w:p>
       <w:r>
-        <w:t>As stated p</w:t>
-      </w:r>
-      <w:r>
-        <w:t xml:space="preserve">reviously, we provide you with </w:t>
-      </w:r>
-      <w:r>
-        <w:t>two</w:t>
+        <w:t>Yo</w:t>
+      </w:r>
+      <w:r>
+        <w:t>u will need to use single</w:t>
+      </w:r>
+      <w:r>
+        <w:t>- or dual</w:t>
+      </w:r>
+      <w:r>
+        <w:t>-clocked FIFOs</w:t>
+      </w:r>
+      <w:r>
+        <w:t xml:space="preserve"> when implementing your designs</w:t>
+      </w:r>
+      <w:r>
+        <w:t>.</w:t>
       </w:r>
       <w:r>
         <w:t xml:space="preserve"> </w:t>
       </w:r>
-      <w:r>
-        <w:t xml:space="preserve">IP cores which will help you </w:t>
-      </w:r>
-      <w:r>
-        <w:t>for</w:t>
-      </w:r>
-      <w:r>
-        <w:t xml:space="preserve"> the TRDB-D5M design. </w:t>
+      <w:proofErr w:type="spellStart"/>
+      <w:r>
+        <w:t>Quartus</w:t>
+      </w:r>
+      <w:proofErr w:type="spellEnd"/>
+      <w:r>
+        <w:t xml:space="preserve"> provides a FIFO generator which you can use for this purpose.</w:t>
+      </w:r>
+      <w:r>
+        <w:t xml:space="preserve"> You can find it in </w:t>
+      </w:r>
+      <w:proofErr w:type="spellStart"/>
+      <w:r>
+        <w:t>Quartus</w:t>
+      </w:r>
+      <w:proofErr w:type="spellEnd"/>
+      <w:r>
+        <w:t>’ IP catalog (</w:t>
+      </w:r>
+      <w:r>
+        <w:rPr>
+          <w:rStyle w:val="Emphasis"/>
+        </w:rPr>
+        <w:t>not</w:t>
+      </w:r>
+      <w:r>
+        <w:t xml:space="preserve"> </w:t>
+      </w:r>
+      <w:proofErr w:type="spellStart"/>
+      <w:r>
+        <w:t>Qsys’s</w:t>
+      </w:r>
+      <w:proofErr w:type="spellEnd"/>
+      <w:r>
+        <w:t xml:space="preserve"> IP catalog)</w:t>
+      </w:r>
+      <w:r>
+        <w:t>.</w:t>
+      </w:r>
+    </w:p>
+    <w:p>
+      <w:pPr>
+        <w:jc w:val="center"/>
+      </w:pPr>
+      <w:r>
+        <w:rPr>
+          <w:noProof/>
+        </w:rPr>
+        <w:drawing>
+          <wp:inline distT="0" distB="0" distL="0" distR="0" wp14:anchorId="0D2C6A5E" wp14:editId="7BF95595">
+            <wp:extent cx="2234601" cy="2465467"/>
+            <wp:effectExtent l="0" t="0" r="0" b="0"/>
+            <wp:docPr id="9" name="Picture 9"/>
+            <wp:cNvGraphicFramePr>
+              <a:graphicFrameLocks xmlns:a="http://schemas.openxmlformats.org/drawingml/2006/main" noChangeAspect="1"/>
+            </wp:cNvGraphicFramePr>
+            <a:graphic xmlns:a="http://schemas.openxmlformats.org/drawingml/2006/main">
+              <a:graphicData uri="http://schemas.openxmlformats.org/drawingml/2006/picture">
+                <pic:pic xmlns:pic="http://schemas.openxmlformats.org/drawingml/2006/picture">
+                  <pic:nvPicPr>
+                    <pic:cNvPr id="9" name="quartus_fifo_ip_catalog.png"/>
+                    <pic:cNvPicPr/>
+                  </pic:nvPicPr>
+                  <pic:blipFill>
+                    <a:blip r:embed="rId17">
+                      <a:extLst>
+                        <a:ext uri="{28A0092B-C50C-407E-A947-70E740481C1C}">
+                          <a14:useLocalDpi xmlns:a14="http://schemas.microsoft.com/office/drawing/2010/main" val="0"/>
+                        </a:ext>
+                      </a:extLst>
+                    </a:blip>
+                    <a:stretch>
+                      <a:fillRect/>
+                    </a:stretch>
+                  </pic:blipFill>
+                  <pic:spPr>
+                    <a:xfrm>
+                      <a:off x="0" y="0"/>
+                      <a:ext cx="2258002" cy="2491286"/>
+                    </a:xfrm>
+                    <a:prstGeom prst="rect">
+                      <a:avLst/>
+                    </a:prstGeom>
+                  </pic:spPr>
+                </pic:pic>
+              </a:graphicData>
+            </a:graphic>
+          </wp:inline>
+        </w:drawing>
+      </w:r>
+      <w:r>
+        <w:t xml:space="preserve"> </w:t>
+      </w:r>
+      <w:r>
+        <w:rPr>
+          <w:noProof/>
+        </w:rPr>
+        <w:drawing>
+          <wp:inline distT="0" distB="0" distL="0" distR="0" wp14:anchorId="27552B9C" wp14:editId="0976D877">
+            <wp:extent cx="3671141" cy="2465861"/>
+            <wp:effectExtent l="0" t="0" r="5715" b="0"/>
+            <wp:docPr id="5" name="Picture 5"/>
+            <wp:cNvGraphicFramePr>
+              <a:graphicFrameLocks xmlns:a="http://schemas.openxmlformats.org/drawingml/2006/main" noChangeAspect="1"/>
+            </wp:cNvGraphicFramePr>
+            <a:graphic xmlns:a="http://schemas.openxmlformats.org/drawingml/2006/main">
+              <a:graphicData uri="http://schemas.openxmlformats.org/drawingml/2006/picture">
+                <pic:pic xmlns:pic="http://schemas.openxmlformats.org/drawingml/2006/picture">
+                  <pic:nvPicPr>
+                    <pic:cNvPr id="5" name="quartus_fifo_gui.png"/>
+                    <pic:cNvPicPr/>
+                  </pic:nvPicPr>
+                  <pic:blipFill>
+                    <a:blip r:embed="rId18" cstate="print">
+                      <a:extLst>
+                        <a:ext uri="{28A0092B-C50C-407E-A947-70E740481C1C}">
+                          <a14:useLocalDpi xmlns:a14="http://schemas.microsoft.com/office/drawing/2010/main" val="0"/>
+                        </a:ext>
+                      </a:extLst>
+                    </a:blip>
+                    <a:stretch>
+                      <a:fillRect/>
+                    </a:stretch>
+                  </pic:blipFill>
+                  <pic:spPr>
+                    <a:xfrm>
+                      <a:off x="0" y="0"/>
+                      <a:ext cx="3679112" cy="2471215"/>
+                    </a:xfrm>
+                    <a:prstGeom prst="rect">
+                      <a:avLst/>
+                    </a:prstGeom>
+                  </pic:spPr>
+                </pic:pic>
+              </a:graphicData>
+            </a:graphic>
+          </wp:inline>
+        </w:drawing>
+      </w:r>
+    </w:p>
+    <w:p>
+      <w:pPr>
+        <w:pStyle w:val="Caption"/>
+        <w:jc w:val="center"/>
+      </w:pPr>
+      <w:r>
+        <w:t xml:space="preserve">Figure </w:t>
       </w:r>
       <w:r>
         <w:fldChar w:fldCharType="begin"/>
       </w:r>
       <w:r>
-        <w:instrText xml:space="preserve"> REF _Ref468556883 \h </w:instrText>
+        <w:instrText xml:space="preserve"> SEQ Figure \* ARABIC </w:instrText>
       </w:r>
       <w:r>
         <w:fldChar w:fldCharType="separate"/>
-      </w:r>
-      <w:r>
-        <w:t xml:space="preserve">Figure </w:t>
       </w:r>
       <w:r>
         <w:rPr>
@@ -1486,10 +1814,117 @@
         <w:fldChar w:fldCharType="end"/>
       </w:r>
       <w:r>
+        <w:t>.</w:t>
+      </w:r>
+      <w:r>
         <w:t xml:space="preserve"> </w:t>
       </w:r>
-      <w:r>
-        <w:t>shows where you can find the IP cores in the Qsys IP catalog</w:t>
+      <w:proofErr w:type="spellStart"/>
+      <w:r>
+        <w:t>Quartus</w:t>
+      </w:r>
+      <w:proofErr w:type="spellEnd"/>
+      <w:r>
+        <w:t xml:space="preserve"> FIFO G</w:t>
+      </w:r>
+      <w:r>
+        <w:t>enerator in IP Catalog</w:t>
+      </w:r>
+    </w:p>
+    <w:p/>
+    <w:p>
+      <w:pPr>
+        <w:pStyle w:val="Heading2"/>
+      </w:pPr>
+      <w:proofErr w:type="spellStart"/>
+      <w:r>
+        <w:lastRenderedPageBreak/>
+        <w:t>Qsys</w:t>
+      </w:r>
+      <w:proofErr w:type="spellEnd"/>
+      <w:r>
+        <w:t xml:space="preserve"> </w:t>
+      </w:r>
+      <w:r>
+        <w:t>IP Catalog</w:t>
+      </w:r>
+      <w:r>
+        <w:t xml:space="preserve"> (I</w:t>
+      </w:r>
+      <w:r>
+        <w:rPr>
+          <w:vertAlign w:val="superscript"/>
+        </w:rPr>
+        <w:t>2</w:t>
+      </w:r>
+      <w:r>
+        <w:t xml:space="preserve">C &amp; </w:t>
+      </w:r>
+      <w:proofErr w:type="spellStart"/>
+      <w:r>
+        <w:t>cmos_sensor_output_generator</w:t>
+      </w:r>
+      <w:proofErr w:type="spellEnd"/>
+      <w:r>
+        <w:t>)</w:t>
+      </w:r>
+    </w:p>
+    <w:p>
+      <w:r>
+        <w:t>As stated p</w:t>
+      </w:r>
+      <w:r>
+        <w:t xml:space="preserve">reviously, we provide you with </w:t>
+      </w:r>
+      <w:r>
+        <w:t>two</w:t>
+      </w:r>
+      <w:r>
+        <w:t xml:space="preserve"> </w:t>
+      </w:r>
+      <w:r>
+        <w:t xml:space="preserve">IP cores which will help you </w:t>
+      </w:r>
+      <w:r>
+        <w:t>for</w:t>
+      </w:r>
+      <w:r>
+        <w:t xml:space="preserve"> the TRDB-D5M design. </w:t>
+      </w:r>
+      <w:r>
+        <w:fldChar w:fldCharType="begin"/>
+      </w:r>
+      <w:r>
+        <w:instrText xml:space="preserve"> REF _Ref468556883 \h </w:instrText>
+      </w:r>
+      <w:r>
+        <w:fldChar w:fldCharType="separate"/>
+      </w:r>
+      <w:r>
+        <w:t xml:space="preserve">Figure </w:t>
+      </w:r>
+      <w:r>
+        <w:rPr>
+          <w:noProof/>
+        </w:rPr>
+        <w:t>5</w:t>
+      </w:r>
+      <w:r>
+        <w:fldChar w:fldCharType="end"/>
+      </w:r>
+      <w:r>
+        <w:t xml:space="preserve"> </w:t>
+      </w:r>
+      <w:r>
+        <w:t xml:space="preserve">shows where you can find the IP cores in the </w:t>
+      </w:r>
+      <w:proofErr w:type="spellStart"/>
+      <w:r>
+        <w:t>Qsys</w:t>
+      </w:r>
+      <w:proofErr w:type="spellEnd"/>
+      <w:r>
+        <w:t xml:space="preserve"> IP catalog</w:t>
       </w:r>
       <w:r>
         <w:t>.</w:t>
@@ -1505,7 +1940,7 @@
           <w:noProof/>
         </w:rPr>
         <w:drawing>
-          <wp:inline distT="0" distB="0" distL="0" distR="0" wp14:anchorId="29EF1C8E" wp14:editId="55274ACD">
+          <wp:inline distT="0" distB="0" distL="0" distR="0" wp14:anchorId="2F5B0A13" wp14:editId="529E4142">
             <wp:extent cx="2883446" cy="1931115"/>
             <wp:effectExtent l="0" t="0" r="0" b="0"/>
             <wp:docPr id="7" name="Picture 7"/>
@@ -1520,7 +1955,7 @@
                     <pic:cNvPicPr/>
                   </pic:nvPicPr>
                   <pic:blipFill>
-                    <a:blip r:embed="rId17">
+                    <a:blip r:embed="rId19">
                       <a:extLst>
                         <a:ext uri="{28A0092B-C50C-407E-A947-70E740481C1C}">
                           <a14:useLocalDpi xmlns:a14="http://schemas.microsoft.com/office/drawing/2010/main" val="0"/>
@@ -1556,39 +1991,14 @@
       <w:r>
         <w:t xml:space="preserve">Figure </w:t>
       </w:r>
-      <w:fldSimple w:instr=" SEQ Figure \* ARABIC ">
-        <w:r>
-          <w:rPr>
-            <w:noProof/>
-          </w:rPr>
-          <w:t>4</w:t>
-        </w:r>
-      </w:fldSimple>
-      <w:bookmarkEnd w:id="2"/>
-      <w:r>
-        <w:t>. IP Catalog</w:t>
-      </w:r>
-    </w:p>
-    <w:p>
-      <w:pPr>
-        <w:pStyle w:val="Heading2"/>
-      </w:pPr>
-      <w:r>
-        <w:t>Qsys System</w:t>
-      </w:r>
-    </w:p>
-    <w:p>
       <w:r>
         <w:fldChar w:fldCharType="begin"/>
       </w:r>
       <w:r>
-        <w:instrText xml:space="preserve"> REF _Ref468556230 \h </w:instrText>
+        <w:instrText xml:space="preserve"> SEQ Figure \* ARABIC </w:instrText>
       </w:r>
       <w:r>
         <w:fldChar w:fldCharType="separate"/>
-      </w:r>
-      <w:r>
-        <w:t xml:space="preserve">Figure </w:t>
       </w:r>
       <w:r>
         <w:rPr>
@@ -1597,30 +2007,91 @@
         <w:t>5</w:t>
       </w:r>
       <w:r>
+        <w:rPr>
+          <w:noProof/>
+        </w:rPr>
         <w:fldChar w:fldCharType="end"/>
       </w:r>
-      <w:r>
-        <w:t xml:space="preserve"> shows the base Qsys system we provide you. You must add </w:t>
-      </w:r>
-      <w:r>
-        <w:t>the custom IP core</w:t>
-      </w:r>
-      <w:r>
-        <w:t xml:space="preserve"> any other component deemed necessary</w:t>
-      </w:r>
+      <w:bookmarkEnd w:id="2"/>
+      <w:r>
+        <w:t xml:space="preserve">. </w:t>
+      </w:r>
+      <w:proofErr w:type="spellStart"/>
+      <w:r>
+        <w:t>Qsys</w:t>
+      </w:r>
+      <w:proofErr w:type="spellEnd"/>
       <w:r>
         <w:t xml:space="preserve"> </w:t>
       </w:r>
       <w:r>
-        <w:t xml:space="preserve">(PLL, …) </w:t>
-      </w:r>
-      <w:r>
-        <w:t>for interfacing with your camera, LCD/VGA controller appropriately here.</w:t>
+        <w:t>IP Catalog</w:t>
       </w:r>
     </w:p>
     <w:p>
-      <w:r>
-        <w:lastRenderedPageBreak/>
+      <w:pPr>
+        <w:pStyle w:val="Heading2"/>
+      </w:pPr>
+      <w:proofErr w:type="spellStart"/>
+      <w:r>
+        <w:t>Qsys</w:t>
+      </w:r>
+      <w:proofErr w:type="spellEnd"/>
+      <w:r>
+        <w:t xml:space="preserve"> System</w:t>
+      </w:r>
+    </w:p>
+    <w:p>
+      <w:r>
+        <w:fldChar w:fldCharType="begin"/>
+      </w:r>
+      <w:r>
+        <w:instrText xml:space="preserve"> REF _Ref468556230 \h </w:instrText>
+      </w:r>
+      <w:r>
+        <w:fldChar w:fldCharType="separate"/>
+      </w:r>
+      <w:r>
+        <w:t xml:space="preserve">Figure </w:t>
+      </w:r>
+      <w:r>
+        <w:rPr>
+          <w:noProof/>
+        </w:rPr>
+        <w:t>6</w:t>
+      </w:r>
+      <w:r>
+        <w:fldChar w:fldCharType="end"/>
+      </w:r>
+      <w:r>
+        <w:t xml:space="preserve"> shows the base </w:t>
+      </w:r>
+      <w:proofErr w:type="spellStart"/>
+      <w:r>
+        <w:t>Qsys</w:t>
+      </w:r>
+      <w:proofErr w:type="spellEnd"/>
+      <w:r>
+        <w:t xml:space="preserve"> system we provide you. You must add </w:t>
+      </w:r>
+      <w:r>
+        <w:t>the custom IP core</w:t>
+      </w:r>
+      <w:r>
+        <w:t xml:space="preserve"> any other component deemed necessary</w:t>
+      </w:r>
+      <w:r>
+        <w:t xml:space="preserve"> </w:t>
+      </w:r>
+      <w:r>
+        <w:t xml:space="preserve">(PLL, …) </w:t>
+      </w:r>
+      <w:r>
+        <w:t>for interfacing with your camera, LCD/VGA controller appropriately here.</w:t>
+      </w:r>
+    </w:p>
+    <w:p>
+      <w:r>
         <w:t>Since there is not enough on-chip</w:t>
       </w:r>
       <w:r>
@@ -1636,7 +2107,15 @@
         <w:t>only</w:t>
       </w:r>
       <w:r>
-        <w:t xml:space="preserve"> use the on-chip memory for the Nios II processor’s instruction and data memory, but will</w:t>
+        <w:t xml:space="preserve"> use the on-chip memory for the </w:t>
+      </w:r>
+      <w:proofErr w:type="spellStart"/>
+      <w:r>
+        <w:t>Nios</w:t>
+      </w:r>
+      <w:proofErr w:type="spellEnd"/>
+      <w:r>
+        <w:t xml:space="preserve"> II processor’s instruction and data memory, but will</w:t>
       </w:r>
       <w:r>
         <w:t xml:space="preserve"> need to connect your </w:t>
@@ -1858,6 +2337,7 @@
         <w:rPr>
           <w:noProof/>
         </w:rPr>
+        <w:lastRenderedPageBreak/>
         <w:drawing>
           <wp:inline distT="0" distB="0" distL="0" distR="0" wp14:anchorId="6FD80037" wp14:editId="4C8D3138">
             <wp:extent cx="5943600" cy="2873375"/>
@@ -1874,7 +2354,7 @@
                     <pic:cNvPicPr/>
                   </pic:nvPicPr>
                   <pic:blipFill>
-                    <a:blip r:embed="rId18">
+                    <a:blip r:embed="rId20">
                       <a:extLst>
                         <a:ext uri="{28A0092B-C50C-407E-A947-70E740481C1C}">
                           <a14:useLocalDpi xmlns:a14="http://schemas.microsoft.com/office/drawing/2010/main" val="0"/>
@@ -1913,17 +2393,38 @@
       <w:r>
         <w:t xml:space="preserve">Figure </w:t>
       </w:r>
-      <w:fldSimple w:instr=" SEQ Figure \* ARABIC ">
-        <w:r>
-          <w:rPr>
-            <w:noProof/>
-          </w:rPr>
-          <w:t>5</w:t>
-        </w:r>
-      </w:fldSimple>
+      <w:r>
+        <w:fldChar w:fldCharType="begin"/>
+      </w:r>
+      <w:r>
+        <w:instrText xml:space="preserve"> SEQ Figure \* ARABIC </w:instrText>
+      </w:r>
+      <w:r>
+        <w:fldChar w:fldCharType="separate"/>
+      </w:r>
+      <w:r>
+        <w:rPr>
+          <w:noProof/>
+        </w:rPr>
+        <w:t>6</w:t>
+      </w:r>
+      <w:r>
+        <w:rPr>
+          <w:noProof/>
+        </w:rPr>
+        <w:fldChar w:fldCharType="end"/>
+      </w:r>
       <w:bookmarkEnd w:id="3"/>
       <w:r>
-        <w:t>. Base Qsys system with DDR3 Interface</w:t>
+        <w:t xml:space="preserve">. Base </w:t>
+      </w:r>
+      <w:proofErr w:type="spellStart"/>
+      <w:r>
+        <w:t>Qsys</w:t>
+      </w:r>
+      <w:proofErr w:type="spellEnd"/>
+      <w:r>
+        <w:t xml:space="preserve"> system with DDR3 Interface</w:t>
       </w:r>
       <w:r>
         <w:rPr>
@@ -1936,9 +2437,11 @@
       <w:pPr>
         <w:pStyle w:val="Heading2"/>
       </w:pPr>
+      <w:proofErr w:type="spellStart"/>
       <w:r>
         <w:t>Sdcard</w:t>
       </w:r>
+      <w:proofErr w:type="spellEnd"/>
     </w:p>
     <w:p>
       <w:r>
@@ -1951,10 +2454,26 @@
         <w:t xml:space="preserve">on the development board. </w:t>
       </w:r>
       <w:r>
-        <w:t>This is done by writing a preloader and bootloader to the DE0-Nano-SoC’</w:t>
-      </w:r>
-      <w:r>
-        <w:t xml:space="preserve">s sdcard, but </w:t>
+        <w:t xml:space="preserve">This is done by writing a </w:t>
+      </w:r>
+      <w:proofErr w:type="spellStart"/>
+      <w:r>
+        <w:t>preloader</w:t>
+      </w:r>
+      <w:proofErr w:type="spellEnd"/>
+      <w:r>
+        <w:t xml:space="preserve"> and bootloader to the DE0-Nano-SoC’</w:t>
+      </w:r>
+      <w:r>
+        <w:t xml:space="preserve">s </w:t>
+      </w:r>
+      <w:proofErr w:type="spellStart"/>
+      <w:r>
+        <w:t>sdcard</w:t>
+      </w:r>
+      <w:proofErr w:type="spellEnd"/>
+      <w:r>
+        <w:t xml:space="preserve">, but </w:t>
       </w:r>
       <w:r>
         <w:t xml:space="preserve">is quite </w:t>
@@ -2000,12 +2519,14 @@
       <w:r>
         <w:t xml:space="preserve">bring us your development board’s </w:t>
       </w:r>
+      <w:proofErr w:type="spellStart"/>
       <w:r>
         <w:rPr>
           <w:rStyle w:val="Emphasis"/>
         </w:rPr>
         <w:t>sdcard</w:t>
       </w:r>
+      <w:proofErr w:type="spellEnd"/>
       <w:r>
         <w:t xml:space="preserve"> so we can prepare it for you </w:t>
       </w:r>
@@ -2028,7 +2549,15 @@
         <w:t>not</w:t>
       </w:r>
       <w:r>
-        <w:t xml:space="preserve"> try to test the project without giving us your sdcard first. </w:t>
+        <w:t xml:space="preserve"> try to test the project without giving us your </w:t>
+      </w:r>
+      <w:proofErr w:type="spellStart"/>
+      <w:r>
+        <w:t>sdcard</w:t>
+      </w:r>
+      <w:proofErr w:type="spellEnd"/>
+      <w:r>
+        <w:t xml:space="preserve"> first. </w:t>
       </w:r>
       <w:r>
         <w:t xml:space="preserve">It will save you many hours </w:t>
@@ -2065,8 +2594,8 @@
       </w:r>
     </w:p>
     <w:sectPr>
-      <w:headerReference w:type="default" r:id="rId19"/>
-      <w:footerReference w:type="default" r:id="rId20"/>
+      <w:headerReference w:type="default" r:id="rId21"/>
+      <w:footerReference w:type="default" r:id="rId22"/>
       <w:pgSz w:w="12240" w:h="15840"/>
       <w:pgMar w:top="1440" w:right="1440" w:bottom="1440" w:left="1440" w:header="720" w:footer="720" w:gutter="0"/>
       <w:cols w:space="720"/>
@@ -2135,7 +2664,7 @@
           <w:rPr>
             <w:noProof/>
           </w:rPr>
-          <w:t>1</w:t>
+          <w:t>6</w:t>
         </w:r>
         <w:r>
           <w:rPr>
@@ -2152,11 +2681,21 @@
       <w:jc w:val="center"/>
     </w:pPr>
     <w:r>
-      <w:t>René Beuchat</w:t>
+      <w:t xml:space="preserve">René </w:t>
     </w:r>
+    <w:proofErr w:type="spellStart"/>
     <w:r>
-      <w:t>, Sahand Kashani</w:t>
+      <w:t>Beuchat</w:t>
     </w:r>
+    <w:proofErr w:type="spellEnd"/>
+    <w:r>
+      <w:t xml:space="preserve">, Sahand </w:t>
+    </w:r>
+    <w:proofErr w:type="spellStart"/>
+    <w:r>
+      <w:t>Kashani</w:t>
+    </w:r>
+    <w:proofErr w:type="spellEnd"/>
   </w:p>
 </w:ftr>
 </file>
@@ -9367,7 +9906,7 @@
 </file>
 
 <file path=customXml/itemProps1.xml><?xml version="1.0" encoding="utf-8"?>
-<ds:datastoreItem xmlns:ds="http://schemas.openxmlformats.org/officeDocument/2006/customXml" ds:itemID="{C3779C1C-7826-4B4B-B8B3-53417A201180}">
+<ds:datastoreItem xmlns:ds="http://schemas.openxmlformats.org/officeDocument/2006/customXml" ds:itemID="{56BA3E8B-F7CA-4173-99A3-8BBD00711E8A}">
   <ds:schemaRefs>
     <ds:schemaRef ds:uri="http://schemas.openxmlformats.org/officeDocument/2006/bibliography"/>
   </ds:schemaRefs>

</xml_diff>

<commit_message>
[lab 4] Added information about MSEL switch configuration that is needed for successful use of the DDR3 memory.
</commit_message>
<xml_diff>
--- a/lab_4_0/lab4.0.docx
+++ b/lab_4_0/lab4.0.docx
@@ -130,7 +130,7 @@
           <w:noProof/>
         </w:rPr>
         <w:drawing>
-          <wp:inline distT="0" distB="0" distL="0" distR="0" wp14:anchorId="3FFDCB6B" wp14:editId="06719C9E">
+          <wp:inline distT="0" distB="0" distL="0" distR="0" wp14:anchorId="7D3078E9" wp14:editId="479B73DC">
             <wp:extent cx="1504113" cy="1950142"/>
             <wp:effectExtent l="0" t="0" r="1270" b="0"/>
             <wp:docPr id="1" name="Picture 1"/>
@@ -183,7 +183,7 @@
           <w:noProof/>
         </w:rPr>
         <w:drawing>
-          <wp:inline distT="0" distB="0" distL="0" distR="0" wp14:anchorId="4F921D95" wp14:editId="3385C235">
+          <wp:inline distT="0" distB="0" distL="0" distR="0" wp14:anchorId="31B8AA72" wp14:editId="146FA3FE">
             <wp:extent cx="1975665" cy="1949491"/>
             <wp:effectExtent l="0" t="0" r="5715" b="0"/>
             <wp:docPr id="13" name="Picture 13"/>
@@ -229,7 +229,7 @@
           <w:noProof/>
         </w:rPr>
         <w:drawing>
-          <wp:inline distT="0" distB="0" distL="0" distR="0" wp14:anchorId="2D78465E" wp14:editId="7A305930">
+          <wp:inline distT="0" distB="0" distL="0" distR="0" wp14:anchorId="19F3132E" wp14:editId="1D337F44">
             <wp:extent cx="1463310" cy="1951080"/>
             <wp:effectExtent l="0" t="0" r="3810" b="0"/>
             <wp:docPr id="3" name="Picture 3"/>
@@ -279,27 +279,14 @@
       <w:r>
         <w:t xml:space="preserve">Figure </w:t>
       </w:r>
-      <w:r>
-        <w:fldChar w:fldCharType="begin"/>
-      </w:r>
-      <w:r>
-        <w:instrText xml:space="preserve"> SEQ Figure \* ARABIC </w:instrText>
-      </w:r>
-      <w:r>
-        <w:fldChar w:fldCharType="separate"/>
-      </w:r>
-      <w:r>
-        <w:rPr>
-          <w:noProof/>
-        </w:rPr>
-        <w:t>1</w:t>
-      </w:r>
-      <w:r>
-        <w:rPr>
-          <w:noProof/>
-        </w:rPr>
-        <w:fldChar w:fldCharType="end"/>
-      </w:r>
+      <w:fldSimple w:instr=" SEQ Figure \* ARABIC ">
+        <w:r>
+          <w:rPr>
+            <w:noProof/>
+          </w:rPr>
+          <w:t>1</w:t>
+        </w:r>
+      </w:fldSimple>
       <w:r>
         <w:t>. TRDB-D5M, LT24 &amp; VGA Interfaces</w:t>
       </w:r>
@@ -403,12 +390,7 @@
         <w:t xml:space="preserve"> </w:t>
       </w:r>
       <w:r>
-        <w:t xml:space="preserve">Before </w:t>
-      </w:r>
-      <w:bookmarkStart w:id="0" w:name="_GoBack"/>
-      <w:bookmarkEnd w:id="0"/>
-      <w:r>
-        <w:t>you implement your design, r</w:t>
+        <w:t>Before you implement your design, r</w:t>
       </w:r>
       <w:r>
         <w:t xml:space="preserve">emember that </w:t>
@@ -1041,7 +1023,7 @@
         </w:rPr>
         <w:lastRenderedPageBreak/>
         <w:drawing>
-          <wp:inline distT="0" distB="0" distL="0" distR="0" wp14:anchorId="2BDA8CDC" wp14:editId="7A5AA8AA">
+          <wp:inline distT="0" distB="0" distL="0" distR="0" wp14:anchorId="5BA605FB" wp14:editId="0B404375">
             <wp:extent cx="5449401" cy="3563068"/>
             <wp:effectExtent l="0" t="0" r="0" b="0"/>
             <wp:docPr id="8" name="Picture 8"/>
@@ -1088,32 +1070,19 @@
         <w:pStyle w:val="Caption"/>
         <w:jc w:val="center"/>
       </w:pPr>
-      <w:bookmarkStart w:id="1" w:name="_Ref468545994"/>
+      <w:bookmarkStart w:id="0" w:name="_Ref468545994"/>
       <w:r>
         <w:t xml:space="preserve">Figure </w:t>
       </w:r>
-      <w:r>
-        <w:fldChar w:fldCharType="begin"/>
-      </w:r>
-      <w:r>
-        <w:instrText xml:space="preserve"> SEQ Figure \* ARABIC </w:instrText>
-      </w:r>
-      <w:r>
-        <w:fldChar w:fldCharType="separate"/>
-      </w:r>
-      <w:r>
-        <w:rPr>
-          <w:noProof/>
-        </w:rPr>
-        <w:t>2</w:t>
-      </w:r>
-      <w:r>
-        <w:rPr>
-          <w:noProof/>
-        </w:rPr>
-        <w:fldChar w:fldCharType="end"/>
-      </w:r>
-      <w:bookmarkEnd w:id="1"/>
+      <w:fldSimple w:instr=" SEQ Figure \* ARABIC ">
+        <w:r>
+          <w:rPr>
+            <w:noProof/>
+          </w:rPr>
+          <w:t>2</w:t>
+        </w:r>
+      </w:fldSimple>
+      <w:bookmarkEnd w:id="0"/>
       <w:r>
         <w:t xml:space="preserve">. </w:t>
       </w:r>
@@ -1279,7 +1248,7 @@
           <w:noProof/>
         </w:rPr>
         <w:drawing>
-          <wp:inline distT="0" distB="0" distL="0" distR="0" wp14:anchorId="03056C4F" wp14:editId="0218D191">
+          <wp:inline distT="0" distB="0" distL="0" distR="0" wp14:anchorId="3B6887BE" wp14:editId="342C4C41">
             <wp:extent cx="3102228" cy="1757928"/>
             <wp:effectExtent l="0" t="0" r="3175" b="0"/>
             <wp:docPr id="2" name="Picture 2"/>
@@ -1329,27 +1298,14 @@
       <w:r>
         <w:t xml:space="preserve">Figure </w:t>
       </w:r>
-      <w:r>
-        <w:fldChar w:fldCharType="begin"/>
-      </w:r>
-      <w:r>
-        <w:instrText xml:space="preserve"> SEQ Figure \* ARABIC </w:instrText>
-      </w:r>
-      <w:r>
-        <w:fldChar w:fldCharType="separate"/>
-      </w:r>
-      <w:r>
-        <w:rPr>
-          <w:noProof/>
-        </w:rPr>
-        <w:t>3</w:t>
-      </w:r>
-      <w:r>
-        <w:rPr>
-          <w:noProof/>
-        </w:rPr>
-        <w:fldChar w:fldCharType="end"/>
-      </w:r>
+      <w:fldSimple w:instr=" SEQ Figure \* ARABIC ">
+        <w:r>
+          <w:rPr>
+            <w:noProof/>
+          </w:rPr>
+          <w:t>3</w:t>
+        </w:r>
+      </w:fldSimple>
       <w:r>
         <w:t xml:space="preserve">. </w:t>
       </w:r>
@@ -1696,7 +1652,7 @@
           <w:noProof/>
         </w:rPr>
         <w:drawing>
-          <wp:inline distT="0" distB="0" distL="0" distR="0" wp14:anchorId="0D2C6A5E" wp14:editId="7BF95595">
+          <wp:inline distT="0" distB="0" distL="0" distR="0" wp14:anchorId="2276375A" wp14:editId="2C363417">
             <wp:extent cx="2234601" cy="2465467"/>
             <wp:effectExtent l="0" t="0" r="0" b="0"/>
             <wp:docPr id="9" name="Picture 9"/>
@@ -1745,7 +1701,7 @@
           <w:noProof/>
         </w:rPr>
         <w:drawing>
-          <wp:inline distT="0" distB="0" distL="0" distR="0" wp14:anchorId="27552B9C" wp14:editId="0976D877">
+          <wp:inline distT="0" distB="0" distL="0" distR="0" wp14:anchorId="36791944" wp14:editId="5ECB2768">
             <wp:extent cx="3671141" cy="2465861"/>
             <wp:effectExtent l="0" t="0" r="5715" b="0"/>
             <wp:docPr id="5" name="Picture 5"/>
@@ -1795,24 +1751,14 @@
       <w:r>
         <w:t xml:space="preserve">Figure </w:t>
       </w:r>
-      <w:r>
-        <w:fldChar w:fldCharType="begin"/>
-      </w:r>
-      <w:r>
-        <w:instrText xml:space="preserve"> SEQ Figure \* ARABIC </w:instrText>
-      </w:r>
-      <w:r>
-        <w:fldChar w:fldCharType="separate"/>
-      </w:r>
-      <w:r>
-        <w:rPr>
-          <w:noProof/>
-        </w:rPr>
-        <w:t>4</w:t>
-      </w:r>
-      <w:r>
-        <w:fldChar w:fldCharType="end"/>
-      </w:r>
+      <w:fldSimple w:instr=" SEQ Figure \* ARABIC ">
+        <w:r>
+          <w:rPr>
+            <w:noProof/>
+          </w:rPr>
+          <w:t>4</w:t>
+        </w:r>
+      </w:fldSimple>
       <w:r>
         <w:t>.</w:t>
       </w:r>
@@ -1940,7 +1886,7 @@
           <w:noProof/>
         </w:rPr>
         <w:drawing>
-          <wp:inline distT="0" distB="0" distL="0" distR="0" wp14:anchorId="2F5B0A13" wp14:editId="529E4142">
+          <wp:inline distT="0" distB="0" distL="0" distR="0" wp14:anchorId="32B3BB97" wp14:editId="34305E88">
             <wp:extent cx="2883446" cy="1931115"/>
             <wp:effectExtent l="0" t="0" r="0" b="0"/>
             <wp:docPr id="7" name="Picture 7"/>
@@ -1987,32 +1933,19 @@
         <w:pStyle w:val="Caption"/>
         <w:jc w:val="center"/>
       </w:pPr>
-      <w:bookmarkStart w:id="2" w:name="_Ref468556883"/>
+      <w:bookmarkStart w:id="1" w:name="_Ref468556883"/>
       <w:r>
         <w:t xml:space="preserve">Figure </w:t>
       </w:r>
-      <w:r>
-        <w:fldChar w:fldCharType="begin"/>
-      </w:r>
-      <w:r>
-        <w:instrText xml:space="preserve"> SEQ Figure \* ARABIC </w:instrText>
-      </w:r>
-      <w:r>
-        <w:fldChar w:fldCharType="separate"/>
-      </w:r>
-      <w:r>
-        <w:rPr>
-          <w:noProof/>
-        </w:rPr>
-        <w:t>5</w:t>
-      </w:r>
-      <w:r>
-        <w:rPr>
-          <w:noProof/>
-        </w:rPr>
-        <w:fldChar w:fldCharType="end"/>
-      </w:r>
-      <w:bookmarkEnd w:id="2"/>
+      <w:fldSimple w:instr=" SEQ Figure \* ARABIC ">
+        <w:r>
+          <w:rPr>
+            <w:noProof/>
+          </w:rPr>
+          <w:t>5</w:t>
+        </w:r>
+      </w:fldSimple>
+      <w:bookmarkEnd w:id="1"/>
       <w:r>
         <w:t xml:space="preserve">. </w:t>
       </w:r>
@@ -2339,7 +2272,7 @@
         </w:rPr>
         <w:lastRenderedPageBreak/>
         <w:drawing>
-          <wp:inline distT="0" distB="0" distL="0" distR="0" wp14:anchorId="6FD80037" wp14:editId="4C8D3138">
+          <wp:inline distT="0" distB="0" distL="0" distR="0" wp14:anchorId="3EA7569B" wp14:editId="34B251ED">
             <wp:extent cx="5943600" cy="2873375"/>
             <wp:effectExtent l="0" t="0" r="0" b="3175"/>
             <wp:docPr id="6" name="Picture 6"/>
@@ -2389,32 +2322,19 @@
           <w:noProof/>
         </w:rPr>
       </w:pPr>
-      <w:bookmarkStart w:id="3" w:name="_Ref468556230"/>
+      <w:bookmarkStart w:id="2" w:name="_Ref468556230"/>
       <w:r>
         <w:t xml:space="preserve">Figure </w:t>
       </w:r>
-      <w:r>
-        <w:fldChar w:fldCharType="begin"/>
-      </w:r>
-      <w:r>
-        <w:instrText xml:space="preserve"> SEQ Figure \* ARABIC </w:instrText>
-      </w:r>
-      <w:r>
-        <w:fldChar w:fldCharType="separate"/>
-      </w:r>
-      <w:r>
-        <w:rPr>
-          <w:noProof/>
-        </w:rPr>
-        <w:t>6</w:t>
-      </w:r>
-      <w:r>
-        <w:rPr>
-          <w:noProof/>
-        </w:rPr>
-        <w:fldChar w:fldCharType="end"/>
-      </w:r>
-      <w:bookmarkEnd w:id="3"/>
+      <w:fldSimple w:instr=" SEQ Figure \* ARABIC ">
+        <w:r>
+          <w:rPr>
+            <w:noProof/>
+          </w:rPr>
+          <w:t>6</w:t>
+        </w:r>
+      </w:fldSimple>
+      <w:bookmarkEnd w:id="2"/>
       <w:r>
         <w:t xml:space="preserve">. Base </w:t>
       </w:r>
@@ -2593,9 +2513,113 @@
         <w:t>).</w:t>
       </w:r>
     </w:p>
+    <w:p>
+      <w:pPr>
+        <w:pStyle w:val="Heading2"/>
+      </w:pPr>
+      <w:r>
+        <w:t>FPGA Configuration Switch</w:t>
+      </w:r>
+    </w:p>
+    <w:p>
+      <w:r>
+        <w:t xml:space="preserve">Finally, in order for the </w:t>
+      </w:r>
+      <w:proofErr w:type="spellStart"/>
+      <w:r>
+        <w:t>sdcard</w:t>
+      </w:r>
+      <w:proofErr w:type="spellEnd"/>
+      <w:r>
+        <w:t xml:space="preserve"> to successfully configure the board, be sure to set the FPGA configuration switch (MSEL switch) to </w:t>
+      </w:r>
+      <w:r>
+        <w:rPr>
+          <w:rStyle w:val="MonospaceChar"/>
+        </w:rPr>
+        <w:t>“000000”</w:t>
+      </w:r>
+      <w:r>
+        <w:t>.</w:t>
+      </w:r>
+      <w:bookmarkStart w:id="3" w:name="_GoBack"/>
+      <w:bookmarkEnd w:id="3"/>
+    </w:p>
+    <w:p>
+      <w:pPr>
+        <w:pStyle w:val="Heading2"/>
+        <w:jc w:val="center"/>
+      </w:pPr>
+      <w:r>
+        <w:rPr>
+          <w:noProof/>
+        </w:rPr>
+        <w:drawing>
+          <wp:inline distT="0" distB="0" distL="0" distR="0" wp14:anchorId="05C0024C" wp14:editId="3224CF83">
+            <wp:extent cx="4762734" cy="2092347"/>
+            <wp:effectExtent l="0" t="0" r="0" b="3175"/>
+            <wp:docPr id="4" name="Picture 4"/>
+            <wp:cNvGraphicFramePr>
+              <a:graphicFrameLocks xmlns:a="http://schemas.openxmlformats.org/drawingml/2006/main" noChangeAspect="1"/>
+            </wp:cNvGraphicFramePr>
+            <a:graphic xmlns:a="http://schemas.openxmlformats.org/drawingml/2006/main">
+              <a:graphicData uri="http://schemas.openxmlformats.org/drawingml/2006/picture">
+                <pic:pic xmlns:pic="http://schemas.openxmlformats.org/drawingml/2006/picture">
+                  <pic:nvPicPr>
+                    <pic:cNvPr id="4" name="MSEL_configuration (edited).png"/>
+                    <pic:cNvPicPr/>
+                  </pic:nvPicPr>
+                  <pic:blipFill>
+                    <a:blip r:embed="rId21" cstate="print">
+                      <a:extLst>
+                        <a:ext uri="{28A0092B-C50C-407E-A947-70E740481C1C}">
+                          <a14:useLocalDpi xmlns:a14="http://schemas.microsoft.com/office/drawing/2010/main" val="0"/>
+                        </a:ext>
+                      </a:extLst>
+                    </a:blip>
+                    <a:stretch>
+                      <a:fillRect/>
+                    </a:stretch>
+                  </pic:blipFill>
+                  <pic:spPr>
+                    <a:xfrm>
+                      <a:off x="0" y="0"/>
+                      <a:ext cx="4786612" cy="2102837"/>
+                    </a:xfrm>
+                    <a:prstGeom prst="rect">
+                      <a:avLst/>
+                    </a:prstGeom>
+                  </pic:spPr>
+                </pic:pic>
+              </a:graphicData>
+            </a:graphic>
+          </wp:inline>
+        </w:drawing>
+      </w:r>
+    </w:p>
+    <w:p>
+      <w:pPr>
+        <w:pStyle w:val="Caption"/>
+        <w:jc w:val="center"/>
+      </w:pPr>
+      <w:r>
+        <w:t xml:space="preserve">Figure </w:t>
+      </w:r>
+      <w:fldSimple w:instr=" SEQ Figure \* ARABIC ">
+        <w:r>
+          <w:rPr>
+            <w:noProof/>
+          </w:rPr>
+          <w:t>7</w:t>
+        </w:r>
+      </w:fldSimple>
+      <w:r>
+        <w:t>. MSEL Switch Configuration</w:t>
+      </w:r>
+    </w:p>
     <w:sectPr>
-      <w:headerReference w:type="default" r:id="rId21"/>
-      <w:footerReference w:type="default" r:id="rId22"/>
+      <w:headerReference w:type="default" r:id="rId22"/>
+      <w:footerReference w:type="default" r:id="rId23"/>
       <w:pgSz w:w="12240" w:h="15840"/>
       <w:pgMar w:top="1440" w:right="1440" w:bottom="1440" w:left="1440" w:header="720" w:footer="720" w:gutter="0"/>
       <w:cols w:space="720"/>
@@ -9906,7 +9930,7 @@
 </file>
 
 <file path=customXml/itemProps1.xml><?xml version="1.0" encoding="utf-8"?>
-<ds:datastoreItem xmlns:ds="http://schemas.openxmlformats.org/officeDocument/2006/customXml" ds:itemID="{56BA3E8B-F7CA-4173-99A3-8BBD00711E8A}">
+<ds:datastoreItem xmlns:ds="http://schemas.openxmlformats.org/officeDocument/2006/customXml" ds:itemID="{ADC8CA5B-BB81-43A7-A958-88189B6EE5CB}">
   <ds:schemaRefs>
     <ds:schemaRef ds:uri="http://schemas.openxmlformats.org/officeDocument/2006/bibliography"/>
   </ds:schemaRefs>

</xml_diff>

<commit_message>
[lab 4] Added comment about altera_hostfs package. It only works in debug mode.
</commit_message>
<xml_diff>
--- a/lab_4_0/lab4.0.docx
+++ b/lab_4_0/lab4.0.docx
@@ -130,7 +130,7 @@
           <w:noProof/>
         </w:rPr>
         <w:drawing>
-          <wp:inline distT="0" distB="0" distL="0" distR="0" wp14:anchorId="7D3078E9" wp14:editId="479B73DC">
+          <wp:inline distT="0" distB="0" distL="0" distR="0" wp14:anchorId="065FD8F7" wp14:editId="26133D98">
             <wp:extent cx="1504113" cy="1950142"/>
             <wp:effectExtent l="0" t="0" r="1270" b="0"/>
             <wp:docPr id="1" name="Picture 1"/>
@@ -183,7 +183,7 @@
           <w:noProof/>
         </w:rPr>
         <w:drawing>
-          <wp:inline distT="0" distB="0" distL="0" distR="0" wp14:anchorId="31B8AA72" wp14:editId="146FA3FE">
+          <wp:inline distT="0" distB="0" distL="0" distR="0" wp14:anchorId="4B2EBD18" wp14:editId="5B19297E">
             <wp:extent cx="1975665" cy="1949491"/>
             <wp:effectExtent l="0" t="0" r="5715" b="0"/>
             <wp:docPr id="13" name="Picture 13"/>
@@ -229,7 +229,7 @@
           <w:noProof/>
         </w:rPr>
         <w:drawing>
-          <wp:inline distT="0" distB="0" distL="0" distR="0" wp14:anchorId="19F3132E" wp14:editId="1D337F44">
+          <wp:inline distT="0" distB="0" distL="0" distR="0" wp14:anchorId="6F59B690" wp14:editId="5FBDB2D0">
             <wp:extent cx="1463310" cy="1951080"/>
             <wp:effectExtent l="0" t="0" r="3810" b="0"/>
             <wp:docPr id="3" name="Picture 3"/>
@@ -547,12 +547,6 @@
     <w:p>
       <w:pPr>
         <w:pStyle w:val="ListParagraph"/>
-        <w:ind w:left="1440"/>
-      </w:pPr>
-    </w:p>
-    <w:p>
-      <w:pPr>
-        <w:pStyle w:val="ListParagraph"/>
         <w:numPr>
           <w:ilvl w:val="0"/>
           <w:numId w:val="47"/>
@@ -830,6 +824,32 @@
       <w:r>
         <w:t xml:space="preserve"> II development tools just as you were doing in the previous labs.</w:t>
       </w:r>
+      <w:r>
+        <w:t xml:space="preserve"> Note that the </w:t>
+      </w:r>
+      <w:proofErr w:type="spellStart"/>
+      <w:r>
+        <w:rPr>
+          <w:rStyle w:val="Emphasis"/>
+        </w:rPr>
+        <w:t>altera_hostfs</w:t>
+      </w:r>
+      <w:proofErr w:type="spellEnd"/>
+      <w:r>
+        <w:t xml:space="preserve"> package only works </w:t>
+      </w:r>
+      <w:r>
+        <w:t xml:space="preserve">when the </w:t>
+      </w:r>
+      <w:r>
+        <w:rPr>
+          <w:rStyle w:val="Emphasis"/>
+        </w:rPr>
+        <w:t>debugger</w:t>
+      </w:r>
+      <w:r>
+        <w:t xml:space="preserve"> is being used, not in standard run mode.</w:t>
+      </w:r>
     </w:p>
     <w:p>
       <w:r>
@@ -1023,7 +1043,7 @@
         </w:rPr>
         <w:lastRenderedPageBreak/>
         <w:drawing>
-          <wp:inline distT="0" distB="0" distL="0" distR="0" wp14:anchorId="5BA605FB" wp14:editId="0B404375">
+          <wp:inline distT="0" distB="0" distL="0" distR="0" wp14:anchorId="0B81C330" wp14:editId="0C29B1F4">
             <wp:extent cx="5449401" cy="3563068"/>
             <wp:effectExtent l="0" t="0" r="0" b="0"/>
             <wp:docPr id="8" name="Picture 8"/>
@@ -1248,7 +1268,7 @@
           <w:noProof/>
         </w:rPr>
         <w:drawing>
-          <wp:inline distT="0" distB="0" distL="0" distR="0" wp14:anchorId="3B6887BE" wp14:editId="342C4C41">
+          <wp:inline distT="0" distB="0" distL="0" distR="0" wp14:anchorId="369C82E2" wp14:editId="2D55D625">
             <wp:extent cx="3102228" cy="1757928"/>
             <wp:effectExtent l="0" t="0" r="3175" b="0"/>
             <wp:docPr id="2" name="Picture 2"/>
@@ -1652,7 +1672,7 @@
           <w:noProof/>
         </w:rPr>
         <w:drawing>
-          <wp:inline distT="0" distB="0" distL="0" distR="0" wp14:anchorId="2276375A" wp14:editId="2C363417">
+          <wp:inline distT="0" distB="0" distL="0" distR="0" wp14:anchorId="51050C34" wp14:editId="49B1FAA9">
             <wp:extent cx="2234601" cy="2465467"/>
             <wp:effectExtent l="0" t="0" r="0" b="0"/>
             <wp:docPr id="9" name="Picture 9"/>
@@ -1701,7 +1721,7 @@
           <w:noProof/>
         </w:rPr>
         <w:drawing>
-          <wp:inline distT="0" distB="0" distL="0" distR="0" wp14:anchorId="36791944" wp14:editId="5ECB2768">
+          <wp:inline distT="0" distB="0" distL="0" distR="0" wp14:anchorId="4BEA0215" wp14:editId="6B5EAD8D">
             <wp:extent cx="3671141" cy="2465861"/>
             <wp:effectExtent l="0" t="0" r="5715" b="0"/>
             <wp:docPr id="5" name="Picture 5"/>
@@ -1886,7 +1906,7 @@
           <w:noProof/>
         </w:rPr>
         <w:drawing>
-          <wp:inline distT="0" distB="0" distL="0" distR="0" wp14:anchorId="32B3BB97" wp14:editId="34305E88">
+          <wp:inline distT="0" distB="0" distL="0" distR="0" wp14:anchorId="2A34F6D4" wp14:editId="4CEDFF8D">
             <wp:extent cx="2883446" cy="1931115"/>
             <wp:effectExtent l="0" t="0" r="0" b="0"/>
             <wp:docPr id="7" name="Picture 7"/>
@@ -2272,7 +2292,7 @@
         </w:rPr>
         <w:lastRenderedPageBreak/>
         <w:drawing>
-          <wp:inline distT="0" distB="0" distL="0" distR="0" wp14:anchorId="3EA7569B" wp14:editId="34B251ED">
+          <wp:inline distT="0" distB="0" distL="0" distR="0" wp14:anchorId="6171AA93" wp14:editId="60A9A7E3">
             <wp:extent cx="5943600" cy="2873375"/>
             <wp:effectExtent l="0" t="0" r="0" b="3175"/>
             <wp:docPr id="6" name="Picture 6"/>
@@ -2531,7 +2551,12 @@
       </w:r>
       <w:proofErr w:type="spellEnd"/>
       <w:r>
-        <w:t xml:space="preserve"> to successfully configure the board, be sure to set the FPGA configuration switch (MSEL switch) to </w:t>
+        <w:t xml:space="preserve"> to success</w:t>
+      </w:r>
+      <w:bookmarkStart w:id="3" w:name="_GoBack"/>
+      <w:bookmarkEnd w:id="3"/>
+      <w:r>
+        <w:t xml:space="preserve">fully configure the board, be sure to set the FPGA configuration switch (MSEL switch) to </w:t>
       </w:r>
       <w:r>
         <w:rPr>
@@ -2542,8 +2567,6 @@
       <w:r>
         <w:t>.</w:t>
       </w:r>
-      <w:bookmarkStart w:id="3" w:name="_GoBack"/>
-      <w:bookmarkEnd w:id="3"/>
     </w:p>
     <w:p>
       <w:pPr>
@@ -2555,7 +2578,7 @@
           <w:noProof/>
         </w:rPr>
         <w:drawing>
-          <wp:inline distT="0" distB="0" distL="0" distR="0" wp14:anchorId="05C0024C" wp14:editId="3224CF83">
+          <wp:inline distT="0" distB="0" distL="0" distR="0" wp14:anchorId="6B637707" wp14:editId="61DA456C">
             <wp:extent cx="4762734" cy="2092347"/>
             <wp:effectExtent l="0" t="0" r="0" b="3175"/>
             <wp:docPr id="4" name="Picture 4"/>
@@ -7941,8 +7964,8 @@
   <w:abstractNum w:abstractNumId="49" w15:restartNumberingAfterBreak="0">
     <w:nsid w:val="7D0D2A30"/>
     <w:multiLevelType w:val="hybridMultilevel"/>
-    <w:tmpl w:val="584CE652"/>
-    <w:lvl w:ilvl="0" w:tplc="0409000F">
+    <w:tmpl w:val="44304022"/>
+    <w:lvl w:ilvl="0" w:tplc="B144150C">
       <w:start w:val="1"/>
       <w:numFmt w:val="decimal"/>
       <w:lvlText w:val="%1."/>
@@ -9930,7 +9953,7 @@
 </file>
 
 <file path=customXml/itemProps1.xml><?xml version="1.0" encoding="utf-8"?>
-<ds:datastoreItem xmlns:ds="http://schemas.openxmlformats.org/officeDocument/2006/customXml" ds:itemID="{ADC8CA5B-BB81-43A7-A958-88189B6EE5CB}">
+<ds:datastoreItem xmlns:ds="http://schemas.openxmlformats.org/officeDocument/2006/customXml" ds:itemID="{1AECD3FD-17CC-47DA-BA7B-821B13A3DB2A}">
   <ds:schemaRefs>
     <ds:schemaRef ds:uri="http://schemas.openxmlformats.org/officeDocument/2006/bibliography"/>
   </ds:schemaRefs>

</xml_diff>